<commit_message>
prices update and K1 images
</commit_message>
<xml_diff>
--- a/resources/text/arlista.docx
+++ b/resources/text/arlista.docx
@@ -179,7 +179,7 @@
                                     </pic:cNvPicPr>
                                   </pic:nvPicPr>
                                   <pic:blipFill>
-                                    <a:blip r:embed="rId6"/>
+                                    <a:blip r:embed="rId7"/>
                                     <a:srcRect/>
                                     <a:stretch>
                                       <a:fillRect/>
@@ -345,7 +345,15 @@
                 <w:sz w:val="24"/>
                 <w:szCs w:val="24"/>
               </w:rPr>
-              <w:t>315</w:t>
+              <w:t>3</w:t>
+            </w:r>
+            <w:r>
+              <w:rPr>
+                <w:b/>
+                <w:sz w:val="24"/>
+                <w:szCs w:val="24"/>
+              </w:rPr>
+              <w:t>50</w:t>
             </w:r>
             <w:r>
               <w:rPr>
@@ -1081,6 +1089,49 @@
                 <w:sz w:val="20"/>
                 <w:szCs w:val="20"/>
               </w:rPr>
+              <w:t>K1 szállító ponyva</w:t>
+            </w:r>
+          </w:p>
+        </w:tc>
+        <w:tc>
+          <w:tcPr>
+            <w:tcW w:w="1204" w:type="dxa"/>
+          </w:tcPr>
+          <w:p>
+            <w:pPr>
+              <w:jc w:val="right"/>
+              <w:rPr>
+                <w:sz w:val="20"/>
+                <w:szCs w:val="20"/>
+              </w:rPr>
+            </w:pPr>
+            <w:r>
+              <w:rPr>
+                <w:sz w:val="20"/>
+                <w:szCs w:val="20"/>
+              </w:rPr>
+              <w:t>49 000.-</w:t>
+            </w:r>
+          </w:p>
+        </w:tc>
+      </w:tr>
+      <w:tr>
+        <w:tc>
+          <w:tcPr>
+            <w:tcW w:w="4219" w:type="dxa"/>
+          </w:tcPr>
+          <w:p>
+            <w:pPr>
+              <w:rPr>
+                <w:sz w:val="20"/>
+                <w:szCs w:val="20"/>
+              </w:rPr>
+            </w:pPr>
+            <w:r>
+              <w:rPr>
+                <w:sz w:val="20"/>
+                <w:szCs w:val="20"/>
+              </w:rPr>
               <w:t>K Maxxi 4.60 szállító ponyva</w:t>
             </w:r>
           </w:p>
@@ -1811,7 +1862,7 @@
       <w:tr>
         <w:tc>
           <w:tcPr>
-            <w:tcW w:w="5423" w:type="dxa"/>
+            <w:tcW w:w="5197" w:type="dxa"/>
             <w:gridSpan w:val="2"/>
           </w:tcPr>
           <w:p>
@@ -1837,7 +1888,7 @@
       <w:tr>
         <w:tc>
           <w:tcPr>
-            <w:tcW w:w="4219" w:type="dxa"/>
+            <w:tcW w:w="4008" w:type="dxa"/>
           </w:tcPr>
           <w:p>
             <w:pPr>
@@ -1857,7 +1908,7 @@
         </w:tc>
         <w:tc>
           <w:tcPr>
-            <w:tcW w:w="1204" w:type="dxa"/>
+            <w:tcW w:w="1189" w:type="dxa"/>
           </w:tcPr>
           <w:p>
             <w:pPr>
@@ -1887,7 +1938,7 @@
       <w:tr>
         <w:tc>
           <w:tcPr>
-            <w:tcW w:w="4219" w:type="dxa"/>
+            <w:tcW w:w="4008" w:type="dxa"/>
           </w:tcPr>
           <w:p>
             <w:pPr>
@@ -1907,7 +1958,7 @@
         </w:tc>
         <w:tc>
           <w:tcPr>
-            <w:tcW w:w="1204" w:type="dxa"/>
+            <w:tcW w:w="1189" w:type="dxa"/>
           </w:tcPr>
           <w:p>
             <w:pPr>
@@ -1930,7 +1981,7 @@
       <w:tr>
         <w:tc>
           <w:tcPr>
-            <w:tcW w:w="4219" w:type="dxa"/>
+            <w:tcW w:w="4008" w:type="dxa"/>
           </w:tcPr>
           <w:p>
             <w:pPr>
@@ -1950,7 +2001,7 @@
         </w:tc>
         <w:tc>
           <w:tcPr>
-            <w:tcW w:w="1204" w:type="dxa"/>
+            <w:tcW w:w="1189" w:type="dxa"/>
           </w:tcPr>
           <w:p>
             <w:pPr>
@@ -1987,7 +2038,7 @@
       <w:tr>
         <w:tc>
           <w:tcPr>
-            <w:tcW w:w="4219" w:type="dxa"/>
+            <w:tcW w:w="4008" w:type="dxa"/>
           </w:tcPr>
           <w:p>
             <w:pPr>
@@ -2007,7 +2058,7 @@
         </w:tc>
         <w:tc>
           <w:tcPr>
-            <w:tcW w:w="1204" w:type="dxa"/>
+            <w:tcW w:w="1189" w:type="dxa"/>
           </w:tcPr>
           <w:p>
             <w:pPr>
@@ -2030,7 +2081,7 @@
       <w:tr>
         <w:tc>
           <w:tcPr>
-            <w:tcW w:w="4219" w:type="dxa"/>
+            <w:tcW w:w="4008" w:type="dxa"/>
           </w:tcPr>
           <w:p>
             <w:pPr>
@@ -2050,7 +2101,7 @@
         </w:tc>
         <w:tc>
           <w:tcPr>
-            <w:tcW w:w="1204" w:type="dxa"/>
+            <w:tcW w:w="1189" w:type="dxa"/>
           </w:tcPr>
           <w:p>
             <w:pPr>
@@ -2073,57 +2124,7 @@
       <w:tr>
         <w:tc>
           <w:tcPr>
-            <w:tcW w:w="4219" w:type="dxa"/>
-          </w:tcPr>
-          <w:p>
-            <w:pPr>
-              <w:rPr>
-                <w:sz w:val="20"/>
-                <w:szCs w:val="20"/>
-              </w:rPr>
-            </w:pPr>
-            <w:r>
-              <w:rPr>
-                <w:sz w:val="20"/>
-                <w:szCs w:val="20"/>
-              </w:rPr>
-              <w:t xml:space="preserve">XXL </w:t>
-            </w:r>
-            <w:r>
-              <w:rPr>
-                <w:sz w:val="20"/>
-                <w:szCs w:val="20"/>
-              </w:rPr>
-              <w:t>orrlefedés</w:t>
-            </w:r>
-          </w:p>
-        </w:tc>
-        <w:tc>
-          <w:tcPr>
-            <w:tcW w:w="1204" w:type="dxa"/>
-          </w:tcPr>
-          <w:p>
-            <w:pPr>
-              <w:jc w:val="right"/>
-              <w:rPr>
-                <w:sz w:val="20"/>
-                <w:szCs w:val="20"/>
-              </w:rPr>
-            </w:pPr>
-            <w:r>
-              <w:rPr>
-                <w:sz w:val="20"/>
-                <w:szCs w:val="20"/>
-              </w:rPr>
-              <w:t>120 000.-</w:t>
-            </w:r>
-          </w:p>
-        </w:tc>
-      </w:tr>
-      <w:tr>
-        <w:tc>
-          <w:tcPr>
-            <w:tcW w:w="4219" w:type="dxa"/>
+            <w:tcW w:w="4008" w:type="dxa"/>
           </w:tcPr>
           <w:p>
             <w:pPr>
@@ -2143,7 +2144,7 @@
         </w:tc>
         <w:tc>
           <w:tcPr>
-            <w:tcW w:w="1204" w:type="dxa"/>
+            <w:tcW w:w="1189" w:type="dxa"/>
           </w:tcPr>
           <w:p>
             <w:pPr>
@@ -2166,7 +2167,7 @@
       <w:tr>
         <w:tc>
           <w:tcPr>
-            <w:tcW w:w="4219" w:type="dxa"/>
+            <w:tcW w:w="4008" w:type="dxa"/>
           </w:tcPr>
           <w:p>
             <w:pPr>
@@ -2186,7 +2187,7 @@
         </w:tc>
         <w:tc>
           <w:tcPr>
-            <w:tcW w:w="1204" w:type="dxa"/>
+            <w:tcW w:w="1189" w:type="dxa"/>
           </w:tcPr>
           <w:p>
             <w:pPr>
@@ -2209,7 +2210,7 @@
       <w:tr>
         <w:tc>
           <w:tcPr>
-            <w:tcW w:w="4219" w:type="dxa"/>
+            <w:tcW w:w="4008" w:type="dxa"/>
           </w:tcPr>
           <w:p>
             <w:pPr>
@@ -2229,7 +2230,7 @@
         </w:tc>
         <w:tc>
           <w:tcPr>
-            <w:tcW w:w="1204" w:type="dxa"/>
+            <w:tcW w:w="1189" w:type="dxa"/>
           </w:tcPr>
           <w:p>
             <w:pPr>
@@ -2448,8 +2449,6 @@
               </w:rPr>
               <w:t>F</w:t>
             </w:r>
-            <w:bookmarkStart w:id="0" w:name="_GoBack"/>
-            <w:bookmarkEnd w:id="0"/>
             <w:r>
               <w:rPr>
                 <w:sz w:val="20"/>
@@ -2912,106 +2911,6 @@
                 <w:szCs w:val="20"/>
               </w:rPr>
               <w:t> 000.-</w:t>
-            </w:r>
-          </w:p>
-        </w:tc>
-      </w:tr>
-      <w:tr>
-        <w:tc>
-          <w:tcPr>
-            <w:tcW w:w="4014" w:type="dxa"/>
-          </w:tcPr>
-          <w:p>
-            <w:pPr>
-              <w:rPr>
-                <w:sz w:val="20"/>
-                <w:szCs w:val="20"/>
-              </w:rPr>
-            </w:pPr>
-            <w:r>
-              <w:rPr>
-                <w:sz w:val="20"/>
-                <w:szCs w:val="20"/>
-              </w:rPr>
-              <w:t xml:space="preserve">XXL hátsó </w:t>
-            </w:r>
-            <w:r>
-              <w:rPr>
-                <w:sz w:val="20"/>
-                <w:szCs w:val="20"/>
-              </w:rPr>
-              <w:t>ülődoboz</w:t>
-            </w:r>
-            <w:r>
-              <w:rPr>
-                <w:sz w:val="20"/>
-                <w:szCs w:val="20"/>
-              </w:rPr>
-              <w:t xml:space="preserve"> (jobb vagy baloldalra)</w:t>
-            </w:r>
-          </w:p>
-        </w:tc>
-        <w:tc>
-          <w:tcPr>
-            <w:tcW w:w="1183" w:type="dxa"/>
-          </w:tcPr>
-          <w:p>
-            <w:pPr>
-              <w:jc w:val="right"/>
-              <w:rPr>
-                <w:sz w:val="20"/>
-                <w:szCs w:val="20"/>
-              </w:rPr>
-            </w:pPr>
-            <w:r>
-              <w:rPr>
-                <w:sz w:val="20"/>
-                <w:szCs w:val="20"/>
-              </w:rPr>
-              <w:t>72 000.-</w:t>
-            </w:r>
-          </w:p>
-        </w:tc>
-      </w:tr>
-      <w:tr>
-        <w:tc>
-          <w:tcPr>
-            <w:tcW w:w="4014" w:type="dxa"/>
-          </w:tcPr>
-          <w:p>
-            <w:pPr>
-              <w:rPr>
-                <w:sz w:val="20"/>
-                <w:szCs w:val="20"/>
-              </w:rPr>
-            </w:pPr>
-            <w:r>
-              <w:rPr>
-                <w:sz w:val="20"/>
-                <w:szCs w:val="20"/>
-              </w:rPr>
-              <w:t>XXL oldalsó tároló doboz (jobb vagy baloldalra)</w:t>
-            </w:r>
-          </w:p>
-        </w:tc>
-        <w:tc>
-          <w:tcPr>
-            <w:tcW w:w="1183" w:type="dxa"/>
-          </w:tcPr>
-          <w:p>
-            <w:pPr>
-              <w:jc w:val="right"/>
-              <w:rPr>
-                <w:sz w:val="20"/>
-                <w:szCs w:val="20"/>
-              </w:rPr>
-            </w:pPr>
-            <w:r>
-              <w:rPr>
-                <w:sz w:val="20"/>
-                <w:szCs w:val="20"/>
-              </w:rPr>
-              <w:t>85 000.-</w:t>
             </w:r>
           </w:p>
         </w:tc>
@@ -3039,7 +2938,7 @@
       <w:tr>
         <w:tc>
           <w:tcPr>
-            <w:tcW w:w="5423" w:type="dxa"/>
+            <w:tcW w:w="5197" w:type="dxa"/>
             <w:gridSpan w:val="2"/>
           </w:tcPr>
           <w:p>
@@ -3065,7 +2964,7 @@
       <w:tr>
         <w:tc>
           <w:tcPr>
-            <w:tcW w:w="4361" w:type="dxa"/>
+            <w:tcW w:w="4142" w:type="dxa"/>
           </w:tcPr>
           <w:p>
             <w:pPr>
@@ -3085,7 +2984,7 @@
         </w:tc>
         <w:tc>
           <w:tcPr>
-            <w:tcW w:w="1062" w:type="dxa"/>
+            <w:tcW w:w="1055" w:type="dxa"/>
           </w:tcPr>
           <w:p>
             <w:pPr>
@@ -3123,7 +3022,7 @@
       <w:tr>
         <w:tc>
           <w:tcPr>
-            <w:tcW w:w="4361" w:type="dxa"/>
+            <w:tcW w:w="4142" w:type="dxa"/>
           </w:tcPr>
           <w:p>
             <w:pPr>
@@ -3143,7 +3042,7 @@
         </w:tc>
         <w:tc>
           <w:tcPr>
-            <w:tcW w:w="1062" w:type="dxa"/>
+            <w:tcW w:w="1055" w:type="dxa"/>
           </w:tcPr>
           <w:p>
             <w:pPr>
@@ -3180,78 +3079,179 @@
       <w:tr>
         <w:tc>
           <w:tcPr>
-            <w:tcW w:w="4361" w:type="dxa"/>
-          </w:tcPr>
-          <w:p>
-            <w:pPr>
-              <w:rPr>
-                <w:sz w:val="20"/>
-                <w:szCs w:val="20"/>
-              </w:rPr>
-            </w:pPr>
-            <w:r>
-              <w:rPr>
-                <w:sz w:val="20"/>
-                <w:szCs w:val="20"/>
-              </w:rPr>
-              <w:t xml:space="preserve">K1 </w:t>
-            </w:r>
-            <w:r>
-              <w:rPr>
-                <w:sz w:val="20"/>
-                <w:szCs w:val="20"/>
-              </w:rPr>
-              <w:t>F</w:t>
-            </w:r>
-            <w:r>
-              <w:rPr>
-                <w:sz w:val="20"/>
-                <w:szCs w:val="20"/>
-              </w:rPr>
-              <w:t>isherman korlát</w:t>
-            </w:r>
-          </w:p>
-        </w:tc>
-        <w:tc>
-          <w:tcPr>
-            <w:tcW w:w="1062" w:type="dxa"/>
-          </w:tcPr>
-          <w:p>
-            <w:pPr>
-              <w:jc w:val="right"/>
-              <w:rPr>
-                <w:sz w:val="20"/>
-                <w:szCs w:val="20"/>
-              </w:rPr>
-            </w:pPr>
-            <w:r>
-              <w:rPr>
-                <w:sz w:val="20"/>
-                <w:szCs w:val="20"/>
-              </w:rPr>
-              <w:t>5</w:t>
-            </w:r>
-            <w:r>
-              <w:rPr>
-                <w:sz w:val="20"/>
-                <w:szCs w:val="20"/>
-              </w:rPr>
-              <w:t>5</w:t>
-            </w:r>
-            <w:r>
-              <w:rPr>
-                <w:sz w:val="20"/>
-                <w:szCs w:val="20"/>
-              </w:rPr>
-              <w:t> 000.-</w:t>
-            </w:r>
-          </w:p>
-        </w:tc>
-      </w:tr>
-      <w:tr>
-        <w:tc>
-          <w:tcPr>
-            <w:tcW w:w="4361" w:type="dxa"/>
+            <w:tcW w:w="4142" w:type="dxa"/>
+          </w:tcPr>
+          <w:p>
+            <w:pPr>
+              <w:rPr>
+                <w:sz w:val="20"/>
+                <w:szCs w:val="20"/>
+              </w:rPr>
+            </w:pPr>
+            <w:r>
+              <w:rPr>
+                <w:sz w:val="20"/>
+                <w:szCs w:val="20"/>
+              </w:rPr>
+              <w:t>Fürdőlétra</w:t>
+            </w:r>
+          </w:p>
+        </w:tc>
+        <w:tc>
+          <w:tcPr>
+            <w:tcW w:w="1055" w:type="dxa"/>
+          </w:tcPr>
+          <w:p>
+            <w:pPr>
+              <w:jc w:val="right"/>
+              <w:rPr>
+                <w:sz w:val="20"/>
+                <w:szCs w:val="20"/>
+              </w:rPr>
+            </w:pPr>
+            <w:r>
+              <w:rPr>
+                <w:sz w:val="20"/>
+                <w:szCs w:val="20"/>
+              </w:rPr>
+              <w:t>39 000.-</w:t>
+            </w:r>
+          </w:p>
+        </w:tc>
+      </w:tr>
+      <w:tr>
+        <w:tc>
+          <w:tcPr>
+            <w:tcW w:w="4142" w:type="dxa"/>
+          </w:tcPr>
+          <w:p>
+            <w:pPr>
+              <w:rPr>
+                <w:sz w:val="20"/>
+                <w:szCs w:val="20"/>
+              </w:rPr>
+            </w:pPr>
+            <w:r>
+              <w:rPr>
+                <w:sz w:val="20"/>
+                <w:szCs w:val="20"/>
+              </w:rPr>
+              <w:t>Villanymotortartó</w:t>
+            </w:r>
+          </w:p>
+        </w:tc>
+        <w:tc>
+          <w:tcPr>
+            <w:tcW w:w="1055" w:type="dxa"/>
+          </w:tcPr>
+          <w:p>
+            <w:pPr>
+              <w:jc w:val="right"/>
+              <w:rPr>
+                <w:sz w:val="20"/>
+                <w:szCs w:val="20"/>
+              </w:rPr>
+            </w:pPr>
+            <w:r>
+              <w:rPr>
+                <w:sz w:val="20"/>
+                <w:szCs w:val="20"/>
+              </w:rPr>
+              <w:t>13 000.-</w:t>
+            </w:r>
+          </w:p>
+        </w:tc>
+      </w:tr>
+      <w:tr>
+        <w:tc>
+          <w:tcPr>
+            <w:tcW w:w="4142" w:type="dxa"/>
+          </w:tcPr>
+          <w:p>
+            <w:pPr>
+              <w:rPr>
+                <w:sz w:val="20"/>
+                <w:szCs w:val="20"/>
+              </w:rPr>
+            </w:pPr>
+            <w:r>
+              <w:rPr>
+                <w:sz w:val="20"/>
+                <w:szCs w:val="20"/>
+              </w:rPr>
+              <w:t>K1 hátsó szárny 5 LE felett</w:t>
+            </w:r>
+          </w:p>
+        </w:tc>
+        <w:tc>
+          <w:tcPr>
+            <w:tcW w:w="1055" w:type="dxa"/>
+          </w:tcPr>
+          <w:p>
+            <w:pPr>
+              <w:jc w:val="right"/>
+              <w:rPr>
+                <w:sz w:val="20"/>
+                <w:szCs w:val="20"/>
+              </w:rPr>
+            </w:pPr>
+            <w:r>
+              <w:rPr>
+                <w:sz w:val="20"/>
+                <w:szCs w:val="20"/>
+              </w:rPr>
+              <w:t>12 000.-</w:t>
+            </w:r>
+          </w:p>
+        </w:tc>
+      </w:tr>
+      <w:tr>
+        <w:tc>
+          <w:tcPr>
+            <w:tcW w:w="4142" w:type="dxa"/>
+          </w:tcPr>
+          <w:p>
+            <w:pPr>
+              <w:rPr>
+                <w:sz w:val="20"/>
+                <w:szCs w:val="20"/>
+              </w:rPr>
+            </w:pPr>
+            <w:r>
+              <w:rPr>
+                <w:sz w:val="20"/>
+                <w:szCs w:val="20"/>
+              </w:rPr>
+              <w:t>K1 Fisherman korlát</w:t>
+            </w:r>
+          </w:p>
+        </w:tc>
+        <w:tc>
+          <w:tcPr>
+            <w:tcW w:w="1055" w:type="dxa"/>
+          </w:tcPr>
+          <w:p>
+            <w:pPr>
+              <w:jc w:val="right"/>
+              <w:rPr>
+                <w:sz w:val="20"/>
+                <w:szCs w:val="20"/>
+              </w:rPr>
+            </w:pPr>
+            <w:r>
+              <w:rPr>
+                <w:sz w:val="20"/>
+                <w:szCs w:val="20"/>
+              </w:rPr>
+              <w:t>55 000.-</w:t>
+            </w:r>
+          </w:p>
+        </w:tc>
+      </w:tr>
+      <w:tr>
+        <w:tc>
+          <w:tcPr>
+            <w:tcW w:w="4142" w:type="dxa"/>
           </w:tcPr>
           <w:p>
             <w:pPr>
@@ -3271,272 +3271,130 @@
         </w:tc>
         <w:tc>
           <w:tcPr>
-            <w:tcW w:w="1062" w:type="dxa"/>
-          </w:tcPr>
-          <w:p>
-            <w:pPr>
-              <w:jc w:val="right"/>
-              <w:rPr>
-                <w:sz w:val="20"/>
-                <w:szCs w:val="20"/>
-              </w:rPr>
-            </w:pPr>
-            <w:r>
-              <w:rPr>
-                <w:sz w:val="20"/>
-                <w:szCs w:val="20"/>
-              </w:rPr>
-              <w:t>60</w:t>
-            </w:r>
-            <w:r>
-              <w:rPr>
-                <w:sz w:val="20"/>
-                <w:szCs w:val="20"/>
-              </w:rPr>
-              <w:t> 000.-</w:t>
-            </w:r>
-          </w:p>
-        </w:tc>
-      </w:tr>
-      <w:tr>
-        <w:tc>
-          <w:tcPr>
-            <w:tcW w:w="4361" w:type="dxa"/>
-          </w:tcPr>
-          <w:p>
-            <w:pPr>
-              <w:rPr>
-                <w:sz w:val="20"/>
-                <w:szCs w:val="20"/>
-              </w:rPr>
-            </w:pPr>
-            <w:r>
-              <w:rPr>
-                <w:sz w:val="20"/>
-                <w:szCs w:val="20"/>
-              </w:rPr>
-              <w:t>Fürdőlétra</w:t>
-            </w:r>
-          </w:p>
-        </w:tc>
-        <w:tc>
-          <w:tcPr>
-            <w:tcW w:w="1062" w:type="dxa"/>
-          </w:tcPr>
-          <w:p>
-            <w:pPr>
-              <w:jc w:val="right"/>
-              <w:rPr>
-                <w:sz w:val="20"/>
-                <w:szCs w:val="20"/>
-              </w:rPr>
-            </w:pPr>
-            <w:r>
-              <w:rPr>
-                <w:sz w:val="20"/>
-                <w:szCs w:val="20"/>
-              </w:rPr>
-              <w:t>39</w:t>
-            </w:r>
-            <w:r>
-              <w:rPr>
-                <w:sz w:val="20"/>
-                <w:szCs w:val="20"/>
-              </w:rPr>
-              <w:t> 000.-</w:t>
-            </w:r>
-          </w:p>
-        </w:tc>
-      </w:tr>
-      <w:tr>
-        <w:tc>
-          <w:tcPr>
-            <w:tcW w:w="4361" w:type="dxa"/>
-          </w:tcPr>
-          <w:p>
-            <w:pPr>
-              <w:rPr>
-                <w:sz w:val="20"/>
-                <w:szCs w:val="20"/>
-              </w:rPr>
-            </w:pPr>
-            <w:r>
-              <w:rPr>
-                <w:sz w:val="20"/>
-                <w:szCs w:val="20"/>
-              </w:rPr>
-              <w:t>Villanymotortartó</w:t>
-            </w:r>
-          </w:p>
-        </w:tc>
-        <w:tc>
-          <w:tcPr>
-            <w:tcW w:w="1062" w:type="dxa"/>
-          </w:tcPr>
-          <w:p>
-            <w:pPr>
-              <w:jc w:val="right"/>
-              <w:rPr>
-                <w:sz w:val="20"/>
-                <w:szCs w:val="20"/>
-              </w:rPr>
-            </w:pPr>
-            <w:r>
-              <w:rPr>
-                <w:sz w:val="20"/>
-                <w:szCs w:val="20"/>
-              </w:rPr>
-              <w:t>13 000.-</w:t>
-            </w:r>
-          </w:p>
-        </w:tc>
-      </w:tr>
-      <w:tr>
-        <w:tc>
-          <w:tcPr>
-            <w:tcW w:w="4361" w:type="dxa"/>
-          </w:tcPr>
-          <w:p>
-            <w:pPr>
-              <w:rPr>
-                <w:sz w:val="20"/>
-                <w:szCs w:val="20"/>
-              </w:rPr>
-            </w:pPr>
-            <w:r>
-              <w:rPr>
-                <w:sz w:val="20"/>
-                <w:szCs w:val="20"/>
-              </w:rPr>
-              <w:t xml:space="preserve">K1 Fisherman </w:t>
-            </w:r>
-            <w:r>
-              <w:rPr>
-                <w:sz w:val="20"/>
-                <w:szCs w:val="20"/>
-              </w:rPr>
-              <w:t>fém evező</w:t>
-            </w:r>
-            <w:r>
-              <w:rPr>
-                <w:sz w:val="20"/>
-                <w:szCs w:val="20"/>
-              </w:rPr>
-              <w:t xml:space="preserve"> villa hüvely</w:t>
-            </w:r>
-          </w:p>
-        </w:tc>
-        <w:tc>
-          <w:tcPr>
-            <w:tcW w:w="1062" w:type="dxa"/>
-          </w:tcPr>
-          <w:p>
-            <w:pPr>
-              <w:jc w:val="right"/>
-              <w:rPr>
-                <w:sz w:val="20"/>
-                <w:szCs w:val="20"/>
-              </w:rPr>
-            </w:pPr>
-            <w:r>
-              <w:rPr>
-                <w:sz w:val="20"/>
-                <w:szCs w:val="20"/>
-              </w:rPr>
-              <w:t>12 000.-</w:t>
-            </w:r>
-          </w:p>
-        </w:tc>
-      </w:tr>
-      <w:tr>
-        <w:tc>
-          <w:tcPr>
-            <w:tcW w:w="4361" w:type="dxa"/>
-          </w:tcPr>
-          <w:p>
-            <w:pPr>
-              <w:rPr>
-                <w:sz w:val="20"/>
-                <w:szCs w:val="20"/>
-              </w:rPr>
-            </w:pPr>
-            <w:r>
-              <w:rPr>
-                <w:sz w:val="20"/>
-                <w:szCs w:val="20"/>
-              </w:rPr>
-              <w:t xml:space="preserve">K1 </w:t>
-            </w:r>
-            <w:r>
-              <w:rPr>
-                <w:sz w:val="20"/>
-                <w:szCs w:val="20"/>
-              </w:rPr>
-              <w:t>F</w:t>
-            </w:r>
-            <w:r>
-              <w:rPr>
-                <w:sz w:val="20"/>
-                <w:szCs w:val="20"/>
-              </w:rPr>
-              <w:t>isherman réz evező villa</w:t>
-            </w:r>
-          </w:p>
-        </w:tc>
-        <w:tc>
-          <w:tcPr>
-            <w:tcW w:w="1062" w:type="dxa"/>
-          </w:tcPr>
-          <w:p>
-            <w:pPr>
-              <w:jc w:val="right"/>
-              <w:rPr>
-                <w:sz w:val="20"/>
-                <w:szCs w:val="20"/>
-              </w:rPr>
-            </w:pPr>
-            <w:r>
-              <w:rPr>
-                <w:sz w:val="20"/>
-                <w:szCs w:val="20"/>
-              </w:rPr>
-              <w:t>8</w:t>
-            </w:r>
-            <w:r>
-              <w:rPr>
-                <w:sz w:val="20"/>
-                <w:szCs w:val="20"/>
-              </w:rPr>
-              <w:t> 000.-</w:t>
-            </w:r>
-          </w:p>
-        </w:tc>
-      </w:tr>
-      <w:tr>
-        <w:tc>
-          <w:tcPr>
-            <w:tcW w:w="4361" w:type="dxa"/>
-          </w:tcPr>
-          <w:p>
-            <w:pPr>
-              <w:rPr>
-                <w:sz w:val="20"/>
-                <w:szCs w:val="20"/>
-              </w:rPr>
-            </w:pPr>
-            <w:r>
-              <w:rPr>
-                <w:sz w:val="20"/>
-                <w:szCs w:val="20"/>
-              </w:rPr>
-              <w:t>K1 F</w:t>
-            </w:r>
-            <w:r>
-              <w:rPr>
-                <w:sz w:val="20"/>
-                <w:szCs w:val="20"/>
-              </w:rPr>
-              <w:t xml:space="preserve">isherman 230 </w:t>
+            <w:tcW w:w="1055" w:type="dxa"/>
+          </w:tcPr>
+          <w:p>
+            <w:pPr>
+              <w:jc w:val="right"/>
+              <w:rPr>
+                <w:sz w:val="20"/>
+                <w:szCs w:val="20"/>
+              </w:rPr>
+            </w:pPr>
+            <w:r>
+              <w:rPr>
+                <w:sz w:val="20"/>
+                <w:szCs w:val="20"/>
+              </w:rPr>
+              <w:t>60 000.-</w:t>
+            </w:r>
+          </w:p>
+        </w:tc>
+      </w:tr>
+      <w:tr>
+        <w:tc>
+          <w:tcPr>
+            <w:tcW w:w="4142" w:type="dxa"/>
+          </w:tcPr>
+          <w:p>
+            <w:pPr>
+              <w:rPr>
+                <w:sz w:val="20"/>
+                <w:szCs w:val="20"/>
+              </w:rPr>
+            </w:pPr>
+            <w:r>
+              <w:rPr>
+                <w:sz w:val="20"/>
+                <w:szCs w:val="20"/>
+              </w:rPr>
+              <w:t>K1 Fisherman fém evező villa hüvely</w:t>
+            </w:r>
+          </w:p>
+        </w:tc>
+        <w:tc>
+          <w:tcPr>
+            <w:tcW w:w="1055" w:type="dxa"/>
+          </w:tcPr>
+          <w:p>
+            <w:pPr>
+              <w:jc w:val="right"/>
+              <w:rPr>
+                <w:sz w:val="20"/>
+                <w:szCs w:val="20"/>
+              </w:rPr>
+            </w:pPr>
+            <w:r>
+              <w:rPr>
+                <w:sz w:val="20"/>
+                <w:szCs w:val="20"/>
+              </w:rPr>
+              <w:t>15 000.-</w:t>
+            </w:r>
+          </w:p>
+        </w:tc>
+      </w:tr>
+      <w:tr>
+        <w:tc>
+          <w:tcPr>
+            <w:tcW w:w="4142" w:type="dxa"/>
+          </w:tcPr>
+          <w:p>
+            <w:pPr>
+              <w:rPr>
+                <w:sz w:val="20"/>
+                <w:szCs w:val="20"/>
+              </w:rPr>
+            </w:pPr>
+            <w:r>
+              <w:rPr>
+                <w:sz w:val="20"/>
+                <w:szCs w:val="20"/>
+              </w:rPr>
+              <w:t>K1 Fisherman fém evező villa</w:t>
+            </w:r>
+          </w:p>
+        </w:tc>
+        <w:tc>
+          <w:tcPr>
+            <w:tcW w:w="1055" w:type="dxa"/>
+          </w:tcPr>
+          <w:p>
+            <w:pPr>
+              <w:jc w:val="right"/>
+              <w:rPr>
+                <w:sz w:val="20"/>
+                <w:szCs w:val="20"/>
+              </w:rPr>
+            </w:pPr>
+            <w:r>
+              <w:rPr>
+                <w:sz w:val="20"/>
+                <w:szCs w:val="20"/>
+              </w:rPr>
+              <w:t>8 000.-</w:t>
+            </w:r>
+          </w:p>
+        </w:tc>
+      </w:tr>
+      <w:tr>
+        <w:tc>
+          <w:tcPr>
+            <w:tcW w:w="4142" w:type="dxa"/>
+          </w:tcPr>
+          <w:p>
+            <w:pPr>
+              <w:rPr>
+                <w:sz w:val="20"/>
+                <w:szCs w:val="20"/>
+              </w:rPr>
+            </w:pPr>
+            <w:r>
+              <w:rPr>
+                <w:sz w:val="20"/>
+                <w:szCs w:val="20"/>
+              </w:rPr>
+              <w:t xml:space="preserve">K1 Fisherman 230 </w:t>
             </w:r>
             <w:r>
               <w:rPr>
@@ -3556,37 +3414,30 @@
         </w:tc>
         <w:tc>
           <w:tcPr>
-            <w:tcW w:w="1062" w:type="dxa"/>
-          </w:tcPr>
-          <w:p>
-            <w:pPr>
-              <w:jc w:val="right"/>
-              <w:rPr>
-                <w:sz w:val="20"/>
-                <w:szCs w:val="20"/>
-              </w:rPr>
-            </w:pPr>
-            <w:r>
-              <w:rPr>
-                <w:sz w:val="20"/>
-                <w:szCs w:val="20"/>
-              </w:rPr>
-              <w:t>22</w:t>
-            </w:r>
-            <w:r>
-              <w:rPr>
-                <w:sz w:val="20"/>
-                <w:szCs w:val="20"/>
-              </w:rPr>
-              <w:t> 000.-</w:t>
-            </w:r>
-          </w:p>
-        </w:tc>
-      </w:tr>
-      <w:tr>
-        <w:tc>
-          <w:tcPr>
-            <w:tcW w:w="4361" w:type="dxa"/>
+            <w:tcW w:w="1055" w:type="dxa"/>
+          </w:tcPr>
+          <w:p>
+            <w:pPr>
+              <w:jc w:val="right"/>
+              <w:rPr>
+                <w:sz w:val="20"/>
+                <w:szCs w:val="20"/>
+              </w:rPr>
+            </w:pPr>
+            <w:r>
+              <w:rPr>
+                <w:sz w:val="20"/>
+                <w:szCs w:val="20"/>
+              </w:rPr>
+              <w:t>22 000.-</w:t>
+            </w:r>
+          </w:p>
+        </w:tc>
+      </w:tr>
+      <w:tr>
+        <w:tc>
+          <w:tcPr>
+            <w:tcW w:w="4142" w:type="dxa"/>
           </w:tcPr>
           <w:p>
             <w:pPr>
@@ -3606,7 +3457,7 @@
         </w:tc>
         <w:tc>
           <w:tcPr>
-            <w:tcW w:w="1062" w:type="dxa"/>
+            <w:tcW w:w="1055" w:type="dxa"/>
           </w:tcPr>
           <w:p>
             <w:pPr>
@@ -3629,7 +3480,7 @@
       <w:tr>
         <w:tc>
           <w:tcPr>
-            <w:tcW w:w="4361" w:type="dxa"/>
+            <w:tcW w:w="4142" w:type="dxa"/>
           </w:tcPr>
           <w:p>
             <w:pPr>
@@ -3649,44 +3500,30 @@
         </w:tc>
         <w:tc>
           <w:tcPr>
-            <w:tcW w:w="1062" w:type="dxa"/>
-          </w:tcPr>
-          <w:p>
-            <w:pPr>
-              <w:jc w:val="right"/>
-              <w:rPr>
-                <w:sz w:val="20"/>
-                <w:szCs w:val="20"/>
-              </w:rPr>
-            </w:pPr>
-            <w:r>
-              <w:rPr>
-                <w:sz w:val="20"/>
-                <w:szCs w:val="20"/>
-              </w:rPr>
-              <w:t>4 </w:t>
-            </w:r>
-            <w:r>
-              <w:rPr>
-                <w:sz w:val="20"/>
-                <w:szCs w:val="20"/>
-              </w:rPr>
-              <w:t>5</w:t>
-            </w:r>
-            <w:r>
-              <w:rPr>
-                <w:sz w:val="20"/>
-                <w:szCs w:val="20"/>
-              </w:rPr>
-              <w:t>00.-</w:t>
-            </w:r>
-          </w:p>
-        </w:tc>
-      </w:tr>
-      <w:tr>
-        <w:tc>
-          <w:tcPr>
-            <w:tcW w:w="4361" w:type="dxa"/>
+            <w:tcW w:w="1055" w:type="dxa"/>
+          </w:tcPr>
+          <w:p>
+            <w:pPr>
+              <w:jc w:val="right"/>
+              <w:rPr>
+                <w:sz w:val="20"/>
+                <w:szCs w:val="20"/>
+              </w:rPr>
+            </w:pPr>
+            <w:r>
+              <w:rPr>
+                <w:sz w:val="20"/>
+                <w:szCs w:val="20"/>
+              </w:rPr>
+              <w:t>5 000.-</w:t>
+            </w:r>
+          </w:p>
+        </w:tc>
+      </w:tr>
+      <w:tr>
+        <w:tc>
+          <w:tcPr>
+            <w:tcW w:w="4142" w:type="dxa"/>
           </w:tcPr>
           <w:p>
             <w:pPr>
@@ -3706,215 +3543,73 @@
         </w:tc>
         <w:tc>
           <w:tcPr>
-            <w:tcW w:w="1062" w:type="dxa"/>
-          </w:tcPr>
-          <w:p>
-            <w:pPr>
-              <w:jc w:val="right"/>
-              <w:rPr>
-                <w:sz w:val="20"/>
-                <w:szCs w:val="20"/>
-              </w:rPr>
-            </w:pPr>
-            <w:r>
-              <w:rPr>
-                <w:sz w:val="20"/>
-                <w:szCs w:val="20"/>
-              </w:rPr>
-              <w:t>3 </w:t>
-            </w:r>
-            <w:r>
-              <w:rPr>
-                <w:sz w:val="20"/>
-                <w:szCs w:val="20"/>
-              </w:rPr>
-              <w:t>6</w:t>
-            </w:r>
-            <w:r>
-              <w:rPr>
-                <w:sz w:val="20"/>
-                <w:szCs w:val="20"/>
-              </w:rPr>
-              <w:t>00.-</w:t>
-            </w:r>
-          </w:p>
-        </w:tc>
-      </w:tr>
-      <w:tr>
-        <w:tc>
-          <w:tcPr>
-            <w:tcW w:w="4361" w:type="dxa"/>
-          </w:tcPr>
-          <w:p>
-            <w:pPr>
-              <w:rPr>
-                <w:sz w:val="20"/>
-                <w:szCs w:val="20"/>
-              </w:rPr>
-            </w:pPr>
-            <w:r>
-              <w:rPr>
-                <w:sz w:val="20"/>
-                <w:szCs w:val="20"/>
-              </w:rPr>
-              <w:t>Alumínium bika felszerelve 1db</w:t>
-            </w:r>
-          </w:p>
-        </w:tc>
-        <w:tc>
-          <w:tcPr>
-            <w:tcW w:w="1062" w:type="dxa"/>
-          </w:tcPr>
-          <w:p>
-            <w:pPr>
-              <w:jc w:val="right"/>
-              <w:rPr>
-                <w:sz w:val="20"/>
-                <w:szCs w:val="20"/>
-              </w:rPr>
-            </w:pPr>
-            <w:r>
-              <w:rPr>
-                <w:sz w:val="20"/>
-                <w:szCs w:val="20"/>
-              </w:rPr>
-              <w:t>3 9</w:t>
-            </w:r>
-            <w:r>
-              <w:rPr>
-                <w:sz w:val="20"/>
-                <w:szCs w:val="20"/>
-              </w:rPr>
-              <w:t>00.-</w:t>
-            </w:r>
-          </w:p>
-        </w:tc>
-      </w:tr>
-      <w:tr>
-        <w:tc>
-          <w:tcPr>
-            <w:tcW w:w="4361" w:type="dxa"/>
-          </w:tcPr>
-          <w:p>
-            <w:pPr>
-              <w:rPr>
-                <w:sz w:val="20"/>
-                <w:szCs w:val="20"/>
-              </w:rPr>
-            </w:pPr>
-            <w:r>
-              <w:rPr>
-                <w:sz w:val="20"/>
-                <w:szCs w:val="20"/>
-              </w:rPr>
-              <w:t>Napvédő tető alumínium vázas</w:t>
-            </w:r>
-          </w:p>
-        </w:tc>
-        <w:tc>
-          <w:tcPr>
-            <w:tcW w:w="1062" w:type="dxa"/>
-          </w:tcPr>
-          <w:p>
-            <w:pPr>
-              <w:jc w:val="right"/>
-              <w:rPr>
-                <w:sz w:val="20"/>
-                <w:szCs w:val="20"/>
-              </w:rPr>
-            </w:pPr>
-            <w:r>
-              <w:rPr>
-                <w:sz w:val="20"/>
-                <w:szCs w:val="20"/>
-              </w:rPr>
-              <w:t>38</w:t>
-            </w:r>
-            <w:r>
-              <w:rPr>
-                <w:sz w:val="20"/>
-                <w:szCs w:val="20"/>
-              </w:rPr>
-              <w:t> 000.-</w:t>
-            </w:r>
-          </w:p>
-        </w:tc>
-      </w:tr>
-      <w:tr>
-        <w:tc>
-          <w:tcPr>
-            <w:tcW w:w="4361" w:type="dxa"/>
-          </w:tcPr>
-          <w:p>
-            <w:pPr>
-              <w:rPr>
-                <w:sz w:val="20"/>
-                <w:szCs w:val="20"/>
-              </w:rPr>
-            </w:pPr>
-            <w:r>
-              <w:rPr>
-                <w:sz w:val="20"/>
-                <w:szCs w:val="20"/>
-              </w:rPr>
-              <w:t>K Maxx</w:t>
-            </w:r>
-            <w:r>
-              <w:rPr>
-                <w:sz w:val="20"/>
-                <w:szCs w:val="20"/>
-              </w:rPr>
-              <w:t xml:space="preserve">i Jokerre szerelhető lehajtható </w:t>
-            </w:r>
-            <w:r>
-              <w:rPr>
-                <w:sz w:val="20"/>
-                <w:szCs w:val="20"/>
-              </w:rPr>
-              <w:t>Cabrio tető</w:t>
-            </w:r>
-          </w:p>
-        </w:tc>
-        <w:tc>
-          <w:tcPr>
-            <w:tcW w:w="1062" w:type="dxa"/>
-          </w:tcPr>
-          <w:p>
-            <w:pPr>
-              <w:jc w:val="right"/>
-              <w:rPr>
-                <w:sz w:val="20"/>
-                <w:szCs w:val="20"/>
-              </w:rPr>
-            </w:pPr>
-            <w:r>
-              <w:rPr>
-                <w:sz w:val="20"/>
-                <w:szCs w:val="20"/>
-              </w:rPr>
-              <w:t>13</w:t>
-            </w:r>
-            <w:r>
-              <w:rPr>
-                <w:sz w:val="20"/>
-                <w:szCs w:val="20"/>
-              </w:rPr>
-              <w:t>8</w:t>
-            </w:r>
-            <w:r>
-              <w:rPr>
-                <w:sz w:val="20"/>
-                <w:szCs w:val="20"/>
-              </w:rPr>
-              <w:t xml:space="preserve"> 000.-</w:t>
-            </w:r>
-          </w:p>
-        </w:tc>
-      </w:tr>
-      <w:tr>
-        <w:tc>
-          <w:tcPr>
-            <w:tcW w:w="4361" w:type="dxa"/>
+            <w:tcW w:w="1055" w:type="dxa"/>
+          </w:tcPr>
+          <w:p>
+            <w:pPr>
+              <w:jc w:val="right"/>
+              <w:rPr>
+                <w:sz w:val="20"/>
+                <w:szCs w:val="20"/>
+              </w:rPr>
+            </w:pPr>
+            <w:r>
+              <w:rPr>
+                <w:sz w:val="20"/>
+                <w:szCs w:val="20"/>
+              </w:rPr>
+              <w:t>4 000.-</w:t>
+            </w:r>
+          </w:p>
+        </w:tc>
+      </w:tr>
+      <w:tr>
+        <w:tc>
+          <w:tcPr>
+            <w:tcW w:w="4142" w:type="dxa"/>
+          </w:tcPr>
+          <w:p>
+            <w:pPr>
+              <w:rPr>
+                <w:sz w:val="20"/>
+                <w:szCs w:val="20"/>
+              </w:rPr>
+            </w:pPr>
+            <w:r>
+              <w:rPr>
+                <w:sz w:val="20"/>
+                <w:szCs w:val="20"/>
+              </w:rPr>
+              <w:t>K Maxxi Jokerre szerelhető lehajtható Cabrio tető</w:t>
+            </w:r>
+          </w:p>
+        </w:tc>
+        <w:tc>
+          <w:tcPr>
+            <w:tcW w:w="1055" w:type="dxa"/>
+          </w:tcPr>
+          <w:p>
+            <w:pPr>
+              <w:jc w:val="right"/>
+              <w:rPr>
+                <w:sz w:val="20"/>
+                <w:szCs w:val="20"/>
+              </w:rPr>
+            </w:pPr>
+            <w:r>
+              <w:rPr>
+                <w:sz w:val="20"/>
+                <w:szCs w:val="20"/>
+              </w:rPr>
+              <w:t>158 000.-</w:t>
+            </w:r>
+          </w:p>
+        </w:tc>
+      </w:tr>
+      <w:tr>
+        <w:tc>
+          <w:tcPr>
+            <w:tcW w:w="4142" w:type="dxa"/>
           </w:tcPr>
           <w:p>
             <w:pPr>
@@ -3934,44 +3629,30 @@
         </w:tc>
         <w:tc>
           <w:tcPr>
-            <w:tcW w:w="1062" w:type="dxa"/>
-          </w:tcPr>
-          <w:p>
-            <w:pPr>
-              <w:jc w:val="right"/>
-              <w:rPr>
-                <w:sz w:val="20"/>
-                <w:szCs w:val="20"/>
-              </w:rPr>
-            </w:pPr>
-            <w:r>
-              <w:rPr>
-                <w:sz w:val="20"/>
-                <w:szCs w:val="20"/>
-              </w:rPr>
-              <w:t>8</w:t>
-            </w:r>
-            <w:r>
-              <w:rPr>
-                <w:sz w:val="20"/>
-                <w:szCs w:val="20"/>
-              </w:rPr>
-              <w:t>8</w:t>
-            </w:r>
-            <w:r>
-              <w:rPr>
-                <w:sz w:val="20"/>
-                <w:szCs w:val="20"/>
-              </w:rPr>
-              <w:t> 000.-</w:t>
-            </w:r>
-          </w:p>
-        </w:tc>
-      </w:tr>
-      <w:tr>
-        <w:tc>
-          <w:tcPr>
-            <w:tcW w:w="4361" w:type="dxa"/>
+            <w:tcW w:w="1055" w:type="dxa"/>
+          </w:tcPr>
+          <w:p>
+            <w:pPr>
+              <w:jc w:val="right"/>
+              <w:rPr>
+                <w:sz w:val="20"/>
+                <w:szCs w:val="20"/>
+              </w:rPr>
+            </w:pPr>
+            <w:r>
+              <w:rPr>
+                <w:sz w:val="20"/>
+                <w:szCs w:val="20"/>
+              </w:rPr>
+              <w:t>88 000.-</w:t>
+            </w:r>
+          </w:p>
+        </w:tc>
+      </w:tr>
+      <w:tr>
+        <w:tc>
+          <w:tcPr>
+            <w:tcW w:w="4142" w:type="dxa"/>
           </w:tcPr>
           <w:p>
             <w:pPr>
@@ -3991,7 +3672,7 @@
         </w:tc>
         <w:tc>
           <w:tcPr>
-            <w:tcW w:w="1062" w:type="dxa"/>
+            <w:tcW w:w="1055" w:type="dxa"/>
           </w:tcPr>
           <w:p>
             <w:pPr>
@@ -4014,7 +3695,7 @@
       <w:tr>
         <w:tc>
           <w:tcPr>
-            <w:tcW w:w="4361" w:type="dxa"/>
+            <w:tcW w:w="4142" w:type="dxa"/>
           </w:tcPr>
           <w:p>
             <w:pPr>
@@ -4034,7 +3715,7 @@
         </w:tc>
         <w:tc>
           <w:tcPr>
-            <w:tcW w:w="1062" w:type="dxa"/>
+            <w:tcW w:w="1055" w:type="dxa"/>
           </w:tcPr>
           <w:p>
             <w:pPr>
@@ -4057,7 +3738,7 @@
       <w:tr>
         <w:tc>
           <w:tcPr>
-            <w:tcW w:w="4361" w:type="dxa"/>
+            <w:tcW w:w="4142" w:type="dxa"/>
           </w:tcPr>
           <w:p>
             <w:pPr>
@@ -4077,7 +3758,7 @@
         </w:tc>
         <w:tc>
           <w:tcPr>
-            <w:tcW w:w="1062" w:type="dxa"/>
+            <w:tcW w:w="1055" w:type="dxa"/>
           </w:tcPr>
           <w:p>
             <w:pPr>
@@ -4131,15 +3812,7 @@
           <w:sz w:val="16"/>
           <w:szCs w:val="16"/>
         </w:rPr>
-        <w:t>ndőek, forgalmi adó nélkül. Az</w:t>
-      </w:r>
-      <w:r>
-        <w:rPr>
-          <w:b/>
-          <w:sz w:val="16"/>
-          <w:szCs w:val="16"/>
-        </w:rPr>
-        <w:t xml:space="preserve"> ÁFA 27</w:t>
+        <w:t>ndőek, forgalmi adó nélkül. Az ÁFA 27</w:t>
       </w:r>
       <w:r>
         <w:rPr>
@@ -4279,14 +3952,21 @@
                 <w:sz w:val="20"/>
                 <w:szCs w:val="20"/>
               </w:rPr>
-              <w:t>31</w:t>
-            </w:r>
-            <w:r>
-              <w:rPr>
-                <w:sz w:val="20"/>
-                <w:szCs w:val="20"/>
-              </w:rPr>
-              <w:t>5 000.-</w:t>
+              <w:t>3</w:t>
+            </w:r>
+            <w:r>
+              <w:rPr>
+                <w:sz w:val="20"/>
+                <w:szCs w:val="20"/>
+              </w:rPr>
+              <w:t>30</w:t>
+            </w:r>
+            <w:r>
+              <w:rPr>
+                <w:sz w:val="20"/>
+                <w:szCs w:val="20"/>
+              </w:rPr>
+              <w:t> 000.-</w:t>
             </w:r>
           </w:p>
         </w:tc>
@@ -4335,7 +4015,7 @@
                 <w:sz w:val="20"/>
                 <w:szCs w:val="20"/>
               </w:rPr>
-              <w:t>34</w:t>
+              <w:t>36</w:t>
             </w:r>
             <w:r>
               <w:rPr>
@@ -4391,7 +4071,7 @@
                 <w:sz w:val="20"/>
                 <w:szCs w:val="20"/>
               </w:rPr>
-              <w:t>360</w:t>
+              <w:t>385</w:t>
             </w:r>
             <w:r>
               <w:rPr>
@@ -4440,7 +4120,7 @@
                 <w:sz w:val="20"/>
                 <w:szCs w:val="20"/>
               </w:rPr>
-              <w:t>390</w:t>
+              <w:t>435</w:t>
             </w:r>
             <w:r>
               <w:rPr>
@@ -4489,14 +4169,16 @@
                 <w:sz w:val="20"/>
                 <w:szCs w:val="20"/>
               </w:rPr>
-              <w:t>10</w:t>
-            </w:r>
-            <w:r>
-              <w:rPr>
-                <w:sz w:val="20"/>
-                <w:szCs w:val="20"/>
-              </w:rPr>
-              <w:t>0 000.-</w:t>
+              <w:t>127</w:t>
+            </w:r>
+            <w:bookmarkStart w:id="0" w:name="_GoBack"/>
+            <w:bookmarkEnd w:id="0"/>
+            <w:r>
+              <w:rPr>
+                <w:sz w:val="20"/>
+                <w:szCs w:val="20"/>
+              </w:rPr>
+              <w:t> 000.-</w:t>
             </w:r>
           </w:p>
         </w:tc>

</xml_diff>

<commit_message>
Update price list 2018
</commit_message>
<xml_diff>
--- a/resources/text/arlista.docx
+++ b/resources/text/arlista.docx
@@ -345,15 +345,7 @@
                 <w:sz w:val="24"/>
                 <w:szCs w:val="24"/>
               </w:rPr>
-              <w:t>3</w:t>
-            </w:r>
-            <w:r>
-              <w:rPr>
-                <w:b/>
-                <w:sz w:val="24"/>
-                <w:szCs w:val="24"/>
-              </w:rPr>
-              <w:t>49</w:t>
+              <w:t>384</w:t>
             </w:r>
             <w:r>
               <w:rPr>
@@ -419,7 +411,7 @@
                 <w:sz w:val="24"/>
                 <w:szCs w:val="24"/>
               </w:rPr>
-              <w:t>395</w:t>
+              <w:t>435</w:t>
             </w:r>
             <w:r>
               <w:rPr>
@@ -477,7 +469,7 @@
                 <w:sz w:val="24"/>
                 <w:szCs w:val="24"/>
               </w:rPr>
-              <w:t>839</w:t>
+              <w:t>923</w:t>
             </w:r>
             <w:r>
               <w:rPr>
@@ -535,7 +527,7 @@
                 <w:sz w:val="24"/>
                 <w:szCs w:val="24"/>
               </w:rPr>
-              <w:t>560</w:t>
+              <w:t>616</w:t>
             </w:r>
             <w:r>
               <w:rPr>
@@ -609,7 +601,7 @@
                 <w:sz w:val="24"/>
                 <w:szCs w:val="24"/>
               </w:rPr>
-              <w:t>870</w:t>
+              <w:t>957</w:t>
             </w:r>
             <w:r>
               <w:rPr>
@@ -675,23 +667,7 @@
                 <w:sz w:val="24"/>
                 <w:szCs w:val="24"/>
               </w:rPr>
-              <w:t>2</w:t>
-            </w:r>
-            <w:r>
-              <w:rPr>
-                <w:b/>
-                <w:sz w:val="24"/>
-                <w:szCs w:val="24"/>
-              </w:rPr>
-              <w:t>8</w:t>
-            </w:r>
-            <w:r>
-              <w:rPr>
-                <w:b/>
-                <w:sz w:val="24"/>
-                <w:szCs w:val="24"/>
-              </w:rPr>
-              <w:t>0</w:t>
+              <w:t>308</w:t>
             </w:r>
             <w:r>
               <w:rPr>
@@ -749,7 +725,7 @@
                 <w:sz w:val="24"/>
                 <w:szCs w:val="24"/>
               </w:rPr>
-              <w:t>630</w:t>
+              <w:t>690</w:t>
             </w:r>
             <w:r>
               <w:rPr>
@@ -807,7 +783,15 @@
                 <w:sz w:val="24"/>
                 <w:szCs w:val="24"/>
               </w:rPr>
-              <w:t>980 000.-</w:t>
+              <w:t>1 080</w:t>
+            </w:r>
+            <w:r>
+              <w:rPr>
+                <w:b/>
+                <w:sz w:val="24"/>
+                <w:szCs w:val="24"/>
+              </w:rPr>
+              <w:t> 000.-</w:t>
             </w:r>
           </w:p>
         </w:tc>
@@ -873,7 +857,15 @@
                 <w:sz w:val="24"/>
                 <w:szCs w:val="24"/>
               </w:rPr>
-              <w:t>38 000</w:t>
+              <w:t>42</w:t>
+            </w:r>
+            <w:r>
+              <w:rPr>
+                <w:b/>
+                <w:sz w:val="24"/>
+                <w:szCs w:val="24"/>
+              </w:rPr>
+              <w:t xml:space="preserve"> 000</w:t>
             </w:r>
             <w:r>
               <w:rPr>
@@ -947,7 +939,15 @@
                 <w:sz w:val="24"/>
                 <w:szCs w:val="24"/>
               </w:rPr>
-              <w:t>40 000</w:t>
+              <w:t>44</w:t>
+            </w:r>
+            <w:r>
+              <w:rPr>
+                <w:b/>
+                <w:sz w:val="24"/>
+                <w:szCs w:val="24"/>
+              </w:rPr>
+              <w:t xml:space="preserve"> 000</w:t>
             </w:r>
             <w:r>
               <w:rPr>
@@ -1132,7 +1132,14 @@
                 <w:sz w:val="20"/>
                 <w:szCs w:val="20"/>
               </w:rPr>
-              <w:t>34 000.-</w:t>
+              <w:t>36</w:t>
+            </w:r>
+            <w:r>
+              <w:rPr>
+                <w:sz w:val="20"/>
+                <w:szCs w:val="20"/>
+              </w:rPr>
+              <w:t> 000.-</w:t>
             </w:r>
           </w:p>
         </w:tc>
@@ -1175,7 +1182,14 @@
                 <w:sz w:val="20"/>
                 <w:szCs w:val="20"/>
               </w:rPr>
-              <w:t>41 000.-</w:t>
+              <w:t>44</w:t>
+            </w:r>
+            <w:r>
+              <w:rPr>
+                <w:sz w:val="20"/>
+                <w:szCs w:val="20"/>
+              </w:rPr>
+              <w:t> 000.-</w:t>
             </w:r>
           </w:p>
         </w:tc>
@@ -1232,7 +1246,14 @@
                 <w:sz w:val="20"/>
                 <w:szCs w:val="20"/>
               </w:rPr>
-              <w:t>66 000.-</w:t>
+              <w:t>69</w:t>
+            </w:r>
+            <w:r>
+              <w:rPr>
+                <w:sz w:val="20"/>
+                <w:szCs w:val="20"/>
+              </w:rPr>
+              <w:t> 000.-</w:t>
             </w:r>
           </w:p>
         </w:tc>
@@ -1275,7 +1296,14 @@
                 <w:sz w:val="20"/>
                 <w:szCs w:val="20"/>
               </w:rPr>
-              <w:t>45 000.-</w:t>
+              <w:t>46</w:t>
+            </w:r>
+            <w:r>
+              <w:rPr>
+                <w:sz w:val="20"/>
+                <w:szCs w:val="20"/>
+              </w:rPr>
+              <w:t> 000.-</w:t>
             </w:r>
           </w:p>
         </w:tc>
@@ -1318,7 +1346,14 @@
                 <w:sz w:val="20"/>
                 <w:szCs w:val="20"/>
               </w:rPr>
-              <w:t>61 000.-</w:t>
+              <w:t>65</w:t>
+            </w:r>
+            <w:r>
+              <w:rPr>
+                <w:sz w:val="20"/>
+                <w:szCs w:val="20"/>
+              </w:rPr>
+              <w:t> 000.-</w:t>
             </w:r>
           </w:p>
         </w:tc>
@@ -1361,7 +1396,14 @@
                 <w:sz w:val="20"/>
                 <w:szCs w:val="20"/>
               </w:rPr>
-              <w:t>34 000.-</w:t>
+              <w:t>34</w:t>
+            </w:r>
+            <w:r>
+              <w:rPr>
+                <w:sz w:val="20"/>
+                <w:szCs w:val="20"/>
+              </w:rPr>
+              <w:t> 000.-</w:t>
             </w:r>
           </w:p>
         </w:tc>
@@ -1454,7 +1496,57 @@
                 <w:sz w:val="20"/>
                 <w:szCs w:val="20"/>
               </w:rPr>
-              <w:t>55 000.-</w:t>
+              <w:t>57</w:t>
+            </w:r>
+            <w:r>
+              <w:rPr>
+                <w:sz w:val="20"/>
+                <w:szCs w:val="20"/>
+              </w:rPr>
+              <w:t> 000.-</w:t>
+            </w:r>
+          </w:p>
+        </w:tc>
+      </w:tr>
+      <w:tr>
+        <w:tc>
+          <w:tcPr>
+            <w:tcW w:w="4008" w:type="dxa"/>
+          </w:tcPr>
+          <w:p>
+            <w:pPr>
+              <w:rPr>
+                <w:sz w:val="20"/>
+                <w:szCs w:val="20"/>
+              </w:rPr>
+            </w:pPr>
+            <w:r>
+              <w:rPr>
+                <w:sz w:val="20"/>
+                <w:szCs w:val="20"/>
+              </w:rPr>
+              <w:t>XXL zárható orrlefedés</w:t>
+            </w:r>
+          </w:p>
+        </w:tc>
+        <w:tc>
+          <w:tcPr>
+            <w:tcW w:w="1189" w:type="dxa"/>
+          </w:tcPr>
+          <w:p>
+            <w:pPr>
+              <w:jc w:val="right"/>
+              <w:rPr>
+                <w:sz w:val="20"/>
+                <w:szCs w:val="20"/>
+              </w:rPr>
+            </w:pPr>
+            <w:r>
+              <w:rPr>
+                <w:sz w:val="20"/>
+                <w:szCs w:val="20"/>
+              </w:rPr>
+              <w:t>89 000.-</w:t>
             </w:r>
           </w:p>
         </w:tc>
@@ -1543,7 +1635,7 @@
                 <w:sz w:val="20"/>
                 <w:szCs w:val="20"/>
               </w:rPr>
-              <w:t>28</w:t>
+              <w:t>29</w:t>
             </w:r>
             <w:r>
               <w:rPr>
@@ -1607,7 +1699,14 @@
                 <w:sz w:val="20"/>
                 <w:szCs w:val="20"/>
               </w:rPr>
-              <w:t>11 000.-</w:t>
+              <w:t>13</w:t>
+            </w:r>
+            <w:r>
+              <w:rPr>
+                <w:sz w:val="20"/>
+                <w:szCs w:val="20"/>
+              </w:rPr>
+              <w:t> 000.-</w:t>
             </w:r>
           </w:p>
         </w:tc>
@@ -1657,7 +1756,7 @@
                 <w:sz w:val="20"/>
                 <w:szCs w:val="20"/>
               </w:rPr>
-              <w:t>5</w:t>
+              <w:t>6</w:t>
             </w:r>
             <w:r>
               <w:rPr>
@@ -1707,7 +1806,14 @@
                 <w:sz w:val="20"/>
                 <w:szCs w:val="20"/>
               </w:rPr>
-              <w:t>83 000.-</w:t>
+              <w:t>86</w:t>
+            </w:r>
+            <w:r>
+              <w:rPr>
+                <w:sz w:val="20"/>
+                <w:szCs w:val="20"/>
+              </w:rPr>
+              <w:t> 000.-</w:t>
             </w:r>
           </w:p>
         </w:tc>
@@ -1750,7 +1856,14 @@
                 <w:sz w:val="20"/>
                 <w:szCs w:val="20"/>
               </w:rPr>
-              <w:t>59 000.-</w:t>
+              <w:t>63</w:t>
+            </w:r>
+            <w:r>
+              <w:rPr>
+                <w:sz w:val="20"/>
+                <w:szCs w:val="20"/>
+              </w:rPr>
+              <w:t> 000.-</w:t>
             </w:r>
           </w:p>
         </w:tc>
@@ -1793,7 +1906,14 @@
                 <w:sz w:val="20"/>
                 <w:szCs w:val="20"/>
               </w:rPr>
-              <w:t>35 000.-</w:t>
+              <w:t>36</w:t>
+            </w:r>
+            <w:r>
+              <w:rPr>
+                <w:sz w:val="20"/>
+                <w:szCs w:val="20"/>
+              </w:rPr>
+              <w:t> 000.-</w:t>
             </w:r>
           </w:p>
         </w:tc>
@@ -1815,8 +1935,8 @@
         <w:tblLook w:val="04A0" w:firstRow="1" w:lastRow="0" w:firstColumn="1" w:lastColumn="0" w:noHBand="0" w:noVBand="1"/>
       </w:tblPr>
       <w:tblGrid>
-        <w:gridCol w:w="4014"/>
-        <w:gridCol w:w="1183"/>
+        <w:gridCol w:w="3823"/>
+        <w:gridCol w:w="1374"/>
       </w:tblGrid>
       <w:tr>
         <w:tc>
@@ -1872,7 +1992,7 @@
       <w:tr>
         <w:tc>
           <w:tcPr>
-            <w:tcW w:w="4014" w:type="dxa"/>
+            <w:tcW w:w="3823" w:type="dxa"/>
           </w:tcPr>
           <w:p>
             <w:pPr>
@@ -1892,30 +2012,51 @@
         </w:tc>
         <w:tc>
           <w:tcPr>
-            <w:tcW w:w="1183" w:type="dxa"/>
-          </w:tcPr>
-          <w:p>
-            <w:pPr>
-              <w:jc w:val="right"/>
-              <w:rPr>
-                <w:sz w:val="20"/>
-                <w:szCs w:val="20"/>
-              </w:rPr>
-            </w:pPr>
-            <w:r>
-              <w:rPr>
-                <w:sz w:val="20"/>
-                <w:szCs w:val="20"/>
-              </w:rPr>
-              <w:t>7 500.-</w:t>
-            </w:r>
-          </w:p>
-        </w:tc>
-      </w:tr>
-      <w:tr>
-        <w:tc>
-          <w:tcPr>
-            <w:tcW w:w="4014" w:type="dxa"/>
+            <w:tcW w:w="1374" w:type="dxa"/>
+          </w:tcPr>
+          <w:p>
+            <w:pPr>
+              <w:jc w:val="right"/>
+              <w:rPr>
+                <w:sz w:val="20"/>
+                <w:szCs w:val="20"/>
+              </w:rPr>
+            </w:pPr>
+            <w:r>
+              <w:rPr>
+                <w:sz w:val="20"/>
+                <w:szCs w:val="20"/>
+              </w:rPr>
+              <w:t>8</w:t>
+            </w:r>
+            <w:r>
+              <w:rPr>
+                <w:sz w:val="20"/>
+                <w:szCs w:val="20"/>
+              </w:rPr>
+              <w:t xml:space="preserve"> </w:t>
+            </w:r>
+            <w:r>
+              <w:rPr>
+                <w:sz w:val="20"/>
+                <w:szCs w:val="20"/>
+              </w:rPr>
+              <w:t>0</w:t>
+            </w:r>
+            <w:r>
+              <w:rPr>
+                <w:sz w:val="20"/>
+                <w:szCs w:val="20"/>
+              </w:rPr>
+              <w:t>00.-</w:t>
+            </w:r>
+          </w:p>
+        </w:tc>
+      </w:tr>
+      <w:tr>
+        <w:tc>
+          <w:tcPr>
+            <w:tcW w:w="3823" w:type="dxa"/>
           </w:tcPr>
           <w:p>
             <w:pPr>
@@ -1935,30 +2076,51 @@
         </w:tc>
         <w:tc>
           <w:tcPr>
-            <w:tcW w:w="1183" w:type="dxa"/>
-          </w:tcPr>
-          <w:p>
-            <w:pPr>
-              <w:jc w:val="right"/>
-              <w:rPr>
-                <w:sz w:val="20"/>
-                <w:szCs w:val="20"/>
-              </w:rPr>
-            </w:pPr>
-            <w:r>
-              <w:rPr>
-                <w:sz w:val="20"/>
-                <w:szCs w:val="20"/>
-              </w:rPr>
-              <w:t>7 500.-</w:t>
-            </w:r>
-          </w:p>
-        </w:tc>
-      </w:tr>
-      <w:tr>
-        <w:tc>
-          <w:tcPr>
-            <w:tcW w:w="4014" w:type="dxa"/>
+            <w:tcW w:w="1374" w:type="dxa"/>
+          </w:tcPr>
+          <w:p>
+            <w:pPr>
+              <w:jc w:val="right"/>
+              <w:rPr>
+                <w:sz w:val="20"/>
+                <w:szCs w:val="20"/>
+              </w:rPr>
+            </w:pPr>
+            <w:r>
+              <w:rPr>
+                <w:sz w:val="20"/>
+                <w:szCs w:val="20"/>
+              </w:rPr>
+              <w:t>8</w:t>
+            </w:r>
+            <w:r>
+              <w:rPr>
+                <w:sz w:val="20"/>
+                <w:szCs w:val="20"/>
+              </w:rPr>
+              <w:t xml:space="preserve"> </w:t>
+            </w:r>
+            <w:r>
+              <w:rPr>
+                <w:sz w:val="20"/>
+                <w:szCs w:val="20"/>
+              </w:rPr>
+              <w:t>0</w:t>
+            </w:r>
+            <w:r>
+              <w:rPr>
+                <w:sz w:val="20"/>
+                <w:szCs w:val="20"/>
+              </w:rPr>
+              <w:t>00.-</w:t>
+            </w:r>
+          </w:p>
+        </w:tc>
+      </w:tr>
+      <w:tr>
+        <w:tc>
+          <w:tcPr>
+            <w:tcW w:w="3823" w:type="dxa"/>
           </w:tcPr>
           <w:p>
             <w:pPr>
@@ -1978,30 +2140,37 @@
         </w:tc>
         <w:tc>
           <w:tcPr>
-            <w:tcW w:w="1183" w:type="dxa"/>
-          </w:tcPr>
-          <w:p>
-            <w:pPr>
-              <w:jc w:val="right"/>
-              <w:rPr>
-                <w:sz w:val="20"/>
-                <w:szCs w:val="20"/>
-              </w:rPr>
-            </w:pPr>
-            <w:r>
-              <w:rPr>
-                <w:sz w:val="20"/>
-                <w:szCs w:val="20"/>
-              </w:rPr>
-              <w:t>7 500.-</w:t>
-            </w:r>
-          </w:p>
-        </w:tc>
-      </w:tr>
-      <w:tr>
-        <w:tc>
-          <w:tcPr>
-            <w:tcW w:w="4014" w:type="dxa"/>
+            <w:tcW w:w="1374" w:type="dxa"/>
+          </w:tcPr>
+          <w:p>
+            <w:pPr>
+              <w:jc w:val="right"/>
+              <w:rPr>
+                <w:sz w:val="20"/>
+                <w:szCs w:val="20"/>
+              </w:rPr>
+            </w:pPr>
+            <w:r>
+              <w:rPr>
+                <w:sz w:val="20"/>
+                <w:szCs w:val="20"/>
+              </w:rPr>
+              <w:t>8 0</w:t>
+            </w:r>
+            <w:r>
+              <w:rPr>
+                <w:sz w:val="20"/>
+                <w:szCs w:val="20"/>
+              </w:rPr>
+              <w:t>00.-</w:t>
+            </w:r>
+          </w:p>
+        </w:tc>
+      </w:tr>
+      <w:tr>
+        <w:tc>
+          <w:tcPr>
+            <w:tcW w:w="3823" w:type="dxa"/>
           </w:tcPr>
           <w:p>
             <w:pPr>
@@ -2021,30 +2190,37 @@
         </w:tc>
         <w:tc>
           <w:tcPr>
-            <w:tcW w:w="1183" w:type="dxa"/>
-          </w:tcPr>
-          <w:p>
-            <w:pPr>
-              <w:jc w:val="right"/>
-              <w:rPr>
-                <w:sz w:val="20"/>
-                <w:szCs w:val="20"/>
-              </w:rPr>
-            </w:pPr>
-            <w:r>
-              <w:rPr>
-                <w:sz w:val="20"/>
-                <w:szCs w:val="20"/>
-              </w:rPr>
-              <w:t>33 000.-</w:t>
-            </w:r>
-          </w:p>
-        </w:tc>
-      </w:tr>
-      <w:tr>
-        <w:tc>
-          <w:tcPr>
-            <w:tcW w:w="4014" w:type="dxa"/>
+            <w:tcW w:w="1374" w:type="dxa"/>
+          </w:tcPr>
+          <w:p>
+            <w:pPr>
+              <w:jc w:val="right"/>
+              <w:rPr>
+                <w:sz w:val="20"/>
+                <w:szCs w:val="20"/>
+              </w:rPr>
+            </w:pPr>
+            <w:r>
+              <w:rPr>
+                <w:sz w:val="20"/>
+                <w:szCs w:val="20"/>
+              </w:rPr>
+              <w:t>36</w:t>
+            </w:r>
+            <w:r>
+              <w:rPr>
+                <w:sz w:val="20"/>
+                <w:szCs w:val="20"/>
+              </w:rPr>
+              <w:t xml:space="preserve"> 000.-</w:t>
+            </w:r>
+          </w:p>
+        </w:tc>
+      </w:tr>
+      <w:tr>
+        <w:tc>
+          <w:tcPr>
+            <w:tcW w:w="3823" w:type="dxa"/>
           </w:tcPr>
           <w:p>
             <w:pPr>
@@ -2064,30 +2240,37 @@
         </w:tc>
         <w:tc>
           <w:tcPr>
-            <w:tcW w:w="1183" w:type="dxa"/>
-          </w:tcPr>
-          <w:p>
-            <w:pPr>
-              <w:jc w:val="right"/>
-              <w:rPr>
-                <w:sz w:val="20"/>
-                <w:szCs w:val="20"/>
-              </w:rPr>
-            </w:pPr>
-            <w:r>
-              <w:rPr>
-                <w:sz w:val="20"/>
-                <w:szCs w:val="20"/>
-              </w:rPr>
-              <w:t>32 000.-</w:t>
-            </w:r>
-          </w:p>
-        </w:tc>
-      </w:tr>
-      <w:tr>
-        <w:tc>
-          <w:tcPr>
-            <w:tcW w:w="4014" w:type="dxa"/>
+            <w:tcW w:w="1374" w:type="dxa"/>
+          </w:tcPr>
+          <w:p>
+            <w:pPr>
+              <w:jc w:val="right"/>
+              <w:rPr>
+                <w:sz w:val="20"/>
+                <w:szCs w:val="20"/>
+              </w:rPr>
+            </w:pPr>
+            <w:r>
+              <w:rPr>
+                <w:sz w:val="20"/>
+                <w:szCs w:val="20"/>
+              </w:rPr>
+              <w:t>33</w:t>
+            </w:r>
+            <w:r>
+              <w:rPr>
+                <w:sz w:val="20"/>
+                <w:szCs w:val="20"/>
+              </w:rPr>
+              <w:t> 000.-</w:t>
+            </w:r>
+          </w:p>
+        </w:tc>
+      </w:tr>
+      <w:tr>
+        <w:tc>
+          <w:tcPr>
+            <w:tcW w:w="3823" w:type="dxa"/>
           </w:tcPr>
           <w:p>
             <w:pPr>
@@ -2107,30 +2290,37 @@
         </w:tc>
         <w:tc>
           <w:tcPr>
-            <w:tcW w:w="1183" w:type="dxa"/>
-          </w:tcPr>
-          <w:p>
-            <w:pPr>
-              <w:jc w:val="right"/>
-              <w:rPr>
-                <w:sz w:val="20"/>
-                <w:szCs w:val="20"/>
-              </w:rPr>
-            </w:pPr>
-            <w:r>
-              <w:rPr>
-                <w:sz w:val="20"/>
-                <w:szCs w:val="20"/>
-              </w:rPr>
-              <w:t>25 000.-</w:t>
-            </w:r>
-          </w:p>
-        </w:tc>
-      </w:tr>
-      <w:tr>
-        <w:tc>
-          <w:tcPr>
-            <w:tcW w:w="4014" w:type="dxa"/>
+            <w:tcW w:w="1374" w:type="dxa"/>
+          </w:tcPr>
+          <w:p>
+            <w:pPr>
+              <w:jc w:val="right"/>
+              <w:rPr>
+                <w:sz w:val="20"/>
+                <w:szCs w:val="20"/>
+              </w:rPr>
+            </w:pPr>
+            <w:r>
+              <w:rPr>
+                <w:sz w:val="20"/>
+                <w:szCs w:val="20"/>
+              </w:rPr>
+              <w:t>28</w:t>
+            </w:r>
+            <w:r>
+              <w:rPr>
+                <w:sz w:val="20"/>
+                <w:szCs w:val="20"/>
+              </w:rPr>
+              <w:t> 000.-</w:t>
+            </w:r>
+          </w:p>
+        </w:tc>
+      </w:tr>
+      <w:tr>
+        <w:tc>
+          <w:tcPr>
+            <w:tcW w:w="3823" w:type="dxa"/>
           </w:tcPr>
           <w:p>
             <w:pPr>
@@ -2150,30 +2340,37 @@
         </w:tc>
         <w:tc>
           <w:tcPr>
-            <w:tcW w:w="1183" w:type="dxa"/>
-          </w:tcPr>
-          <w:p>
-            <w:pPr>
-              <w:jc w:val="right"/>
-              <w:rPr>
-                <w:sz w:val="20"/>
-                <w:szCs w:val="20"/>
-              </w:rPr>
-            </w:pPr>
-            <w:r>
-              <w:rPr>
-                <w:sz w:val="20"/>
-                <w:szCs w:val="20"/>
-              </w:rPr>
-              <w:t>34 000.-</w:t>
-            </w:r>
-          </w:p>
-        </w:tc>
-      </w:tr>
-      <w:tr>
-        <w:tc>
-          <w:tcPr>
-            <w:tcW w:w="4014" w:type="dxa"/>
+            <w:tcW w:w="1374" w:type="dxa"/>
+          </w:tcPr>
+          <w:p>
+            <w:pPr>
+              <w:jc w:val="right"/>
+              <w:rPr>
+                <w:sz w:val="20"/>
+                <w:szCs w:val="20"/>
+              </w:rPr>
+            </w:pPr>
+            <w:r>
+              <w:rPr>
+                <w:sz w:val="20"/>
+                <w:szCs w:val="20"/>
+              </w:rPr>
+              <w:t>37</w:t>
+            </w:r>
+            <w:r>
+              <w:rPr>
+                <w:sz w:val="20"/>
+                <w:szCs w:val="20"/>
+              </w:rPr>
+              <w:t> 000.-</w:t>
+            </w:r>
+          </w:p>
+        </w:tc>
+      </w:tr>
+      <w:tr>
+        <w:tc>
+          <w:tcPr>
+            <w:tcW w:w="3823" w:type="dxa"/>
           </w:tcPr>
           <w:p>
             <w:pPr>
@@ -2193,7 +2390,7 @@
         </w:tc>
         <w:tc>
           <w:tcPr>
-            <w:tcW w:w="1183" w:type="dxa"/>
+            <w:tcW w:w="1374" w:type="dxa"/>
           </w:tcPr>
           <w:p>
             <w:pPr>
@@ -2215,7 +2412,7 @@
                 <w:sz w:val="20"/>
                 <w:szCs w:val="20"/>
               </w:rPr>
-              <w:t>5</w:t>
+              <w:t>8</w:t>
             </w:r>
             <w:r>
               <w:rPr>
@@ -2230,7 +2427,7 @@
       <w:tr>
         <w:tc>
           <w:tcPr>
-            <w:tcW w:w="4014" w:type="dxa"/>
+            <w:tcW w:w="3823" w:type="dxa"/>
           </w:tcPr>
           <w:p>
             <w:pPr>
@@ -2250,22 +2447,22 @@
         </w:tc>
         <w:tc>
           <w:tcPr>
-            <w:tcW w:w="1183" w:type="dxa"/>
-          </w:tcPr>
-          <w:p>
-            <w:pPr>
-              <w:jc w:val="right"/>
-              <w:rPr>
-                <w:sz w:val="20"/>
-                <w:szCs w:val="20"/>
-              </w:rPr>
-            </w:pPr>
-            <w:r>
-              <w:rPr>
-                <w:sz w:val="20"/>
-                <w:szCs w:val="20"/>
-              </w:rPr>
-              <w:t>43</w:t>
+            <w:tcW w:w="1374" w:type="dxa"/>
+          </w:tcPr>
+          <w:p>
+            <w:pPr>
+              <w:jc w:val="right"/>
+              <w:rPr>
+                <w:sz w:val="20"/>
+                <w:szCs w:val="20"/>
+              </w:rPr>
+            </w:pPr>
+            <w:r>
+              <w:rPr>
+                <w:sz w:val="20"/>
+                <w:szCs w:val="20"/>
+              </w:rPr>
+              <w:t>47</w:t>
             </w:r>
             <w:r>
               <w:rPr>
@@ -2280,7 +2477,7 @@
       <w:tr>
         <w:tc>
           <w:tcPr>
-            <w:tcW w:w="4014" w:type="dxa"/>
+            <w:tcW w:w="3823" w:type="dxa"/>
           </w:tcPr>
           <w:p>
             <w:pPr>
@@ -2300,22 +2497,22 @@
         </w:tc>
         <w:tc>
           <w:tcPr>
-            <w:tcW w:w="1183" w:type="dxa"/>
-          </w:tcPr>
-          <w:p>
-            <w:pPr>
-              <w:jc w:val="right"/>
-              <w:rPr>
-                <w:sz w:val="20"/>
-                <w:szCs w:val="20"/>
-              </w:rPr>
-            </w:pPr>
-            <w:r>
-              <w:rPr>
-                <w:sz w:val="20"/>
-                <w:szCs w:val="20"/>
-              </w:rPr>
-              <w:t>41</w:t>
+            <w:tcW w:w="1374" w:type="dxa"/>
+          </w:tcPr>
+          <w:p>
+            <w:pPr>
+              <w:jc w:val="right"/>
+              <w:rPr>
+                <w:sz w:val="20"/>
+                <w:szCs w:val="20"/>
+              </w:rPr>
+            </w:pPr>
+            <w:r>
+              <w:rPr>
+                <w:sz w:val="20"/>
+                <w:szCs w:val="20"/>
+              </w:rPr>
+              <w:t>45</w:t>
             </w:r>
             <w:r>
               <w:rPr>
@@ -2330,7 +2527,7 @@
       <w:tr>
         <w:tc>
           <w:tcPr>
-            <w:tcW w:w="4014" w:type="dxa"/>
+            <w:tcW w:w="3823" w:type="dxa"/>
           </w:tcPr>
           <w:p>
             <w:pPr>
@@ -2350,22 +2547,22 @@
         </w:tc>
         <w:tc>
           <w:tcPr>
-            <w:tcW w:w="1183" w:type="dxa"/>
-          </w:tcPr>
-          <w:p>
-            <w:pPr>
-              <w:jc w:val="right"/>
-              <w:rPr>
-                <w:sz w:val="20"/>
-                <w:szCs w:val="20"/>
-              </w:rPr>
-            </w:pPr>
-            <w:r>
-              <w:rPr>
-                <w:sz w:val="20"/>
-                <w:szCs w:val="20"/>
-              </w:rPr>
-              <w:t>56</w:t>
+            <w:tcW w:w="1374" w:type="dxa"/>
+          </w:tcPr>
+          <w:p>
+            <w:pPr>
+              <w:jc w:val="right"/>
+              <w:rPr>
+                <w:sz w:val="20"/>
+                <w:szCs w:val="20"/>
+              </w:rPr>
+            </w:pPr>
+            <w:r>
+              <w:rPr>
+                <w:sz w:val="20"/>
+                <w:szCs w:val="20"/>
+              </w:rPr>
+              <w:t>62</w:t>
             </w:r>
             <w:r>
               <w:rPr>
@@ -2377,16 +2574,50 @@
           </w:p>
         </w:tc>
       </w:tr>
+      <w:tr>
+        <w:tc>
+          <w:tcPr>
+            <w:tcW w:w="3823" w:type="dxa"/>
+          </w:tcPr>
+          <w:p>
+            <w:pPr>
+              <w:rPr>
+                <w:sz w:val="20"/>
+                <w:szCs w:val="20"/>
+              </w:rPr>
+            </w:pPr>
+            <w:r>
+              <w:rPr>
+                <w:sz w:val="20"/>
+                <w:szCs w:val="20"/>
+              </w:rPr>
+              <w:t>XXL hátsó doboz jobb és baldoldalra</w:t>
+            </w:r>
+          </w:p>
+        </w:tc>
+        <w:tc>
+          <w:tcPr>
+            <w:tcW w:w="1374" w:type="dxa"/>
+          </w:tcPr>
+          <w:p>
+            <w:pPr>
+              <w:jc w:val="right"/>
+              <w:rPr>
+                <w:sz w:val="20"/>
+                <w:szCs w:val="20"/>
+              </w:rPr>
+            </w:pPr>
+            <w:r>
+              <w:rPr>
+                <w:sz w:val="20"/>
+                <w:szCs w:val="20"/>
+              </w:rPr>
+              <w:t>66 000.- / db</w:t>
+            </w:r>
+          </w:p>
+        </w:tc>
+      </w:tr>
     </w:tbl>
-    <w:p>
-      <w:pPr>
-        <w:spacing w:line="240" w:lineRule="auto"/>
-        <w:rPr>
-          <w:sz w:val="20"/>
-          <w:szCs w:val="20"/>
-        </w:rPr>
-      </w:pPr>
-    </w:p>
     <w:p>
       <w:pPr>
         <w:spacing w:line="240" w:lineRule="auto"/>
@@ -2488,7 +2719,7 @@
                 <w:sz w:val="20"/>
                 <w:szCs w:val="20"/>
               </w:rPr>
-              <w:t>4</w:t>
+              <w:t>5</w:t>
             </w:r>
             <w:r>
               <w:rPr>
@@ -2531,7 +2762,7 @@
                 <w:sz w:val="20"/>
                 <w:szCs w:val="20"/>
               </w:rPr>
-              <w:t>Motorkikötő elem (tőcsavar) beépítése</w:t>
+              <w:t>Fartükör erősítés (vastagabb tükörfa)</w:t>
             </w:r>
           </w:p>
         </w:tc>
@@ -2552,14 +2783,7 @@
                 <w:sz w:val="20"/>
                 <w:szCs w:val="20"/>
               </w:rPr>
-              <w:t>1</w:t>
-            </w:r>
-            <w:r>
-              <w:rPr>
-                <w:sz w:val="20"/>
-                <w:szCs w:val="20"/>
-              </w:rPr>
-              <w:t>8</w:t>
+              <w:t>25</w:t>
             </w:r>
             <w:r>
               <w:rPr>
@@ -2609,7 +2833,14 @@
                 <w:sz w:val="20"/>
                 <w:szCs w:val="20"/>
               </w:rPr>
-              <w:t>39 000.-</w:t>
+              <w:t>43</w:t>
+            </w:r>
+            <w:r>
+              <w:rPr>
+                <w:sz w:val="20"/>
+                <w:szCs w:val="20"/>
+              </w:rPr>
+              <w:t> 000.-</w:t>
             </w:r>
           </w:p>
         </w:tc>
@@ -2652,7 +2883,14 @@
                 <w:sz w:val="20"/>
                 <w:szCs w:val="20"/>
               </w:rPr>
-              <w:t>13 000.-</w:t>
+              <w:t>14</w:t>
+            </w:r>
+            <w:r>
+              <w:rPr>
+                <w:sz w:val="20"/>
+                <w:szCs w:val="20"/>
+              </w:rPr>
+              <w:t> 000.-</w:t>
             </w:r>
           </w:p>
         </w:tc>
@@ -2695,7 +2933,14 @@
                 <w:sz w:val="20"/>
                 <w:szCs w:val="20"/>
               </w:rPr>
-              <w:t>12 000.-</w:t>
+              <w:t>12</w:t>
+            </w:r>
+            <w:r>
+              <w:rPr>
+                <w:sz w:val="20"/>
+                <w:szCs w:val="20"/>
+              </w:rPr>
+              <w:t> 000.-</w:t>
             </w:r>
           </w:p>
         </w:tc>
@@ -2738,7 +2983,14 @@
                 <w:sz w:val="20"/>
                 <w:szCs w:val="20"/>
               </w:rPr>
-              <w:t>55 000.-</w:t>
+              <w:t>60</w:t>
+            </w:r>
+            <w:r>
+              <w:rPr>
+                <w:sz w:val="20"/>
+                <w:szCs w:val="20"/>
+              </w:rPr>
+              <w:t> 000.-</w:t>
             </w:r>
           </w:p>
         </w:tc>
@@ -2781,7 +3033,14 @@
                 <w:sz w:val="20"/>
                 <w:szCs w:val="20"/>
               </w:rPr>
-              <w:t>60 000.-</w:t>
+              <w:t>66</w:t>
+            </w:r>
+            <w:r>
+              <w:rPr>
+                <w:sz w:val="20"/>
+                <w:szCs w:val="20"/>
+              </w:rPr>
+              <w:t> 000.-</w:t>
             </w:r>
           </w:p>
         </w:tc>
@@ -2824,7 +3083,14 @@
                 <w:sz w:val="20"/>
                 <w:szCs w:val="20"/>
               </w:rPr>
-              <w:t>165 000.-</w:t>
+              <w:t>175</w:t>
+            </w:r>
+            <w:r>
+              <w:rPr>
+                <w:sz w:val="20"/>
+                <w:szCs w:val="20"/>
+              </w:rPr>
+              <w:t> 000.-</w:t>
             </w:r>
           </w:p>
         </w:tc>
@@ -2867,7 +3133,14 @@
                 <w:sz w:val="20"/>
                 <w:szCs w:val="20"/>
               </w:rPr>
-              <w:t>15 000.-</w:t>
+              <w:t>16</w:t>
+            </w:r>
+            <w:r>
+              <w:rPr>
+                <w:sz w:val="20"/>
+                <w:szCs w:val="20"/>
+              </w:rPr>
+              <w:t> 000.-</w:t>
             </w:r>
           </w:p>
         </w:tc>
@@ -2910,7 +3183,14 @@
                 <w:sz w:val="20"/>
                 <w:szCs w:val="20"/>
               </w:rPr>
-              <w:t>8 000.-</w:t>
+              <w:t>17</w:t>
+            </w:r>
+            <w:r>
+              <w:rPr>
+                <w:sz w:val="20"/>
+                <w:szCs w:val="20"/>
+              </w:rPr>
+              <w:t> 000.-</w:t>
             </w:r>
           </w:p>
         </w:tc>
@@ -2967,7 +3247,14 @@
                 <w:sz w:val="20"/>
                 <w:szCs w:val="20"/>
               </w:rPr>
-              <w:t>26 000.-</w:t>
+              <w:t>29</w:t>
+            </w:r>
+            <w:r>
+              <w:rPr>
+                <w:sz w:val="20"/>
+                <w:szCs w:val="20"/>
+              </w:rPr>
+              <w:t> 000.-</w:t>
             </w:r>
           </w:p>
         </w:tc>
@@ -2989,7 +3276,21 @@
                 <w:sz w:val="20"/>
                 <w:szCs w:val="20"/>
               </w:rPr>
-              <w:t>K Maxxi250 cm-es faevező / pár</w:t>
+              <w:t>K Maxxi</w:t>
+            </w:r>
+            <w:r>
+              <w:rPr>
+                <w:sz w:val="20"/>
+                <w:szCs w:val="20"/>
+              </w:rPr>
+              <w:t xml:space="preserve"> </w:t>
+            </w:r>
+            <w:r>
+              <w:rPr>
+                <w:sz w:val="20"/>
+                <w:szCs w:val="20"/>
+              </w:rPr>
+              <w:t>250 cm-es faevező / pár</w:t>
             </w:r>
           </w:p>
         </w:tc>
@@ -3010,7 +3311,14 @@
                 <w:sz w:val="20"/>
                 <w:szCs w:val="20"/>
               </w:rPr>
-              <w:t>29 000.-</w:t>
+              <w:t>33</w:t>
+            </w:r>
+            <w:r>
+              <w:rPr>
+                <w:sz w:val="20"/>
+                <w:szCs w:val="20"/>
+              </w:rPr>
+              <w:t> 000.-</w:t>
             </w:r>
           </w:p>
         </w:tc>
@@ -3053,7 +3361,14 @@
                 <w:sz w:val="20"/>
                 <w:szCs w:val="20"/>
               </w:rPr>
-              <w:t>5 000.-</w:t>
+              <w:t>6</w:t>
+            </w:r>
+            <w:r>
+              <w:rPr>
+                <w:sz w:val="20"/>
+                <w:szCs w:val="20"/>
+              </w:rPr>
+              <w:t xml:space="preserve"> 000.-</w:t>
             </w:r>
           </w:p>
         </w:tc>
@@ -3096,7 +3411,14 @@
                 <w:sz w:val="20"/>
                 <w:szCs w:val="20"/>
               </w:rPr>
-              <w:t>4 000.-</w:t>
+              <w:t>6</w:t>
+            </w:r>
+            <w:r>
+              <w:rPr>
+                <w:sz w:val="20"/>
+                <w:szCs w:val="20"/>
+              </w:rPr>
+              <w:t xml:space="preserve"> 000.-</w:t>
             </w:r>
           </w:p>
         </w:tc>
@@ -3139,7 +3461,14 @@
                 <w:sz w:val="20"/>
                 <w:szCs w:val="20"/>
               </w:rPr>
-              <w:t>158 000.-</w:t>
+              <w:t>175</w:t>
+            </w:r>
+            <w:r>
+              <w:rPr>
+                <w:sz w:val="20"/>
+                <w:szCs w:val="20"/>
+              </w:rPr>
+              <w:t xml:space="preserve"> 000.-</w:t>
             </w:r>
           </w:p>
         </w:tc>
@@ -3182,7 +3511,14 @@
                 <w:sz w:val="20"/>
                 <w:szCs w:val="20"/>
               </w:rPr>
-              <w:t>88 000.-</w:t>
+              <w:t>95</w:t>
+            </w:r>
+            <w:r>
+              <w:rPr>
+                <w:sz w:val="20"/>
+                <w:szCs w:val="20"/>
+              </w:rPr>
+              <w:t> 000.-</w:t>
             </w:r>
           </w:p>
         </w:tc>
@@ -3225,7 +3561,14 @@
                 <w:sz w:val="20"/>
                 <w:szCs w:val="20"/>
               </w:rPr>
-              <w:t>16 000.-</w:t>
+              <w:t>17</w:t>
+            </w:r>
+            <w:r>
+              <w:rPr>
+                <w:sz w:val="20"/>
+                <w:szCs w:val="20"/>
+              </w:rPr>
+              <w:t> 000.-</w:t>
             </w:r>
           </w:p>
         </w:tc>
@@ -3268,7 +3611,14 @@
                 <w:sz w:val="20"/>
                 <w:szCs w:val="20"/>
               </w:rPr>
-              <w:t>25 000.-</w:t>
+              <w:t>27</w:t>
+            </w:r>
+            <w:r>
+              <w:rPr>
+                <w:sz w:val="20"/>
+                <w:szCs w:val="20"/>
+              </w:rPr>
+              <w:t> 000.-</w:t>
             </w:r>
           </w:p>
         </w:tc>
@@ -3311,7 +3661,14 @@
                 <w:sz w:val="20"/>
                 <w:szCs w:val="20"/>
               </w:rPr>
-              <w:t>29 000.-</w:t>
+              <w:t>32</w:t>
+            </w:r>
+            <w:r>
+              <w:rPr>
+                <w:sz w:val="20"/>
+                <w:szCs w:val="20"/>
+              </w:rPr>
+              <w:t> 000.-</w:t>
             </w:r>
           </w:p>
         </w:tc>
@@ -3401,7 +3758,14 @@
                 <w:sz w:val="20"/>
                 <w:szCs w:val="20"/>
               </w:rPr>
-              <w:t>49 000.-</w:t>
+              <w:t>54</w:t>
+            </w:r>
+            <w:r>
+              <w:rPr>
+                <w:sz w:val="20"/>
+                <w:szCs w:val="20"/>
+              </w:rPr>
+              <w:t> 000.-</w:t>
             </w:r>
           </w:p>
         </w:tc>
@@ -3444,7 +3808,23 @@
                 <w:sz w:val="20"/>
                 <w:szCs w:val="20"/>
               </w:rPr>
-              <w:t>53 000.-</w:t>
+              <w:t>5</w:t>
+            </w:r>
+            <w:r>
+              <w:rPr>
+                <w:sz w:val="20"/>
+                <w:szCs w:val="20"/>
+              </w:rPr>
+              <w:t>8</w:t>
+            </w:r>
+            <w:bookmarkStart w:id="0" w:name="_GoBack"/>
+            <w:bookmarkEnd w:id="0"/>
+            <w:r>
+              <w:rPr>
+                <w:sz w:val="20"/>
+                <w:szCs w:val="20"/>
+              </w:rPr>
+              <w:t> 000.-</w:t>
             </w:r>
           </w:p>
         </w:tc>
@@ -3487,7 +3867,14 @@
                 <w:sz w:val="20"/>
                 <w:szCs w:val="20"/>
               </w:rPr>
-              <w:t>59 000.-</w:t>
+              <w:t>65</w:t>
+            </w:r>
+            <w:r>
+              <w:rPr>
+                <w:sz w:val="20"/>
+                <w:szCs w:val="20"/>
+              </w:rPr>
+              <w:t> 000.-</w:t>
             </w:r>
           </w:p>
         </w:tc>
@@ -3530,7 +3917,14 @@
                 <w:sz w:val="20"/>
                 <w:szCs w:val="20"/>
               </w:rPr>
-              <w:t>65 000.-</w:t>
+              <w:t>71</w:t>
+            </w:r>
+            <w:r>
+              <w:rPr>
+                <w:sz w:val="20"/>
+                <w:szCs w:val="20"/>
+              </w:rPr>
+              <w:t> 000.-</w:t>
             </w:r>
           </w:p>
         </w:tc>
@@ -3573,7 +3967,14 @@
                 <w:sz w:val="20"/>
                 <w:szCs w:val="20"/>
               </w:rPr>
-              <w:t>62 000.-</w:t>
+              <w:t>68</w:t>
+            </w:r>
+            <w:r>
+              <w:rPr>
+                <w:sz w:val="20"/>
+                <w:szCs w:val="20"/>
+              </w:rPr>
+              <w:t> 000.-</w:t>
             </w:r>
           </w:p>
         </w:tc>
@@ -3616,7 +4017,14 @@
                 <w:sz w:val="20"/>
                 <w:szCs w:val="20"/>
               </w:rPr>
-              <w:t>68 000.-</w:t>
+              <w:t>75</w:t>
+            </w:r>
+            <w:r>
+              <w:rPr>
+                <w:sz w:val="20"/>
+                <w:szCs w:val="20"/>
+              </w:rPr>
+              <w:t> 000.-</w:t>
             </w:r>
           </w:p>
         </w:tc>
@@ -3659,7 +4067,14 @@
                 <w:sz w:val="20"/>
                 <w:szCs w:val="20"/>
               </w:rPr>
-              <w:t>89 000.-</w:t>
+              <w:t>98</w:t>
+            </w:r>
+            <w:r>
+              <w:rPr>
+                <w:sz w:val="20"/>
+                <w:szCs w:val="20"/>
+              </w:rPr>
+              <w:t> 000.-</w:t>
             </w:r>
           </w:p>
         </w:tc>
@@ -3702,7 +4117,14 @@
                 <w:sz w:val="20"/>
                 <w:szCs w:val="20"/>
               </w:rPr>
-              <w:t>110 000.-</w:t>
+              <w:t>121</w:t>
+            </w:r>
+            <w:r>
+              <w:rPr>
+                <w:sz w:val="20"/>
+                <w:szCs w:val="20"/>
+              </w:rPr>
+              <w:t> 000.-</w:t>
             </w:r>
           </w:p>
         </w:tc>
@@ -3745,7 +4167,14 @@
                 <w:sz w:val="20"/>
                 <w:szCs w:val="20"/>
               </w:rPr>
-              <w:t>60 000.-</w:t>
+              <w:t>66</w:t>
+            </w:r>
+            <w:r>
+              <w:rPr>
+                <w:sz w:val="20"/>
+                <w:szCs w:val="20"/>
+              </w:rPr>
+              <w:t> 000.-</w:t>
             </w:r>
           </w:p>
         </w:tc>
@@ -3813,9 +4242,409 @@
         </w:rPr>
       </w:pPr>
     </w:p>
+    <w:tbl>
+      <w:tblPr>
+        <w:tblStyle w:val="Rcsostblzat"/>
+        <w:tblW w:w="0" w:type="auto"/>
+        <w:tblLook w:val="04A0" w:firstRow="1" w:lastRow="0" w:firstColumn="1" w:lastColumn="0" w:noHBand="0" w:noVBand="1"/>
+      </w:tblPr>
+      <w:tblGrid>
+        <w:gridCol w:w="4141"/>
+        <w:gridCol w:w="1056"/>
+      </w:tblGrid>
+      <w:tr>
+        <w:tc>
+          <w:tcPr>
+            <w:tcW w:w="5197" w:type="dxa"/>
+            <w:gridSpan w:val="2"/>
+          </w:tcPr>
+          <w:p>
+            <w:pPr>
+              <w:jc w:val="center"/>
+              <w:rPr>
+                <w:b/>
+                <w:sz w:val="20"/>
+                <w:szCs w:val="20"/>
+              </w:rPr>
+            </w:pPr>
+            <w:r>
+              <w:rPr>
+                <w:b/>
+                <w:sz w:val="20"/>
+                <w:szCs w:val="20"/>
+              </w:rPr>
+              <w:t xml:space="preserve">Ráfutófék nélküli </w:t>
+            </w:r>
+            <w:r>
+              <w:rPr>
+                <w:b/>
+                <w:sz w:val="20"/>
+                <w:szCs w:val="20"/>
+              </w:rPr>
+              <w:t xml:space="preserve">tüzihorganyzott </w:t>
+            </w:r>
+            <w:r>
+              <w:rPr>
+                <w:b/>
+                <w:sz w:val="20"/>
+                <w:szCs w:val="20"/>
+              </w:rPr>
+              <w:t xml:space="preserve">utánfutók </w:t>
+            </w:r>
+            <w:r>
+              <w:rPr>
+                <w:b/>
+                <w:sz w:val="20"/>
+                <w:szCs w:val="20"/>
+              </w:rPr>
+              <w:t>(</w:t>
+            </w:r>
+            <w:r>
+              <w:rPr>
+                <w:b/>
+                <w:sz w:val="20"/>
+                <w:szCs w:val="20"/>
+              </w:rPr>
+              <w:t>nettó</w:t>
+            </w:r>
+            <w:r>
+              <w:rPr>
+                <w:b/>
+                <w:sz w:val="20"/>
+                <w:szCs w:val="20"/>
+              </w:rPr>
+              <w:t xml:space="preserve"> ár</w:t>
+            </w:r>
+            <w:r>
+              <w:rPr>
+                <w:b/>
+                <w:sz w:val="20"/>
+                <w:szCs w:val="20"/>
+              </w:rPr>
+              <w:t>)</w:t>
+            </w:r>
+          </w:p>
+        </w:tc>
+      </w:tr>
+      <w:tr>
+        <w:tc>
+          <w:tcPr>
+            <w:tcW w:w="4141" w:type="dxa"/>
+          </w:tcPr>
+          <w:p>
+            <w:pPr>
+              <w:rPr>
+                <w:sz w:val="20"/>
+                <w:szCs w:val="20"/>
+              </w:rPr>
+            </w:pPr>
+            <w:r>
+              <w:rPr>
+                <w:sz w:val="20"/>
+                <w:szCs w:val="20"/>
+              </w:rPr>
+              <w:t>K1 fisherman 3.8</w:t>
+            </w:r>
+            <w:r>
+              <w:rPr>
+                <w:sz w:val="20"/>
+                <w:szCs w:val="20"/>
+              </w:rPr>
+              <w:t>0-hoz</w:t>
+            </w:r>
+          </w:p>
+        </w:tc>
+        <w:tc>
+          <w:tcPr>
+            <w:tcW w:w="1056" w:type="dxa"/>
+          </w:tcPr>
+          <w:p>
+            <w:pPr>
+              <w:rPr>
+                <w:sz w:val="20"/>
+                <w:szCs w:val="20"/>
+              </w:rPr>
+            </w:pPr>
+            <w:r>
+              <w:rPr>
+                <w:sz w:val="20"/>
+                <w:szCs w:val="20"/>
+              </w:rPr>
+              <w:t>295</w:t>
+            </w:r>
+            <w:r>
+              <w:rPr>
+                <w:sz w:val="20"/>
+                <w:szCs w:val="20"/>
+              </w:rPr>
+              <w:t> 000.-</w:t>
+            </w:r>
+          </w:p>
+        </w:tc>
+      </w:tr>
+      <w:tr>
+        <w:tc>
+          <w:tcPr>
+            <w:tcW w:w="4141" w:type="dxa"/>
+          </w:tcPr>
+          <w:p>
+            <w:pPr>
+              <w:rPr>
+                <w:sz w:val="20"/>
+                <w:szCs w:val="20"/>
+              </w:rPr>
+            </w:pPr>
+            <w:r>
+              <w:rPr>
+                <w:sz w:val="20"/>
+                <w:szCs w:val="20"/>
+              </w:rPr>
+              <w:t xml:space="preserve">K Maxxi </w:t>
+            </w:r>
+            <w:r>
+              <w:rPr>
+                <w:sz w:val="20"/>
+                <w:szCs w:val="20"/>
+              </w:rPr>
+              <w:t>4.60-hoz</w:t>
+            </w:r>
+          </w:p>
+        </w:tc>
+        <w:tc>
+          <w:tcPr>
+            <w:tcW w:w="1056" w:type="dxa"/>
+          </w:tcPr>
+          <w:p>
+            <w:pPr>
+              <w:rPr>
+                <w:sz w:val="20"/>
+                <w:szCs w:val="20"/>
+              </w:rPr>
+            </w:pPr>
+            <w:r>
+              <w:rPr>
+                <w:sz w:val="20"/>
+                <w:szCs w:val="20"/>
+              </w:rPr>
+              <w:t>3</w:t>
+            </w:r>
+            <w:r>
+              <w:rPr>
+                <w:sz w:val="20"/>
+                <w:szCs w:val="20"/>
+              </w:rPr>
+              <w:t>20</w:t>
+            </w:r>
+            <w:r>
+              <w:rPr>
+                <w:sz w:val="20"/>
+                <w:szCs w:val="20"/>
+              </w:rPr>
+              <w:t xml:space="preserve"> 000.-</w:t>
+            </w:r>
+          </w:p>
+        </w:tc>
+      </w:tr>
+      <w:tr>
+        <w:tc>
+          <w:tcPr>
+            <w:tcW w:w="4141" w:type="dxa"/>
+          </w:tcPr>
+          <w:p>
+            <w:pPr>
+              <w:rPr>
+                <w:sz w:val="20"/>
+                <w:szCs w:val="20"/>
+              </w:rPr>
+            </w:pPr>
+            <w:r>
+              <w:rPr>
+                <w:sz w:val="20"/>
+                <w:szCs w:val="20"/>
+              </w:rPr>
+              <w:t xml:space="preserve">K Maxxi Extra </w:t>
+            </w:r>
+            <w:r>
+              <w:rPr>
+                <w:sz w:val="20"/>
+                <w:szCs w:val="20"/>
+              </w:rPr>
+              <w:t>5.45-höz</w:t>
+            </w:r>
+          </w:p>
+        </w:tc>
+        <w:tc>
+          <w:tcPr>
+            <w:tcW w:w="1056" w:type="dxa"/>
+          </w:tcPr>
+          <w:p>
+            <w:pPr>
+              <w:rPr>
+                <w:sz w:val="20"/>
+                <w:szCs w:val="20"/>
+              </w:rPr>
+            </w:pPr>
+            <w:r>
+              <w:rPr>
+                <w:sz w:val="20"/>
+                <w:szCs w:val="20"/>
+              </w:rPr>
+              <w:t>340</w:t>
+            </w:r>
+            <w:r>
+              <w:rPr>
+                <w:sz w:val="20"/>
+                <w:szCs w:val="20"/>
+              </w:rPr>
+              <w:t> 000.-</w:t>
+            </w:r>
+          </w:p>
+        </w:tc>
+      </w:tr>
+      <w:tr>
+        <w:tc>
+          <w:tcPr>
+            <w:tcW w:w="4141" w:type="dxa"/>
+          </w:tcPr>
+          <w:p>
+            <w:pPr>
+              <w:rPr>
+                <w:sz w:val="20"/>
+                <w:szCs w:val="20"/>
+              </w:rPr>
+            </w:pPr>
+            <w:r>
+              <w:rPr>
+                <w:sz w:val="20"/>
+                <w:szCs w:val="20"/>
+              </w:rPr>
+              <w:t>K Maxxi XXL</w:t>
+            </w:r>
+          </w:p>
+        </w:tc>
+        <w:tc>
+          <w:tcPr>
+            <w:tcW w:w="1056" w:type="dxa"/>
+          </w:tcPr>
+          <w:p>
+            <w:pPr>
+              <w:rPr>
+                <w:sz w:val="20"/>
+                <w:szCs w:val="20"/>
+              </w:rPr>
+            </w:pPr>
+            <w:r>
+              <w:rPr>
+                <w:sz w:val="20"/>
+                <w:szCs w:val="20"/>
+              </w:rPr>
+              <w:t>395</w:t>
+            </w:r>
+            <w:r>
+              <w:rPr>
+                <w:sz w:val="20"/>
+                <w:szCs w:val="20"/>
+              </w:rPr>
+              <w:t> 000.-</w:t>
+            </w:r>
+          </w:p>
+        </w:tc>
+      </w:tr>
+      <w:tr>
+        <w:tc>
+          <w:tcPr>
+            <w:tcW w:w="4141" w:type="dxa"/>
+          </w:tcPr>
+          <w:p>
+            <w:pPr>
+              <w:rPr>
+                <w:sz w:val="20"/>
+                <w:szCs w:val="20"/>
+              </w:rPr>
+            </w:pPr>
+            <w:r>
+              <w:rPr>
+                <w:sz w:val="20"/>
+                <w:szCs w:val="20"/>
+              </w:rPr>
+              <w:t>Ráfutófék (bármely típushoz)</w:t>
+            </w:r>
+          </w:p>
+        </w:tc>
+        <w:tc>
+          <w:tcPr>
+            <w:tcW w:w="1056" w:type="dxa"/>
+          </w:tcPr>
+          <w:p>
+            <w:pPr>
+              <w:rPr>
+                <w:sz w:val="20"/>
+                <w:szCs w:val="20"/>
+              </w:rPr>
+            </w:pPr>
+            <w:r>
+              <w:rPr>
+                <w:sz w:val="20"/>
+                <w:szCs w:val="20"/>
+              </w:rPr>
+              <w:t>120</w:t>
+            </w:r>
+            <w:r>
+              <w:rPr>
+                <w:sz w:val="20"/>
+                <w:szCs w:val="20"/>
+              </w:rPr>
+              <w:t> 000.-</w:t>
+            </w:r>
+          </w:p>
+        </w:tc>
+      </w:tr>
+      <w:tr>
+        <w:tc>
+          <w:tcPr>
+            <w:tcW w:w="4141" w:type="dxa"/>
+          </w:tcPr>
+          <w:p>
+            <w:pPr>
+              <w:rPr>
+                <w:sz w:val="20"/>
+                <w:szCs w:val="20"/>
+              </w:rPr>
+            </w:pPr>
+            <w:r>
+              <w:rPr>
+                <w:sz w:val="20"/>
+                <w:szCs w:val="20"/>
+              </w:rPr>
+              <w:t>Forgalomba helyezési díj</w:t>
+            </w:r>
+          </w:p>
+        </w:tc>
+        <w:tc>
+          <w:tcPr>
+            <w:tcW w:w="1056" w:type="dxa"/>
+          </w:tcPr>
+          <w:p>
+            <w:pPr>
+              <w:rPr>
+                <w:sz w:val="20"/>
+                <w:szCs w:val="20"/>
+              </w:rPr>
+            </w:pPr>
+            <w:r>
+              <w:rPr>
+                <w:sz w:val="20"/>
+                <w:szCs w:val="20"/>
+              </w:rPr>
+              <w:t>40 000.-</w:t>
+            </w:r>
+          </w:p>
+        </w:tc>
+      </w:tr>
+    </w:tbl>
     <w:p>
       <w:pPr>
-        <w:pStyle w:val="llb"/>
+        <w:spacing w:after="0" w:line="240" w:lineRule="auto"/>
         <w:rPr>
           <w:sz w:val="20"/>
           <w:szCs w:val="20"/>
@@ -3826,430 +4655,28 @@
       <w:pPr>
         <w:pStyle w:val="llb"/>
         <w:rPr>
-          <w:sz w:val="20"/>
-          <w:szCs w:val="20"/>
+          <w:b/>
+          <w:sz w:val="16"/>
+          <w:szCs w:val="16"/>
         </w:rPr>
       </w:pPr>
+      <w:r>
+        <w:rPr>
+          <w:b/>
+          <w:sz w:val="16"/>
+          <w:szCs w:val="16"/>
+        </w:rPr>
+        <w:t>A fenti árak visszavonásig érvényesek, miután 90%-ban az euró árfolyamával vannak összefüggésben. Az árak magyar forintban érte</w:t>
+      </w:r>
+      <w:r>
+        <w:rPr>
+          <w:b/>
+          <w:sz w:val="16"/>
+          <w:szCs w:val="16"/>
+        </w:rPr>
+        <w:t>ndőek, forgalmi adó nélkül. Az ÁFA 27%!</w:t>
+      </w:r>
     </w:p>
-    <w:p>
-      <w:pPr>
-        <w:pStyle w:val="llb"/>
-        <w:rPr>
-          <w:sz w:val="20"/>
-          <w:szCs w:val="20"/>
-        </w:rPr>
-      </w:pPr>
-    </w:p>
-    <w:p>
-      <w:pPr>
-        <w:pStyle w:val="llb"/>
-        <w:rPr>
-          <w:sz w:val="20"/>
-          <w:szCs w:val="20"/>
-        </w:rPr>
-      </w:pPr>
-    </w:p>
-    <w:tbl>
-      <w:tblPr>
-        <w:tblStyle w:val="Rcsostblzat"/>
-        <w:tblW w:w="0" w:type="auto"/>
-        <w:tblLook w:val="04A0" w:firstRow="1" w:lastRow="0" w:firstColumn="1" w:lastColumn="0" w:noHBand="0" w:noVBand="1"/>
-      </w:tblPr>
-      <w:tblGrid>
-        <w:gridCol w:w="4141"/>
-        <w:gridCol w:w="1056"/>
-      </w:tblGrid>
-      <w:tr>
-        <w:tc>
-          <w:tcPr>
-            <w:tcW w:w="5423" w:type="dxa"/>
-            <w:gridSpan w:val="2"/>
-          </w:tcPr>
-          <w:p>
-            <w:pPr>
-              <w:jc w:val="center"/>
-              <w:rPr>
-                <w:b/>
-                <w:sz w:val="20"/>
-                <w:szCs w:val="20"/>
-              </w:rPr>
-            </w:pPr>
-            <w:r>
-              <w:rPr>
-                <w:b/>
-                <w:sz w:val="20"/>
-                <w:szCs w:val="20"/>
-              </w:rPr>
-              <w:t xml:space="preserve">Ráfutófék nélküli </w:t>
-            </w:r>
-            <w:r>
-              <w:rPr>
-                <w:b/>
-                <w:sz w:val="20"/>
-                <w:szCs w:val="20"/>
-              </w:rPr>
-              <w:t xml:space="preserve">tüzihorganyzott </w:t>
-            </w:r>
-            <w:r>
-              <w:rPr>
-                <w:b/>
-                <w:sz w:val="20"/>
-                <w:szCs w:val="20"/>
-              </w:rPr>
-              <w:t xml:space="preserve">utánfutók </w:t>
-            </w:r>
-            <w:r>
-              <w:rPr>
-                <w:b/>
-                <w:sz w:val="20"/>
-                <w:szCs w:val="20"/>
-              </w:rPr>
-              <w:t>(</w:t>
-            </w:r>
-            <w:r>
-              <w:rPr>
-                <w:b/>
-                <w:sz w:val="20"/>
-                <w:szCs w:val="20"/>
-              </w:rPr>
-              <w:t>bruttó ár</w:t>
-            </w:r>
-            <w:r>
-              <w:rPr>
-                <w:b/>
-                <w:sz w:val="20"/>
-                <w:szCs w:val="20"/>
-              </w:rPr>
-              <w:t>)</w:t>
-            </w:r>
-          </w:p>
-        </w:tc>
-      </w:tr>
-      <w:tr>
-        <w:tc>
-          <w:tcPr>
-            <w:tcW w:w="4361" w:type="dxa"/>
-          </w:tcPr>
-          <w:p>
-            <w:pPr>
-              <w:rPr>
-                <w:sz w:val="20"/>
-                <w:szCs w:val="20"/>
-              </w:rPr>
-            </w:pPr>
-            <w:r>
-              <w:rPr>
-                <w:sz w:val="20"/>
-                <w:szCs w:val="20"/>
-              </w:rPr>
-              <w:t>K1 fisherman 3.8</w:t>
-            </w:r>
-            <w:r>
-              <w:rPr>
-                <w:sz w:val="20"/>
-                <w:szCs w:val="20"/>
-              </w:rPr>
-              <w:t>0-hoz</w:t>
-            </w:r>
-          </w:p>
-        </w:tc>
-        <w:tc>
-          <w:tcPr>
-            <w:tcW w:w="1062" w:type="dxa"/>
-          </w:tcPr>
-          <w:p>
-            <w:pPr>
-              <w:rPr>
-                <w:sz w:val="20"/>
-                <w:szCs w:val="20"/>
-              </w:rPr>
-            </w:pPr>
-            <w:r>
-              <w:rPr>
-                <w:sz w:val="20"/>
-                <w:szCs w:val="20"/>
-              </w:rPr>
-              <w:t>3</w:t>
-            </w:r>
-            <w:r>
-              <w:rPr>
-                <w:sz w:val="20"/>
-                <w:szCs w:val="20"/>
-              </w:rPr>
-              <w:t>45</w:t>
-            </w:r>
-            <w:r>
-              <w:rPr>
-                <w:sz w:val="20"/>
-                <w:szCs w:val="20"/>
-              </w:rPr>
-              <w:t> 000.-</w:t>
-            </w:r>
-          </w:p>
-        </w:tc>
-      </w:tr>
-      <w:tr>
-        <w:tc>
-          <w:tcPr>
-            <w:tcW w:w="4361" w:type="dxa"/>
-          </w:tcPr>
-          <w:p>
-            <w:pPr>
-              <w:rPr>
-                <w:sz w:val="20"/>
-                <w:szCs w:val="20"/>
-              </w:rPr>
-            </w:pPr>
-            <w:r>
-              <w:rPr>
-                <w:sz w:val="20"/>
-                <w:szCs w:val="20"/>
-              </w:rPr>
-              <w:t xml:space="preserve">K Maxxi </w:t>
-            </w:r>
-            <w:r>
-              <w:rPr>
-                <w:sz w:val="20"/>
-                <w:szCs w:val="20"/>
-              </w:rPr>
-              <w:t>4.60-hoz</w:t>
-            </w:r>
-          </w:p>
-        </w:tc>
-        <w:tc>
-          <w:tcPr>
-            <w:tcW w:w="1062" w:type="dxa"/>
-          </w:tcPr>
-          <w:p>
-            <w:pPr>
-              <w:rPr>
-                <w:sz w:val="20"/>
-                <w:szCs w:val="20"/>
-              </w:rPr>
-            </w:pPr>
-            <w:r>
-              <w:rPr>
-                <w:sz w:val="20"/>
-                <w:szCs w:val="20"/>
-              </w:rPr>
-              <w:t>3</w:t>
-            </w:r>
-            <w:r>
-              <w:rPr>
-                <w:sz w:val="20"/>
-                <w:szCs w:val="20"/>
-              </w:rPr>
-              <w:t>80</w:t>
-            </w:r>
-            <w:r>
-              <w:rPr>
-                <w:sz w:val="20"/>
-                <w:szCs w:val="20"/>
-              </w:rPr>
-              <w:t xml:space="preserve"> 000.-</w:t>
-            </w:r>
-          </w:p>
-        </w:tc>
-      </w:tr>
-      <w:tr>
-        <w:tc>
-          <w:tcPr>
-            <w:tcW w:w="4361" w:type="dxa"/>
-          </w:tcPr>
-          <w:p>
-            <w:pPr>
-              <w:rPr>
-                <w:sz w:val="20"/>
-                <w:szCs w:val="20"/>
-              </w:rPr>
-            </w:pPr>
-            <w:r>
-              <w:rPr>
-                <w:sz w:val="20"/>
-                <w:szCs w:val="20"/>
-              </w:rPr>
-              <w:t xml:space="preserve">K Maxxi Extra </w:t>
-            </w:r>
-            <w:r>
-              <w:rPr>
-                <w:sz w:val="20"/>
-                <w:szCs w:val="20"/>
-              </w:rPr>
-              <w:t>5.45-höz</w:t>
-            </w:r>
-          </w:p>
-        </w:tc>
-        <w:tc>
-          <w:tcPr>
-            <w:tcW w:w="1062" w:type="dxa"/>
-          </w:tcPr>
-          <w:p>
-            <w:pPr>
-              <w:rPr>
-                <w:sz w:val="20"/>
-                <w:szCs w:val="20"/>
-              </w:rPr>
-            </w:pPr>
-            <w:r>
-              <w:rPr>
-                <w:sz w:val="20"/>
-                <w:szCs w:val="20"/>
-              </w:rPr>
-              <w:t>400</w:t>
-            </w:r>
-            <w:r>
-              <w:rPr>
-                <w:sz w:val="20"/>
-                <w:szCs w:val="20"/>
-              </w:rPr>
-              <w:t> 000.-</w:t>
-            </w:r>
-          </w:p>
-        </w:tc>
-      </w:tr>
-      <w:tr>
-        <w:tc>
-          <w:tcPr>
-            <w:tcW w:w="4361" w:type="dxa"/>
-          </w:tcPr>
-          <w:p>
-            <w:pPr>
-              <w:rPr>
-                <w:sz w:val="20"/>
-                <w:szCs w:val="20"/>
-              </w:rPr>
-            </w:pPr>
-            <w:r>
-              <w:rPr>
-                <w:sz w:val="20"/>
-                <w:szCs w:val="20"/>
-              </w:rPr>
-              <w:t>K Maxxi XXL</w:t>
-            </w:r>
-          </w:p>
-        </w:tc>
-        <w:tc>
-          <w:tcPr>
-            <w:tcW w:w="1062" w:type="dxa"/>
-          </w:tcPr>
-          <w:p>
-            <w:pPr>
-              <w:rPr>
-                <w:sz w:val="20"/>
-                <w:szCs w:val="20"/>
-              </w:rPr>
-            </w:pPr>
-            <w:r>
-              <w:rPr>
-                <w:sz w:val="20"/>
-                <w:szCs w:val="20"/>
-              </w:rPr>
-              <w:t>445</w:t>
-            </w:r>
-            <w:bookmarkStart w:id="0" w:name="_GoBack"/>
-            <w:bookmarkEnd w:id="0"/>
-            <w:r>
-              <w:rPr>
-                <w:sz w:val="20"/>
-                <w:szCs w:val="20"/>
-              </w:rPr>
-              <w:t> 000.-</w:t>
-            </w:r>
-          </w:p>
-        </w:tc>
-      </w:tr>
-      <w:tr>
-        <w:tc>
-          <w:tcPr>
-            <w:tcW w:w="4361" w:type="dxa"/>
-          </w:tcPr>
-          <w:p>
-            <w:pPr>
-              <w:rPr>
-                <w:sz w:val="20"/>
-                <w:szCs w:val="20"/>
-              </w:rPr>
-            </w:pPr>
-            <w:r>
-              <w:rPr>
-                <w:sz w:val="20"/>
-                <w:szCs w:val="20"/>
-              </w:rPr>
-              <w:t>Ráfutófék (bármely típushoz)</w:t>
-            </w:r>
-          </w:p>
-        </w:tc>
-        <w:tc>
-          <w:tcPr>
-            <w:tcW w:w="1062" w:type="dxa"/>
-          </w:tcPr>
-          <w:p>
-            <w:pPr>
-              <w:rPr>
-                <w:sz w:val="20"/>
-                <w:szCs w:val="20"/>
-              </w:rPr>
-            </w:pPr>
-            <w:r>
-              <w:rPr>
-                <w:sz w:val="20"/>
-                <w:szCs w:val="20"/>
-              </w:rPr>
-              <w:t>127</w:t>
-            </w:r>
-            <w:r>
-              <w:rPr>
-                <w:sz w:val="20"/>
-                <w:szCs w:val="20"/>
-              </w:rPr>
-              <w:t> 000.-</w:t>
-            </w:r>
-          </w:p>
-        </w:tc>
-      </w:tr>
-      <w:tr>
-        <w:tc>
-          <w:tcPr>
-            <w:tcW w:w="4361" w:type="dxa"/>
-          </w:tcPr>
-          <w:p>
-            <w:pPr>
-              <w:rPr>
-                <w:sz w:val="20"/>
-                <w:szCs w:val="20"/>
-              </w:rPr>
-            </w:pPr>
-            <w:r>
-              <w:rPr>
-                <w:sz w:val="20"/>
-                <w:szCs w:val="20"/>
-              </w:rPr>
-              <w:t>Forgalomba helyezési díj</w:t>
-            </w:r>
-          </w:p>
-        </w:tc>
-        <w:tc>
-          <w:tcPr>
-            <w:tcW w:w="1062" w:type="dxa"/>
-          </w:tcPr>
-          <w:p>
-            <w:pPr>
-              <w:rPr>
-                <w:sz w:val="20"/>
-                <w:szCs w:val="20"/>
-              </w:rPr>
-            </w:pPr>
-            <w:r>
-              <w:rPr>
-                <w:sz w:val="20"/>
-                <w:szCs w:val="20"/>
-              </w:rPr>
-              <w:t>40 000.-</w:t>
-            </w:r>
-          </w:p>
-        </w:tc>
-      </w:tr>
-    </w:tbl>
     <w:p>
       <w:pPr>
         <w:spacing w:after="0" w:line="240" w:lineRule="auto"/>

</xml_diff>

<commit_message>
New fittings and break rules
</commit_message>
<xml_diff>
--- a/resources/text/arlista.docx
+++ b/resources/text/arlista.docx
@@ -2491,7 +2491,21 @@
                 <w:sz w:val="20"/>
                 <w:szCs w:val="20"/>
               </w:rPr>
-              <w:t>100l-es kárpitozott ülődoboz</w:t>
+              <w:t>100l-es kárpitozott</w:t>
+            </w:r>
+            <w:r>
+              <w:rPr>
+                <w:sz w:val="20"/>
+                <w:szCs w:val="20"/>
+              </w:rPr>
+              <w:t>/keménytetős</w:t>
+            </w:r>
+            <w:r>
+              <w:rPr>
+                <w:sz w:val="20"/>
+                <w:szCs w:val="20"/>
+              </w:rPr>
+              <w:t xml:space="preserve"> ülődoboz</w:t>
             </w:r>
           </w:p>
         </w:tc>
@@ -2541,7 +2555,28 @@
                 <w:sz w:val="20"/>
                 <w:szCs w:val="20"/>
               </w:rPr>
-              <w:t>200l-es kárpitozott ülődoboz</w:t>
+              <w:t>200l-es kárpitozott</w:t>
+            </w:r>
+            <w:r>
+              <w:rPr>
+                <w:sz w:val="20"/>
+                <w:szCs w:val="20"/>
+              </w:rPr>
+              <w:t>/</w:t>
+            </w:r>
+            <w:r>
+              <w:rPr>
+                <w:sz w:val="20"/>
+                <w:szCs w:val="20"/>
+              </w:rPr>
+              <w:t xml:space="preserve">keménytetős </w:t>
+            </w:r>
+            <w:r>
+              <w:rPr>
+                <w:sz w:val="20"/>
+                <w:szCs w:val="20"/>
+              </w:rPr>
+              <w:t>ülődoboz</w:t>
             </w:r>
           </w:p>
         </w:tc>
@@ -2912,6 +2947,51 @@
                 <w:sz w:val="20"/>
                 <w:szCs w:val="20"/>
               </w:rPr>
+              <w:t>Orr csiga</w:t>
+            </w:r>
+          </w:p>
+        </w:tc>
+        <w:tc>
+          <w:tcPr>
+            <w:tcW w:w="1055" w:type="dxa"/>
+          </w:tcPr>
+          <w:p>
+            <w:pPr>
+              <w:jc w:val="right"/>
+              <w:rPr>
+                <w:sz w:val="20"/>
+                <w:szCs w:val="20"/>
+              </w:rPr>
+            </w:pPr>
+            <w:r>
+              <w:rPr>
+                <w:sz w:val="20"/>
+                <w:szCs w:val="20"/>
+              </w:rPr>
+              <w:t>22 000.-</w:t>
+            </w:r>
+            <w:bookmarkStart w:id="0" w:name="_GoBack"/>
+            <w:bookmarkEnd w:id="0"/>
+          </w:p>
+        </w:tc>
+      </w:tr>
+      <w:tr>
+        <w:tc>
+          <w:tcPr>
+            <w:tcW w:w="4142" w:type="dxa"/>
+          </w:tcPr>
+          <w:p>
+            <w:pPr>
+              <w:rPr>
+                <w:sz w:val="20"/>
+                <w:szCs w:val="20"/>
+              </w:rPr>
+            </w:pPr>
+            <w:r>
+              <w:rPr>
+                <w:sz w:val="20"/>
+                <w:szCs w:val="20"/>
+              </w:rPr>
               <w:t>K1 hátsó szárny 5 LE felett</w:t>
             </w:r>
           </w:p>
@@ -3817,8 +3897,6 @@
               </w:rPr>
               <w:t>8</w:t>
             </w:r>
-            <w:bookmarkStart w:id="0" w:name="_GoBack"/>
-            <w:bookmarkEnd w:id="0"/>
             <w:r>
               <w:rPr>
                 <w:sz w:val="20"/>

</xml_diff>

<commit_message>
Vízen tároló ponyva törlés
</commit_message>
<xml_diff>
--- a/resources/text/arlista.docx
+++ b/resources/text/arlista.docx
@@ -1,6 +1,6 @@
 
 <file path=word/document.xml><?xml version="1.0" encoding="utf-8"?>
-<w:document xmlns:wpc="http://schemas.microsoft.com/office/word/2010/wordprocessingCanvas" xmlns:mc="http://schemas.openxmlformats.org/markup-compatibility/2006" xmlns:o="urn:schemas-microsoft-com:office:office" xmlns:r="http://schemas.openxmlformats.org/officeDocument/2006/relationships" xmlns:m="http://schemas.openxmlformats.org/officeDocument/2006/math" xmlns:v="urn:schemas-microsoft-com:vml" xmlns:wp14="http://schemas.microsoft.com/office/word/2010/wordprocessingDrawing" xmlns:wp="http://schemas.openxmlformats.org/drawingml/2006/wordprocessingDrawing" xmlns:w10="urn:schemas-microsoft-com:office:word" xmlns:w="http://schemas.openxmlformats.org/wordprocessingml/2006/main" xmlns:w14="http://schemas.microsoft.com/office/word/2010/wordml" xmlns:w15="http://schemas.microsoft.com/office/word/2012/wordml" xmlns:wpg="http://schemas.microsoft.com/office/word/2010/wordprocessingGroup" xmlns:wpi="http://schemas.microsoft.com/office/word/2010/wordprocessingInk" xmlns:wne="http://schemas.microsoft.com/office/word/2006/wordml" xmlns:wps="http://schemas.microsoft.com/office/word/2010/wordprocessingShape" mc:Ignorable="w14 w15 wp14">
+<w:document xmlns:wpc="http://schemas.microsoft.com/office/word/2010/wordprocessingCanvas" xmlns:cx="http://schemas.microsoft.com/office/drawing/2014/chartex" xmlns:mc="http://schemas.openxmlformats.org/markup-compatibility/2006" xmlns:o="urn:schemas-microsoft-com:office:office" xmlns:r="http://schemas.openxmlformats.org/officeDocument/2006/relationships" xmlns:m="http://schemas.openxmlformats.org/officeDocument/2006/math" xmlns:v="urn:schemas-microsoft-com:vml" xmlns:wp14="http://schemas.microsoft.com/office/word/2010/wordprocessingDrawing" xmlns:wp="http://schemas.openxmlformats.org/drawingml/2006/wordprocessingDrawing" xmlns:w10="urn:schemas-microsoft-com:office:word" xmlns:w="http://schemas.openxmlformats.org/wordprocessingml/2006/main" xmlns:w14="http://schemas.microsoft.com/office/word/2010/wordml" xmlns:w15="http://schemas.microsoft.com/office/word/2012/wordml" xmlns:w16se="http://schemas.microsoft.com/office/word/2015/wordml/symex" xmlns:wpg="http://schemas.microsoft.com/office/word/2010/wordprocessingGroup" xmlns:wpi="http://schemas.microsoft.com/office/word/2010/wordprocessingInk" xmlns:wne="http://schemas.microsoft.com/office/word/2006/wordml" xmlns:wps="http://schemas.microsoft.com/office/word/2010/wordprocessingShape" mc:Ignorable="w14 w15 w16se wp14">
   <w:body>
     <w:p>
       <w:pPr>
@@ -4132,99 +4132,6 @@
           </w:p>
         </w:tc>
       </w:tr>
-      <w:tr>
-        <w:tc>
-          <w:tcPr>
-            <w:tcW w:w="4009" w:type="dxa"/>
-          </w:tcPr>
-          <w:p>
-            <w:pPr>
-              <w:rPr>
-                <w:sz w:val="20"/>
-                <w:szCs w:val="20"/>
-              </w:rPr>
-            </w:pPr>
-            <w:r>
-              <w:rPr>
-                <w:sz w:val="20"/>
-                <w:szCs w:val="20"/>
-              </w:rPr>
-              <w:t>K1 Fisherman vizentároló ponyva</w:t>
-            </w:r>
-          </w:p>
-        </w:tc>
-        <w:tc>
-          <w:tcPr>
-            <w:tcW w:w="1188" w:type="dxa"/>
-          </w:tcPr>
-          <w:p>
-            <w:pPr>
-              <w:jc w:val="right"/>
-              <w:rPr>
-                <w:sz w:val="20"/>
-                <w:szCs w:val="20"/>
-              </w:rPr>
-            </w:pPr>
-            <w:r>
-              <w:rPr>
-                <w:sz w:val="20"/>
-                <w:szCs w:val="20"/>
-              </w:rPr>
-              <w:t>69</w:t>
-            </w:r>
-            <w:r>
-              <w:rPr>
-                <w:sz w:val="20"/>
-                <w:szCs w:val="20"/>
-              </w:rPr>
-              <w:t> 000.-</w:t>
-            </w:r>
-          </w:p>
-        </w:tc>
-      </w:tr>
-      <w:tr>
-        <w:tc>
-          <w:tcPr>
-            <w:tcW w:w="4009" w:type="dxa"/>
-          </w:tcPr>
-          <w:p>
-            <w:pPr>
-              <w:rPr>
-                <w:sz w:val="20"/>
-                <w:szCs w:val="20"/>
-              </w:rPr>
-            </w:pPr>
-            <w:r>
-              <w:rPr>
-                <w:sz w:val="20"/>
-                <w:szCs w:val="20"/>
-              </w:rPr>
-              <w:t>K Maxxi és Extrára vizentároló ponyva</w:t>
-            </w:r>
-          </w:p>
-        </w:tc>
-        <w:tc>
-          <w:tcPr>
-            <w:tcW w:w="1188" w:type="dxa"/>
-          </w:tcPr>
-          <w:p>
-            <w:pPr>
-              <w:jc w:val="right"/>
-              <w:rPr>
-                <w:sz w:val="20"/>
-                <w:szCs w:val="20"/>
-              </w:rPr>
-            </w:pPr>
-            <w:r>
-              <w:rPr>
-                <w:sz w:val="20"/>
-                <w:szCs w:val="20"/>
-              </w:rPr>
-              <w:t>77 000.-</w:t>
-            </w:r>
-          </w:p>
-        </w:tc>
-      </w:tr>
     </w:tbl>
     <w:p>
       <w:pPr>
@@ -4235,6 +4142,8 @@
           <w:szCs w:val="16"/>
         </w:rPr>
       </w:pPr>
+      <w:bookmarkStart w:id="0" w:name="_GoBack"/>
+      <w:bookmarkEnd w:id="0"/>
     </w:p>
     <w:p>
       <w:pPr>
@@ -4697,16 +4606,7 @@
                 <w:sz w:val="20"/>
                 <w:szCs w:val="20"/>
               </w:rPr>
-              <w:t>40</w:t>
-            </w:r>
-            <w:bookmarkStart w:id="0" w:name="_GoBack"/>
-            <w:bookmarkEnd w:id="0"/>
-            <w:r>
-              <w:rPr>
-                <w:sz w:val="20"/>
-                <w:szCs w:val="20"/>
-              </w:rPr>
-              <w:t> 000.-</w:t>
+              <w:t>40 000.-</w:t>
             </w:r>
           </w:p>
         </w:tc>
@@ -4801,7 +4701,7 @@
 </file>
 
 <file path=word/endnotes.xml><?xml version="1.0" encoding="utf-8"?>
-<w:endnotes xmlns:wpc="http://schemas.microsoft.com/office/word/2010/wordprocessingCanvas" xmlns:mc="http://schemas.openxmlformats.org/markup-compatibility/2006" xmlns:o="urn:schemas-microsoft-com:office:office" xmlns:r="http://schemas.openxmlformats.org/officeDocument/2006/relationships" xmlns:m="http://schemas.openxmlformats.org/officeDocument/2006/math" xmlns:v="urn:schemas-microsoft-com:vml" xmlns:wp14="http://schemas.microsoft.com/office/word/2010/wordprocessingDrawing" xmlns:wp="http://schemas.openxmlformats.org/drawingml/2006/wordprocessingDrawing" xmlns:w10="urn:schemas-microsoft-com:office:word" xmlns:w="http://schemas.openxmlformats.org/wordprocessingml/2006/main" xmlns:w14="http://schemas.microsoft.com/office/word/2010/wordml" xmlns:w15="http://schemas.microsoft.com/office/word/2012/wordml" xmlns:wpg="http://schemas.microsoft.com/office/word/2010/wordprocessingGroup" xmlns:wpi="http://schemas.microsoft.com/office/word/2010/wordprocessingInk" xmlns:wne="http://schemas.microsoft.com/office/word/2006/wordml" xmlns:wps="http://schemas.microsoft.com/office/word/2010/wordprocessingShape" mc:Ignorable="w14 w15 wp14">
+<w:endnotes xmlns:wpc="http://schemas.microsoft.com/office/word/2010/wordprocessingCanvas" xmlns:cx="http://schemas.microsoft.com/office/drawing/2014/chartex" xmlns:mc="http://schemas.openxmlformats.org/markup-compatibility/2006" xmlns:o="urn:schemas-microsoft-com:office:office" xmlns:r="http://schemas.openxmlformats.org/officeDocument/2006/relationships" xmlns:m="http://schemas.openxmlformats.org/officeDocument/2006/math" xmlns:v="urn:schemas-microsoft-com:vml" xmlns:wp14="http://schemas.microsoft.com/office/word/2010/wordprocessingDrawing" xmlns:wp="http://schemas.openxmlformats.org/drawingml/2006/wordprocessingDrawing" xmlns:w10="urn:schemas-microsoft-com:office:word" xmlns:w="http://schemas.openxmlformats.org/wordprocessingml/2006/main" xmlns:w14="http://schemas.microsoft.com/office/word/2010/wordml" xmlns:w15="http://schemas.microsoft.com/office/word/2012/wordml" xmlns:w16se="http://schemas.microsoft.com/office/word/2015/wordml/symex" xmlns:wpg="http://schemas.microsoft.com/office/word/2010/wordprocessingGroup" xmlns:wpi="http://schemas.microsoft.com/office/word/2010/wordprocessingInk" xmlns:wne="http://schemas.microsoft.com/office/word/2006/wordml" xmlns:wps="http://schemas.microsoft.com/office/word/2010/wordprocessingShape" mc:Ignorable="w14 w15 w16se wp14">
   <w:endnote w:type="separator" w:id="-1">
     <w:p>
       <w:pPr>
@@ -4826,7 +4726,7 @@
 </file>
 
 <file path=word/footnotes.xml><?xml version="1.0" encoding="utf-8"?>
-<w:footnotes xmlns:wpc="http://schemas.microsoft.com/office/word/2010/wordprocessingCanvas" xmlns:mc="http://schemas.openxmlformats.org/markup-compatibility/2006" xmlns:o="urn:schemas-microsoft-com:office:office" xmlns:r="http://schemas.openxmlformats.org/officeDocument/2006/relationships" xmlns:m="http://schemas.openxmlformats.org/officeDocument/2006/math" xmlns:v="urn:schemas-microsoft-com:vml" xmlns:wp14="http://schemas.microsoft.com/office/word/2010/wordprocessingDrawing" xmlns:wp="http://schemas.openxmlformats.org/drawingml/2006/wordprocessingDrawing" xmlns:w10="urn:schemas-microsoft-com:office:word" xmlns:w="http://schemas.openxmlformats.org/wordprocessingml/2006/main" xmlns:w14="http://schemas.microsoft.com/office/word/2010/wordml" xmlns:w15="http://schemas.microsoft.com/office/word/2012/wordml" xmlns:wpg="http://schemas.microsoft.com/office/word/2010/wordprocessingGroup" xmlns:wpi="http://schemas.microsoft.com/office/word/2010/wordprocessingInk" xmlns:wne="http://schemas.microsoft.com/office/word/2006/wordml" xmlns:wps="http://schemas.microsoft.com/office/word/2010/wordprocessingShape" mc:Ignorable="w14 w15 wp14">
+<w:footnotes xmlns:wpc="http://schemas.microsoft.com/office/word/2010/wordprocessingCanvas" xmlns:cx="http://schemas.microsoft.com/office/drawing/2014/chartex" xmlns:mc="http://schemas.openxmlformats.org/markup-compatibility/2006" xmlns:o="urn:schemas-microsoft-com:office:office" xmlns:r="http://schemas.openxmlformats.org/officeDocument/2006/relationships" xmlns:m="http://schemas.openxmlformats.org/officeDocument/2006/math" xmlns:v="urn:schemas-microsoft-com:vml" xmlns:wp14="http://schemas.microsoft.com/office/word/2010/wordprocessingDrawing" xmlns:wp="http://schemas.openxmlformats.org/drawingml/2006/wordprocessingDrawing" xmlns:w10="urn:schemas-microsoft-com:office:word" xmlns:w="http://schemas.openxmlformats.org/wordprocessingml/2006/main" xmlns:w14="http://schemas.microsoft.com/office/word/2010/wordml" xmlns:w15="http://schemas.microsoft.com/office/word/2012/wordml" xmlns:w16se="http://schemas.microsoft.com/office/word/2015/wordml/symex" xmlns:wpg="http://schemas.microsoft.com/office/word/2010/wordprocessingGroup" xmlns:wpi="http://schemas.microsoft.com/office/word/2010/wordprocessingInk" xmlns:wne="http://schemas.microsoft.com/office/word/2006/wordml" xmlns:wps="http://schemas.microsoft.com/office/word/2010/wordprocessingShape" mc:Ignorable="w14 w15 w16se wp14">
   <w:footnote w:type="separator" w:id="-1">
     <w:p>
       <w:pPr>
@@ -4851,7 +4751,7 @@
 </file>
 
 <file path=word/styles.xml><?xml version="1.0" encoding="utf-8"?>
-<w:styles xmlns:mc="http://schemas.openxmlformats.org/markup-compatibility/2006" xmlns:r="http://schemas.openxmlformats.org/officeDocument/2006/relationships" xmlns:w="http://schemas.openxmlformats.org/wordprocessingml/2006/main" xmlns:w14="http://schemas.microsoft.com/office/word/2010/wordml" xmlns:w15="http://schemas.microsoft.com/office/word/2012/wordml" mc:Ignorable="w14 w15">
+<w:styles xmlns:mc="http://schemas.openxmlformats.org/markup-compatibility/2006" xmlns:r="http://schemas.openxmlformats.org/officeDocument/2006/relationships" xmlns:w="http://schemas.openxmlformats.org/wordprocessingml/2006/main" xmlns:w14="http://schemas.microsoft.com/office/word/2010/wordml" xmlns:w15="http://schemas.microsoft.com/office/word/2012/wordml" xmlns:w16se="http://schemas.microsoft.com/office/word/2015/wordml/symex" mc:Ignorable="w14 w15 w16se">
   <w:docDefaults>
     <w:rPrDefault>
       <w:rPr>
@@ -5311,7 +5211,6 @@
       <w:spacing w:after="0" w:line="240" w:lineRule="auto"/>
     </w:pPr>
     <w:tblPr>
-      <w:tblInd w:w="0" w:type="dxa"/>
       <w:tblBorders>
         <w:top w:val="single" w:sz="4" w:space="0" w:color="auto"/>
         <w:left w:val="single" w:sz="4" w:space="0" w:color="auto"/>
@@ -5320,12 +5219,6 @@
         <w:insideH w:val="single" w:sz="4" w:space="0" w:color="auto"/>
         <w:insideV w:val="single" w:sz="4" w:space="0" w:color="auto"/>
       </w:tblBorders>
-      <w:tblCellMar>
-        <w:top w:w="0" w:type="dxa"/>
-        <w:left w:w="108" w:type="dxa"/>
-        <w:bottom w:w="0" w:type="dxa"/>
-        <w:right w:w="108" w:type="dxa"/>
-      </w:tblCellMar>
     </w:tblPr>
   </w:style>
   <w:style w:type="paragraph" w:styleId="lfej">

</xml_diff>

<commit_message>
Update prices for 2021
</commit_message>
<xml_diff>
--- a/resources/text/arlista.docx
+++ b/resources/text/arlista.docx
@@ -345,7 +345,7 @@
                 <w:sz w:val="24"/>
                 <w:szCs w:val="24"/>
               </w:rPr>
-              <w:t>408</w:t>
+              <w:t>435</w:t>
             </w:r>
             <w:r>
               <w:rPr>
@@ -411,7 +411,7 @@
                 <w:sz w:val="24"/>
                 <w:szCs w:val="24"/>
               </w:rPr>
-              <w:t>462</w:t>
+              <w:t>490</w:t>
             </w:r>
             <w:r>
               <w:rPr>
@@ -469,7 +469,7 @@
                 <w:sz w:val="24"/>
                 <w:szCs w:val="24"/>
               </w:rPr>
-              <w:t>980</w:t>
+              <w:t>1 040</w:t>
             </w:r>
             <w:r>
               <w:rPr>
@@ -527,7 +527,7 @@
                 <w:sz w:val="24"/>
                 <w:szCs w:val="24"/>
               </w:rPr>
-              <w:t>654</w:t>
+              <w:t>690</w:t>
             </w:r>
             <w:r>
               <w:rPr>
@@ -601,7 +601,7 @@
                 <w:sz w:val="24"/>
                 <w:szCs w:val="24"/>
               </w:rPr>
-              <w:t>1 017</w:t>
+              <w:t>1 080</w:t>
             </w:r>
             <w:r>
               <w:rPr>
@@ -667,7 +667,15 @@
                 <w:sz w:val="24"/>
                 <w:szCs w:val="24"/>
               </w:rPr>
-              <w:t>320</w:t>
+              <w:t>34</w:t>
+            </w:r>
+            <w:r>
+              <w:rPr>
+                <w:b/>
+                <w:sz w:val="24"/>
+                <w:szCs w:val="24"/>
+              </w:rPr>
+              <w:t>0</w:t>
             </w:r>
             <w:r>
               <w:rPr>
@@ -725,7 +733,7 @@
                 <w:sz w:val="24"/>
                 <w:szCs w:val="24"/>
               </w:rPr>
-              <w:t>730</w:t>
+              <w:t>775</w:t>
             </w:r>
             <w:r>
               <w:rPr>
@@ -783,7 +791,7 @@
                 <w:sz w:val="24"/>
                 <w:szCs w:val="24"/>
               </w:rPr>
-              <w:t>1 150</w:t>
+              <w:t>1 220</w:t>
             </w:r>
             <w:r>
               <w:rPr>
@@ -857,7 +865,7 @@
                 <w:sz w:val="24"/>
                 <w:szCs w:val="24"/>
               </w:rPr>
-              <w:t>44</w:t>
+              <w:t>47</w:t>
             </w:r>
             <w:r>
               <w:rPr>
@@ -939,7 +947,7 @@
                 <w:sz w:val="24"/>
                 <w:szCs w:val="24"/>
               </w:rPr>
-              <w:t>47</w:t>
+              <w:t>50</w:t>
             </w:r>
             <w:r>
               <w:rPr>
@@ -1005,7 +1013,15 @@
                 <w:sz w:val="24"/>
                 <w:szCs w:val="24"/>
               </w:rPr>
-              <w:t xml:space="preserve">10 </w:t>
+              <w:t>12</w:t>
+            </w:r>
+            <w:r>
+              <w:rPr>
+                <w:b/>
+                <w:sz w:val="24"/>
+                <w:szCs w:val="24"/>
+              </w:rPr>
+              <w:t xml:space="preserve"> </w:t>
             </w:r>
             <w:r>
               <w:rPr>
@@ -1132,7 +1148,7 @@
                 <w:sz w:val="20"/>
                 <w:szCs w:val="20"/>
               </w:rPr>
-              <w:t>38</w:t>
+              <w:t>40</w:t>
             </w:r>
             <w:r>
               <w:rPr>
@@ -1182,7 +1198,7 @@
                 <w:sz w:val="20"/>
                 <w:szCs w:val="20"/>
               </w:rPr>
-              <w:t>47</w:t>
+              <w:t>50</w:t>
             </w:r>
             <w:r>
               <w:rPr>
@@ -1246,7 +1262,7 @@
                 <w:sz w:val="20"/>
                 <w:szCs w:val="20"/>
               </w:rPr>
-              <w:t>74</w:t>
+              <w:t>78</w:t>
             </w:r>
             <w:r>
               <w:rPr>
@@ -1296,7 +1312,7 @@
                 <w:sz w:val="20"/>
                 <w:szCs w:val="20"/>
               </w:rPr>
-              <w:t>47</w:t>
+              <w:t>50</w:t>
             </w:r>
             <w:r>
               <w:rPr>
@@ -1346,7 +1362,7 @@
                 <w:sz w:val="20"/>
                 <w:szCs w:val="20"/>
               </w:rPr>
-              <w:t>69</w:t>
+              <w:t>73</w:t>
             </w:r>
             <w:r>
               <w:rPr>
@@ -1396,7 +1412,7 @@
                 <w:sz w:val="20"/>
                 <w:szCs w:val="20"/>
               </w:rPr>
-              <w:t>34</w:t>
+              <w:t>36</w:t>
             </w:r>
             <w:r>
               <w:rPr>
@@ -1496,7 +1512,7 @@
                 <w:sz w:val="20"/>
                 <w:szCs w:val="20"/>
               </w:rPr>
-              <w:t>60</w:t>
+              <w:t>64</w:t>
             </w:r>
             <w:r>
               <w:rPr>
@@ -1546,7 +1562,7 @@
                 <w:sz w:val="20"/>
                 <w:szCs w:val="20"/>
               </w:rPr>
-              <w:t>89</w:t>
+              <w:t>94</w:t>
             </w:r>
             <w:r>
               <w:rPr>
@@ -1596,7 +1612,14 @@
                 <w:sz w:val="20"/>
                 <w:szCs w:val="20"/>
               </w:rPr>
-              <w:t>160 000.-</w:t>
+              <w:t>169</w:t>
+            </w:r>
+            <w:r>
+              <w:rPr>
+                <w:sz w:val="20"/>
+                <w:szCs w:val="20"/>
+              </w:rPr>
+              <w:t> 000.-</w:t>
             </w:r>
           </w:p>
         </w:tc>
@@ -1685,7 +1708,7 @@
                 <w:sz w:val="20"/>
                 <w:szCs w:val="20"/>
               </w:rPr>
-              <w:t>30</w:t>
+              <w:t>32</w:t>
             </w:r>
             <w:r>
               <w:rPr>
@@ -1749,7 +1772,7 @@
                 <w:sz w:val="20"/>
                 <w:szCs w:val="20"/>
               </w:rPr>
-              <w:t>15</w:t>
+              <w:t>16</w:t>
             </w:r>
             <w:r>
               <w:rPr>
@@ -1799,7 +1822,7 @@
                 <w:sz w:val="20"/>
                 <w:szCs w:val="20"/>
               </w:rPr>
-              <w:t>40</w:t>
+              <w:t>42</w:t>
             </w:r>
             <w:r>
               <w:rPr>
@@ -1849,7 +1872,7 @@
                 <w:sz w:val="20"/>
                 <w:szCs w:val="20"/>
               </w:rPr>
-              <w:t>90</w:t>
+              <w:t>95</w:t>
             </w:r>
             <w:r>
               <w:rPr>
@@ -1899,7 +1922,7 @@
                 <w:sz w:val="20"/>
                 <w:szCs w:val="20"/>
               </w:rPr>
-              <w:t>68</w:t>
+              <w:t>72</w:t>
             </w:r>
             <w:r>
               <w:rPr>
@@ -1949,7 +1972,7 @@
                 <w:sz w:val="20"/>
                 <w:szCs w:val="20"/>
               </w:rPr>
-              <w:t>38</w:t>
+              <w:t>41</w:t>
             </w:r>
             <w:r>
               <w:rPr>
@@ -2084,7 +2107,7 @@
                 <w:sz w:val="20"/>
                 <w:szCs w:val="20"/>
               </w:rPr>
-              <w:t>0</w:t>
+              <w:t>5</w:t>
             </w:r>
             <w:r>
               <w:rPr>
@@ -2148,7 +2171,7 @@
                 <w:sz w:val="20"/>
                 <w:szCs w:val="20"/>
               </w:rPr>
-              <w:t>0</w:t>
+              <w:t>5</w:t>
             </w:r>
             <w:r>
               <w:rPr>
@@ -2205,7 +2228,7 @@
                 <w:sz w:val="20"/>
                 <w:szCs w:val="20"/>
               </w:rPr>
-              <w:t xml:space="preserve"> 0</w:t>
+              <w:t xml:space="preserve"> 5</w:t>
             </w:r>
             <w:r>
               <w:rPr>
@@ -2255,7 +2278,7 @@
                 <w:sz w:val="20"/>
                 <w:szCs w:val="20"/>
               </w:rPr>
-              <w:t>39</w:t>
+              <w:t>42</w:t>
             </w:r>
             <w:r>
               <w:rPr>
@@ -2305,7 +2328,7 @@
                 <w:sz w:val="20"/>
                 <w:szCs w:val="20"/>
               </w:rPr>
-              <w:t>35</w:t>
+              <w:t>37</w:t>
             </w:r>
             <w:r>
               <w:rPr>
@@ -2355,7 +2378,7 @@
                 <w:sz w:val="20"/>
                 <w:szCs w:val="20"/>
               </w:rPr>
-              <w:t>31</w:t>
+              <w:t>33</w:t>
             </w:r>
             <w:r>
               <w:rPr>
@@ -2405,7 +2428,7 @@
                 <w:sz w:val="20"/>
                 <w:szCs w:val="20"/>
               </w:rPr>
-              <w:t>41</w:t>
+              <w:t>43</w:t>
             </w:r>
             <w:r>
               <w:rPr>
@@ -2455,7 +2478,7 @@
                 <w:sz w:val="20"/>
                 <w:szCs w:val="20"/>
               </w:rPr>
-              <w:t>42</w:t>
+              <w:t>45</w:t>
             </w:r>
             <w:r>
               <w:rPr>
@@ -2505,7 +2528,7 @@
                 <w:sz w:val="20"/>
                 <w:szCs w:val="20"/>
               </w:rPr>
-              <w:t>52</w:t>
+              <w:t>55</w:t>
             </w:r>
             <w:r>
               <w:rPr>
@@ -2569,7 +2592,7 @@
                 <w:sz w:val="20"/>
                 <w:szCs w:val="20"/>
               </w:rPr>
-              <w:t>48</w:t>
+              <w:t>51</w:t>
             </w:r>
             <w:r>
               <w:rPr>
@@ -2633,7 +2656,7 @@
                 <w:sz w:val="20"/>
                 <w:szCs w:val="20"/>
               </w:rPr>
-              <w:t>66</w:t>
+              <w:t>70</w:t>
             </w:r>
             <w:r>
               <w:rPr>
@@ -2683,7 +2706,14 @@
                 <w:sz w:val="20"/>
                 <w:szCs w:val="20"/>
               </w:rPr>
-              <w:t>66 000.- / db</w:t>
+              <w:t>70</w:t>
+            </w:r>
+            <w:r>
+              <w:rPr>
+                <w:sz w:val="20"/>
+                <w:szCs w:val="20"/>
+              </w:rPr>
+              <w:t> 000.- / db</w:t>
             </w:r>
           </w:p>
         </w:tc>
@@ -2781,6 +2811,77 @@
                 <w:sz w:val="20"/>
                 <w:szCs w:val="20"/>
               </w:rPr>
+              <w:t>7</w:t>
+            </w:r>
+            <w:r>
+              <w:rPr>
+                <w:sz w:val="20"/>
+                <w:szCs w:val="20"/>
+              </w:rPr>
+              <w:t> 000.</w:t>
+            </w:r>
+            <w:r>
+              <w:rPr>
+                <w:sz w:val="20"/>
+                <w:szCs w:val="20"/>
+              </w:rPr>
+              <w:t>-/d</w:t>
+            </w:r>
+            <w:r>
+              <w:rPr>
+                <w:sz w:val="20"/>
+                <w:szCs w:val="20"/>
+              </w:rPr>
+              <w:t>b</w:t>
+            </w:r>
+          </w:p>
+        </w:tc>
+      </w:tr>
+      <w:tr>
+        <w:tc>
+          <w:tcPr>
+            <w:tcW w:w="4142" w:type="dxa"/>
+          </w:tcPr>
+          <w:p>
+            <w:pPr>
+              <w:rPr>
+                <w:sz w:val="20"/>
+                <w:szCs w:val="20"/>
+              </w:rPr>
+            </w:pPr>
+            <w:r>
+              <w:rPr>
+                <w:sz w:val="20"/>
+                <w:szCs w:val="20"/>
+              </w:rPr>
+              <w:t>Fartükör erősítés (vastagabb tükörfa)</w:t>
+            </w:r>
+          </w:p>
+        </w:tc>
+        <w:tc>
+          <w:tcPr>
+            <w:tcW w:w="1055" w:type="dxa"/>
+          </w:tcPr>
+          <w:p>
+            <w:pPr>
+              <w:jc w:val="right"/>
+              <w:rPr>
+                <w:sz w:val="20"/>
+                <w:szCs w:val="20"/>
+              </w:rPr>
+            </w:pPr>
+            <w:r>
+              <w:rPr>
+                <w:sz w:val="20"/>
+                <w:szCs w:val="20"/>
+              </w:rPr>
+              <w:t>2</w:t>
+            </w:r>
+            <w:r>
+              <w:rPr>
+                <w:sz w:val="20"/>
+                <w:szCs w:val="20"/>
+              </w:rPr>
               <w:t>6</w:t>
             </w:r>
             <w:r>
@@ -2788,21 +2889,7 @@
                 <w:sz w:val="20"/>
                 <w:szCs w:val="20"/>
               </w:rPr>
-              <w:t> 000.</w:t>
-            </w:r>
-            <w:r>
-              <w:rPr>
-                <w:sz w:val="20"/>
-                <w:szCs w:val="20"/>
-              </w:rPr>
-              <w:t>-/d</w:t>
-            </w:r>
-            <w:r>
-              <w:rPr>
-                <w:sz w:val="20"/>
-                <w:szCs w:val="20"/>
-              </w:rPr>
-              <w:t>b</w:t>
+              <w:t> 000.-</w:t>
             </w:r>
           </w:p>
         </w:tc>
@@ -2824,7 +2911,7 @@
                 <w:sz w:val="20"/>
                 <w:szCs w:val="20"/>
               </w:rPr>
-              <w:t>Fartükör erősítés (vastagabb tükörfa)</w:t>
+              <w:t>Fürdőlétra</w:t>
             </w:r>
           </w:p>
         </w:tc>
@@ -2845,7 +2932,7 @@
                 <w:sz w:val="20"/>
                 <w:szCs w:val="20"/>
               </w:rPr>
-              <w:t>25</w:t>
+              <w:t>49</w:t>
             </w:r>
             <w:r>
               <w:rPr>
@@ -2874,7 +2961,7 @@
                 <w:sz w:val="20"/>
                 <w:szCs w:val="20"/>
               </w:rPr>
-              <w:t>Fürdőlétra</w:t>
+              <w:t>Villanymotortartó</w:t>
             </w:r>
           </w:p>
         </w:tc>
@@ -2895,7 +2982,7 @@
                 <w:sz w:val="20"/>
                 <w:szCs w:val="20"/>
               </w:rPr>
-              <w:t>46</w:t>
+              <w:t>16</w:t>
             </w:r>
             <w:r>
               <w:rPr>
@@ -2924,7 +3011,7 @@
                 <w:sz w:val="20"/>
                 <w:szCs w:val="20"/>
               </w:rPr>
-              <w:t>Villanymotortartó</w:t>
+              <w:t>Orr csiga</w:t>
             </w:r>
           </w:p>
         </w:tc>
@@ -2945,7 +3032,7 @@
                 <w:sz w:val="20"/>
                 <w:szCs w:val="20"/>
               </w:rPr>
-              <w:t>15</w:t>
+              <w:t>23</w:t>
             </w:r>
             <w:r>
               <w:rPr>
@@ -2974,7 +3061,7 @@
                 <w:sz w:val="20"/>
                 <w:szCs w:val="20"/>
               </w:rPr>
-              <w:t>Orr csiga</w:t>
+              <w:t>K1 hátsó szárny 5 LE felett</w:t>
             </w:r>
           </w:p>
         </w:tc>
@@ -2995,7 +3082,14 @@
                 <w:sz w:val="20"/>
                 <w:szCs w:val="20"/>
               </w:rPr>
-              <w:t>22 000.-</w:t>
+              <w:t>13</w:t>
+            </w:r>
+            <w:r>
+              <w:rPr>
+                <w:sz w:val="20"/>
+                <w:szCs w:val="20"/>
+              </w:rPr>
+              <w:t> 000.-</w:t>
             </w:r>
           </w:p>
         </w:tc>
@@ -3017,7 +3111,7 @@
                 <w:sz w:val="20"/>
                 <w:szCs w:val="20"/>
               </w:rPr>
-              <w:t>K1 hátsó szárny 5 LE felett</w:t>
+              <w:t>K1 Fisherman korlát</w:t>
             </w:r>
           </w:p>
         </w:tc>
@@ -3038,7 +3132,7 @@
                 <w:sz w:val="20"/>
                 <w:szCs w:val="20"/>
               </w:rPr>
-              <w:t>12</w:t>
+              <w:t>68</w:t>
             </w:r>
             <w:r>
               <w:rPr>
@@ -3067,7 +3161,7 @@
                 <w:sz w:val="20"/>
                 <w:szCs w:val="20"/>
               </w:rPr>
-              <w:t>K1 Fisherman korlát</w:t>
+              <w:t>K Maxxi korlát</w:t>
             </w:r>
           </w:p>
         </w:tc>
@@ -3088,7 +3182,7 @@
                 <w:sz w:val="20"/>
                 <w:szCs w:val="20"/>
               </w:rPr>
-              <w:t>64</w:t>
+              <w:t>79</w:t>
             </w:r>
             <w:r>
               <w:rPr>
@@ -3117,7 +3211,7 @@
                 <w:sz w:val="20"/>
                 <w:szCs w:val="20"/>
               </w:rPr>
-              <w:t>K Maxxi korlát</w:t>
+              <w:t>K Maxxi XXL korlát ¾ hosszig</w:t>
             </w:r>
           </w:p>
         </w:tc>
@@ -3138,7 +3232,7 @@
                 <w:sz w:val="20"/>
                 <w:szCs w:val="20"/>
               </w:rPr>
-              <w:t>74</w:t>
+              <w:t>220</w:t>
             </w:r>
             <w:r>
               <w:rPr>
@@ -3167,7 +3261,7 @@
                 <w:sz w:val="20"/>
                 <w:szCs w:val="20"/>
               </w:rPr>
-              <w:t>K Maxxi XXL korlát ¾ hosszig</w:t>
+              <w:t>K1 Fisherman fém evező villa hüvely / pár</w:t>
             </w:r>
           </w:p>
         </w:tc>
@@ -3188,6 +3282,56 @@
                 <w:sz w:val="20"/>
                 <w:szCs w:val="20"/>
               </w:rPr>
+              <w:t>18</w:t>
+            </w:r>
+            <w:r>
+              <w:rPr>
+                <w:sz w:val="20"/>
+                <w:szCs w:val="20"/>
+              </w:rPr>
+              <w:t> 000.-</w:t>
+            </w:r>
+          </w:p>
+        </w:tc>
+      </w:tr>
+      <w:tr>
+        <w:tc>
+          <w:tcPr>
+            <w:tcW w:w="4142" w:type="dxa"/>
+          </w:tcPr>
+          <w:p>
+            <w:pPr>
+              <w:rPr>
+                <w:sz w:val="20"/>
+                <w:szCs w:val="20"/>
+              </w:rPr>
+            </w:pPr>
+            <w:r>
+              <w:rPr>
+                <w:sz w:val="20"/>
+                <w:szCs w:val="20"/>
+              </w:rPr>
+              <w:t>K1 Fisherman fém evező villa / pár</w:t>
+            </w:r>
+          </w:p>
+        </w:tc>
+        <w:tc>
+          <w:tcPr>
+            <w:tcW w:w="1055" w:type="dxa"/>
+          </w:tcPr>
+          <w:p>
+            <w:pPr>
+              <w:jc w:val="right"/>
+              <w:rPr>
+                <w:sz w:val="20"/>
+                <w:szCs w:val="20"/>
+              </w:rPr>
+            </w:pPr>
+            <w:r>
+              <w:rPr>
+                <w:sz w:val="20"/>
+                <w:szCs w:val="20"/>
+              </w:rPr>
               <w:t>19</w:t>
             </w:r>
             <w:r>
@@ -3195,6 +3339,191 @@
                 <w:sz w:val="20"/>
                 <w:szCs w:val="20"/>
               </w:rPr>
+              <w:t> 000.-</w:t>
+            </w:r>
+          </w:p>
+        </w:tc>
+      </w:tr>
+      <w:tr>
+        <w:tc>
+          <w:tcPr>
+            <w:tcW w:w="4142" w:type="dxa"/>
+          </w:tcPr>
+          <w:p>
+            <w:pPr>
+              <w:rPr>
+                <w:sz w:val="20"/>
+                <w:szCs w:val="20"/>
+              </w:rPr>
+            </w:pPr>
+            <w:r>
+              <w:rPr>
+                <w:sz w:val="20"/>
+                <w:szCs w:val="20"/>
+              </w:rPr>
+              <w:t xml:space="preserve">K1 Fisherman 230 </w:t>
+            </w:r>
+            <w:r>
+              <w:rPr>
+                <w:sz w:val="20"/>
+                <w:szCs w:val="20"/>
+              </w:rPr>
+              <w:t>cm-es</w:t>
+            </w:r>
+            <w:r>
+              <w:rPr>
+                <w:sz w:val="20"/>
+                <w:szCs w:val="20"/>
+              </w:rPr>
+              <w:t xml:space="preserve"> faevező / pár</w:t>
+            </w:r>
+          </w:p>
+        </w:tc>
+        <w:tc>
+          <w:tcPr>
+            <w:tcW w:w="1055" w:type="dxa"/>
+          </w:tcPr>
+          <w:p>
+            <w:pPr>
+              <w:jc w:val="right"/>
+              <w:rPr>
+                <w:sz w:val="20"/>
+                <w:szCs w:val="20"/>
+              </w:rPr>
+            </w:pPr>
+            <w:r>
+              <w:rPr>
+                <w:sz w:val="20"/>
+                <w:szCs w:val="20"/>
+              </w:rPr>
+              <w:t>35</w:t>
+            </w:r>
+            <w:r>
+              <w:rPr>
+                <w:sz w:val="20"/>
+                <w:szCs w:val="20"/>
+              </w:rPr>
+              <w:t> 000.-</w:t>
+            </w:r>
+          </w:p>
+        </w:tc>
+      </w:tr>
+      <w:tr>
+        <w:tc>
+          <w:tcPr>
+            <w:tcW w:w="4142" w:type="dxa"/>
+          </w:tcPr>
+          <w:p>
+            <w:pPr>
+              <w:rPr>
+                <w:sz w:val="20"/>
+                <w:szCs w:val="20"/>
+              </w:rPr>
+            </w:pPr>
+            <w:r>
+              <w:rPr>
+                <w:sz w:val="20"/>
+                <w:szCs w:val="20"/>
+              </w:rPr>
+              <w:t>K Maxxi</w:t>
+            </w:r>
+            <w:r>
+              <w:rPr>
+                <w:sz w:val="20"/>
+                <w:szCs w:val="20"/>
+              </w:rPr>
+              <w:t xml:space="preserve"> </w:t>
+            </w:r>
+            <w:r>
+              <w:rPr>
+                <w:sz w:val="20"/>
+                <w:szCs w:val="20"/>
+              </w:rPr>
+              <w:t>250 cm-es faevező / pár</w:t>
+            </w:r>
+          </w:p>
+        </w:tc>
+        <w:tc>
+          <w:tcPr>
+            <w:tcW w:w="1055" w:type="dxa"/>
+          </w:tcPr>
+          <w:p>
+            <w:pPr>
+              <w:jc w:val="right"/>
+              <w:rPr>
+                <w:sz w:val="20"/>
+                <w:szCs w:val="20"/>
+              </w:rPr>
+            </w:pPr>
+            <w:r>
+              <w:rPr>
+                <w:sz w:val="20"/>
+                <w:szCs w:val="20"/>
+              </w:rPr>
+              <w:t>38</w:t>
+            </w:r>
+            <w:r>
+              <w:rPr>
+                <w:sz w:val="20"/>
+                <w:szCs w:val="20"/>
+              </w:rPr>
+              <w:t> 000.-</w:t>
+            </w:r>
+          </w:p>
+        </w:tc>
+      </w:tr>
+      <w:tr>
+        <w:tc>
+          <w:tcPr>
+            <w:tcW w:w="4142" w:type="dxa"/>
+          </w:tcPr>
+          <w:p>
+            <w:pPr>
+              <w:rPr>
+                <w:sz w:val="20"/>
+                <w:szCs w:val="20"/>
+              </w:rPr>
+            </w:pPr>
+            <w:r>
+              <w:rPr>
+                <w:sz w:val="20"/>
+                <w:szCs w:val="20"/>
+              </w:rPr>
+              <w:t>K mini műanyag evező villa és hüvely</w:t>
+            </w:r>
+          </w:p>
+        </w:tc>
+        <w:tc>
+          <w:tcPr>
+            <w:tcW w:w="1055" w:type="dxa"/>
+          </w:tcPr>
+          <w:p>
+            <w:pPr>
+              <w:jc w:val="right"/>
+              <w:rPr>
+                <w:sz w:val="20"/>
+                <w:szCs w:val="20"/>
+              </w:rPr>
+            </w:pPr>
+            <w:r>
+              <w:rPr>
+                <w:sz w:val="20"/>
+                <w:szCs w:val="20"/>
+              </w:rPr>
+              <w:t>7</w:t>
+            </w:r>
+            <w:r>
+              <w:rPr>
+                <w:sz w:val="20"/>
+                <w:szCs w:val="20"/>
+              </w:rPr>
+              <w:t xml:space="preserve"> </w:t>
+            </w:r>
+            <w:r>
+              <w:rPr>
+                <w:sz w:val="20"/>
+                <w:szCs w:val="20"/>
+              </w:rPr>
               <w:t>5</w:t>
             </w:r>
             <w:r>
@@ -3202,6 +3531,109 @@
                 <w:sz w:val="20"/>
                 <w:szCs w:val="20"/>
               </w:rPr>
+              <w:t>00.-</w:t>
+            </w:r>
+          </w:p>
+        </w:tc>
+      </w:tr>
+      <w:tr>
+        <w:trPr>
+          <w:trHeight w:val="161"/>
+        </w:trPr>
+        <w:tc>
+          <w:tcPr>
+            <w:tcW w:w="4142" w:type="dxa"/>
+          </w:tcPr>
+          <w:p>
+            <w:pPr>
+              <w:rPr>
+                <w:sz w:val="20"/>
+                <w:szCs w:val="20"/>
+              </w:rPr>
+            </w:pPr>
+            <w:r>
+              <w:rPr>
+                <w:sz w:val="20"/>
+                <w:szCs w:val="20"/>
+              </w:rPr>
+              <w:t>Műanyag bika felszerelve 4db</w:t>
+            </w:r>
+          </w:p>
+        </w:tc>
+        <w:tc>
+          <w:tcPr>
+            <w:tcW w:w="1055" w:type="dxa"/>
+          </w:tcPr>
+          <w:p>
+            <w:pPr>
+              <w:jc w:val="right"/>
+              <w:rPr>
+                <w:sz w:val="20"/>
+                <w:szCs w:val="20"/>
+              </w:rPr>
+            </w:pPr>
+            <w:r>
+              <w:rPr>
+                <w:sz w:val="20"/>
+                <w:szCs w:val="20"/>
+              </w:rPr>
+              <w:t>8</w:t>
+            </w:r>
+            <w:r>
+              <w:rPr>
+                <w:sz w:val="20"/>
+                <w:szCs w:val="20"/>
+              </w:rPr>
+              <w:t xml:space="preserve"> 000.-</w:t>
+            </w:r>
+          </w:p>
+        </w:tc>
+      </w:tr>
+      <w:tr>
+        <w:tc>
+          <w:tcPr>
+            <w:tcW w:w="4142" w:type="dxa"/>
+          </w:tcPr>
+          <w:p>
+            <w:pPr>
+              <w:rPr>
+                <w:sz w:val="20"/>
+                <w:szCs w:val="20"/>
+              </w:rPr>
+            </w:pPr>
+            <w:r>
+              <w:rPr>
+                <w:sz w:val="20"/>
+                <w:szCs w:val="20"/>
+              </w:rPr>
+              <w:t>Bármely típusba komplett kormánymű 150 LE-ig beszerelve</w:t>
+            </w:r>
+          </w:p>
+        </w:tc>
+        <w:tc>
+          <w:tcPr>
+            <w:tcW w:w="1055" w:type="dxa"/>
+          </w:tcPr>
+          <w:p>
+            <w:pPr>
+              <w:jc w:val="right"/>
+              <w:rPr>
+                <w:sz w:val="20"/>
+                <w:szCs w:val="20"/>
+              </w:rPr>
+            </w:pPr>
+            <w:r>
+              <w:rPr>
+                <w:sz w:val="20"/>
+                <w:szCs w:val="20"/>
+              </w:rPr>
+              <w:t>106</w:t>
+            </w:r>
+            <w:r>
+              <w:rPr>
+                <w:sz w:val="20"/>
+                <w:szCs w:val="20"/>
+              </w:rPr>
               <w:t> 000.-</w:t>
             </w:r>
           </w:p>
@@ -3224,7 +3656,7 @@
                 <w:sz w:val="20"/>
                 <w:szCs w:val="20"/>
               </w:rPr>
-              <w:t>K1 Fisherman fém evező villa hüvely / pár</w:t>
+              <w:t>K1 Fisherman szőnyeg</w:t>
             </w:r>
           </w:p>
         </w:tc>
@@ -3245,7 +3677,7 @@
                 <w:sz w:val="20"/>
                 <w:szCs w:val="20"/>
               </w:rPr>
-              <w:t>17</w:t>
+              <w:t>19</w:t>
             </w:r>
             <w:r>
               <w:rPr>
@@ -3274,7 +3706,7 @@
                 <w:sz w:val="20"/>
                 <w:szCs w:val="20"/>
               </w:rPr>
-              <w:t>K1 Fisherman fém evező villa / pár</w:t>
+              <w:t>K Maxxi szőnyeg</w:t>
             </w:r>
           </w:p>
         </w:tc>
@@ -3295,7 +3727,7 @@
                 <w:sz w:val="20"/>
                 <w:szCs w:val="20"/>
               </w:rPr>
-              <w:t>18</w:t>
+              <w:t>31</w:t>
             </w:r>
             <w:r>
               <w:rPr>
@@ -3324,21 +3756,7 @@
                 <w:sz w:val="20"/>
                 <w:szCs w:val="20"/>
               </w:rPr>
-              <w:t xml:space="preserve">K1 Fisherman 230 </w:t>
-            </w:r>
-            <w:r>
-              <w:rPr>
-                <w:sz w:val="20"/>
-                <w:szCs w:val="20"/>
-              </w:rPr>
-              <w:t>cm-es</w:t>
-            </w:r>
-            <w:r>
-              <w:rPr>
-                <w:sz w:val="20"/>
-                <w:szCs w:val="20"/>
-              </w:rPr>
-              <w:t xml:space="preserve"> faevező / pár</w:t>
+              <w:t>K Maxxi Extra, XXL szőnyeg</w:t>
             </w:r>
           </w:p>
         </w:tc>
@@ -3359,371 +3777,7 @@
                 <w:sz w:val="20"/>
                 <w:szCs w:val="20"/>
               </w:rPr>
-              <w:t>33</w:t>
-            </w:r>
-            <w:r>
-              <w:rPr>
-                <w:sz w:val="20"/>
-                <w:szCs w:val="20"/>
-              </w:rPr>
-              <w:t> 000.-</w:t>
-            </w:r>
-          </w:p>
-        </w:tc>
-      </w:tr>
-      <w:tr>
-        <w:tc>
-          <w:tcPr>
-            <w:tcW w:w="4142" w:type="dxa"/>
-          </w:tcPr>
-          <w:p>
-            <w:pPr>
-              <w:rPr>
-                <w:sz w:val="20"/>
-                <w:szCs w:val="20"/>
-              </w:rPr>
-            </w:pPr>
-            <w:r>
-              <w:rPr>
-                <w:sz w:val="20"/>
-                <w:szCs w:val="20"/>
-              </w:rPr>
-              <w:t>K Maxxi</w:t>
-            </w:r>
-            <w:r>
-              <w:rPr>
-                <w:sz w:val="20"/>
-                <w:szCs w:val="20"/>
-              </w:rPr>
-              <w:t xml:space="preserve"> </w:t>
-            </w:r>
-            <w:r>
-              <w:rPr>
-                <w:sz w:val="20"/>
-                <w:szCs w:val="20"/>
-              </w:rPr>
-              <w:t>250 cm-es faevező / pár</w:t>
-            </w:r>
-          </w:p>
-        </w:tc>
-        <w:tc>
-          <w:tcPr>
-            <w:tcW w:w="1055" w:type="dxa"/>
-          </w:tcPr>
-          <w:p>
-            <w:pPr>
-              <w:jc w:val="right"/>
-              <w:rPr>
-                <w:sz w:val="20"/>
-                <w:szCs w:val="20"/>
-              </w:rPr>
-            </w:pPr>
-            <w:r>
-              <w:rPr>
-                <w:sz w:val="20"/>
-                <w:szCs w:val="20"/>
-              </w:rPr>
               <w:t>36</w:t>
-            </w:r>
-            <w:r>
-              <w:rPr>
-                <w:sz w:val="20"/>
-                <w:szCs w:val="20"/>
-              </w:rPr>
-              <w:t> 000.-</w:t>
-            </w:r>
-          </w:p>
-        </w:tc>
-      </w:tr>
-      <w:tr>
-        <w:tc>
-          <w:tcPr>
-            <w:tcW w:w="4142" w:type="dxa"/>
-          </w:tcPr>
-          <w:p>
-            <w:pPr>
-              <w:rPr>
-                <w:sz w:val="20"/>
-                <w:szCs w:val="20"/>
-              </w:rPr>
-            </w:pPr>
-            <w:r>
-              <w:rPr>
-                <w:sz w:val="20"/>
-                <w:szCs w:val="20"/>
-              </w:rPr>
-              <w:t>K mini műanyag evező villa és hüvely</w:t>
-            </w:r>
-          </w:p>
-        </w:tc>
-        <w:tc>
-          <w:tcPr>
-            <w:tcW w:w="1055" w:type="dxa"/>
-          </w:tcPr>
-          <w:p>
-            <w:pPr>
-              <w:jc w:val="right"/>
-              <w:rPr>
-                <w:sz w:val="20"/>
-                <w:szCs w:val="20"/>
-              </w:rPr>
-            </w:pPr>
-            <w:r>
-              <w:rPr>
-                <w:sz w:val="20"/>
-                <w:szCs w:val="20"/>
-              </w:rPr>
-              <w:t>7</w:t>
-            </w:r>
-            <w:r>
-              <w:rPr>
-                <w:sz w:val="20"/>
-                <w:szCs w:val="20"/>
-              </w:rPr>
-              <w:t xml:space="preserve"> 000.-</w:t>
-            </w:r>
-          </w:p>
-        </w:tc>
-      </w:tr>
-      <w:tr>
-        <w:tc>
-          <w:tcPr>
-            <w:tcW w:w="4142" w:type="dxa"/>
-          </w:tcPr>
-          <w:p>
-            <w:pPr>
-              <w:rPr>
-                <w:sz w:val="20"/>
-                <w:szCs w:val="20"/>
-              </w:rPr>
-            </w:pPr>
-            <w:r>
-              <w:rPr>
-                <w:sz w:val="20"/>
-                <w:szCs w:val="20"/>
-              </w:rPr>
-              <w:t>Műanyag bika felszerelve 4db</w:t>
-            </w:r>
-          </w:p>
-        </w:tc>
-        <w:tc>
-          <w:tcPr>
-            <w:tcW w:w="1055" w:type="dxa"/>
-          </w:tcPr>
-          <w:p>
-            <w:pPr>
-              <w:jc w:val="right"/>
-              <w:rPr>
-                <w:sz w:val="20"/>
-                <w:szCs w:val="20"/>
-              </w:rPr>
-            </w:pPr>
-            <w:r>
-              <w:rPr>
-                <w:sz w:val="20"/>
-                <w:szCs w:val="20"/>
-              </w:rPr>
-              <w:t>6</w:t>
-            </w:r>
-            <w:r>
-              <w:rPr>
-                <w:sz w:val="20"/>
-                <w:szCs w:val="20"/>
-              </w:rPr>
-              <w:t xml:space="preserve"> 000.-</w:t>
-            </w:r>
-          </w:p>
-        </w:tc>
-      </w:tr>
-      <w:tr>
-        <w:tc>
-          <w:tcPr>
-            <w:tcW w:w="4142" w:type="dxa"/>
-          </w:tcPr>
-          <w:p>
-            <w:pPr>
-              <w:rPr>
-                <w:sz w:val="20"/>
-                <w:szCs w:val="20"/>
-              </w:rPr>
-            </w:pPr>
-            <w:r>
-              <w:rPr>
-                <w:sz w:val="20"/>
-                <w:szCs w:val="20"/>
-              </w:rPr>
-              <w:t>Bármely típusba komplett kormánymű 150 LE-ig beszerelve</w:t>
-            </w:r>
-          </w:p>
-        </w:tc>
-        <w:tc>
-          <w:tcPr>
-            <w:tcW w:w="1055" w:type="dxa"/>
-          </w:tcPr>
-          <w:p>
-            <w:pPr>
-              <w:jc w:val="right"/>
-              <w:rPr>
-                <w:sz w:val="20"/>
-                <w:szCs w:val="20"/>
-              </w:rPr>
-            </w:pPr>
-            <w:r>
-              <w:rPr>
-                <w:sz w:val="20"/>
-                <w:szCs w:val="20"/>
-              </w:rPr>
-              <w:t>100</w:t>
-            </w:r>
-            <w:r>
-              <w:rPr>
-                <w:sz w:val="20"/>
-                <w:szCs w:val="20"/>
-              </w:rPr>
-              <w:t> 000.-</w:t>
-            </w:r>
-          </w:p>
-        </w:tc>
-      </w:tr>
-      <w:tr>
-        <w:tc>
-          <w:tcPr>
-            <w:tcW w:w="4142" w:type="dxa"/>
-          </w:tcPr>
-          <w:p>
-            <w:pPr>
-              <w:rPr>
-                <w:sz w:val="20"/>
-                <w:szCs w:val="20"/>
-              </w:rPr>
-            </w:pPr>
-            <w:r>
-              <w:rPr>
-                <w:sz w:val="20"/>
-                <w:szCs w:val="20"/>
-              </w:rPr>
-              <w:t>K1 Fisherman szőnyeg</w:t>
-            </w:r>
-          </w:p>
-        </w:tc>
-        <w:tc>
-          <w:tcPr>
-            <w:tcW w:w="1055" w:type="dxa"/>
-          </w:tcPr>
-          <w:p>
-            <w:pPr>
-              <w:jc w:val="right"/>
-              <w:rPr>
-                <w:sz w:val="20"/>
-                <w:szCs w:val="20"/>
-              </w:rPr>
-            </w:pPr>
-            <w:r>
-              <w:rPr>
-                <w:sz w:val="20"/>
-                <w:szCs w:val="20"/>
-              </w:rPr>
-              <w:t>18</w:t>
-            </w:r>
-            <w:r>
-              <w:rPr>
-                <w:sz w:val="20"/>
-                <w:szCs w:val="20"/>
-              </w:rPr>
-              <w:t> 000.-</w:t>
-            </w:r>
-          </w:p>
-        </w:tc>
-      </w:tr>
-      <w:tr>
-        <w:tc>
-          <w:tcPr>
-            <w:tcW w:w="4142" w:type="dxa"/>
-          </w:tcPr>
-          <w:p>
-            <w:pPr>
-              <w:rPr>
-                <w:sz w:val="20"/>
-                <w:szCs w:val="20"/>
-              </w:rPr>
-            </w:pPr>
-            <w:r>
-              <w:rPr>
-                <w:sz w:val="20"/>
-                <w:szCs w:val="20"/>
-              </w:rPr>
-              <w:t>K Maxxi szőnyeg</w:t>
-            </w:r>
-          </w:p>
-        </w:tc>
-        <w:tc>
-          <w:tcPr>
-            <w:tcW w:w="1055" w:type="dxa"/>
-          </w:tcPr>
-          <w:p>
-            <w:pPr>
-              <w:jc w:val="right"/>
-              <w:rPr>
-                <w:sz w:val="20"/>
-                <w:szCs w:val="20"/>
-              </w:rPr>
-            </w:pPr>
-            <w:r>
-              <w:rPr>
-                <w:sz w:val="20"/>
-                <w:szCs w:val="20"/>
-              </w:rPr>
-              <w:t>29</w:t>
-            </w:r>
-            <w:r>
-              <w:rPr>
-                <w:sz w:val="20"/>
-                <w:szCs w:val="20"/>
-              </w:rPr>
-              <w:t> 000.-</w:t>
-            </w:r>
-          </w:p>
-        </w:tc>
-      </w:tr>
-      <w:tr>
-        <w:tc>
-          <w:tcPr>
-            <w:tcW w:w="4142" w:type="dxa"/>
-          </w:tcPr>
-          <w:p>
-            <w:pPr>
-              <w:rPr>
-                <w:sz w:val="20"/>
-                <w:szCs w:val="20"/>
-              </w:rPr>
-            </w:pPr>
-            <w:r>
-              <w:rPr>
-                <w:sz w:val="20"/>
-                <w:szCs w:val="20"/>
-              </w:rPr>
-              <w:t>K Maxxi Extra, XXL szőnyeg</w:t>
-            </w:r>
-          </w:p>
-        </w:tc>
-        <w:tc>
-          <w:tcPr>
-            <w:tcW w:w="1055" w:type="dxa"/>
-          </w:tcPr>
-          <w:p>
-            <w:pPr>
-              <w:jc w:val="right"/>
-              <w:rPr>
-                <w:sz w:val="20"/>
-                <w:szCs w:val="20"/>
-              </w:rPr>
-            </w:pPr>
-            <w:r>
-              <w:rPr>
-                <w:sz w:val="20"/>
-                <w:szCs w:val="20"/>
-              </w:rPr>
-              <w:t>34</w:t>
             </w:r>
             <w:r>
               <w:rPr>
@@ -3820,7 +3874,7 @@
                 <w:sz w:val="20"/>
                 <w:szCs w:val="20"/>
               </w:rPr>
-              <w:t>58</w:t>
+              <w:t>61</w:t>
             </w:r>
             <w:r>
               <w:rPr>
@@ -3870,7 +3924,7 @@
                 <w:sz w:val="20"/>
                 <w:szCs w:val="20"/>
               </w:rPr>
-              <w:t>65</w:t>
+              <w:t>69</w:t>
             </w:r>
             <w:r>
               <w:rPr>
@@ -3920,7 +3974,7 @@
                 <w:sz w:val="20"/>
                 <w:szCs w:val="20"/>
               </w:rPr>
-              <w:t>70</w:t>
+              <w:t>75</w:t>
             </w:r>
             <w:r>
               <w:rPr>
@@ -3970,7 +4024,7 @@
                 <w:sz w:val="20"/>
                 <w:szCs w:val="20"/>
               </w:rPr>
-              <w:t>77</w:t>
+              <w:t>82</w:t>
             </w:r>
             <w:r>
               <w:rPr>
@@ -4020,7 +4074,7 @@
                 <w:sz w:val="20"/>
                 <w:szCs w:val="20"/>
               </w:rPr>
-              <w:t>75</w:t>
+              <w:t>80</w:t>
             </w:r>
             <w:r>
               <w:rPr>
@@ -4070,7 +4124,7 @@
                 <w:sz w:val="20"/>
                 <w:szCs w:val="20"/>
               </w:rPr>
-              <w:t>105</w:t>
+              <w:t>112</w:t>
             </w:r>
             <w:r>
               <w:rPr>
@@ -4120,7 +4174,7 @@
                 <w:sz w:val="20"/>
                 <w:szCs w:val="20"/>
               </w:rPr>
-              <w:t>135</w:t>
+              <w:t>145</w:t>
             </w:r>
             <w:r>
               <w:rPr>
@@ -4142,8 +4196,6 @@
           <w:szCs w:val="16"/>
         </w:rPr>
       </w:pPr>
-      <w:bookmarkStart w:id="0" w:name="_GoBack"/>
-      <w:bookmarkEnd w:id="0"/>
     </w:p>
     <w:p>
       <w:pPr>
@@ -4204,8 +4256,8 @@
         <w:tblLook w:val="04A0" w:firstRow="1" w:lastRow="0" w:firstColumn="1" w:lastColumn="0" w:noHBand="0" w:noVBand="1"/>
       </w:tblPr>
       <w:tblGrid>
-        <w:gridCol w:w="4141"/>
-        <w:gridCol w:w="1056"/>
+        <w:gridCol w:w="3256"/>
+        <w:gridCol w:w="1941"/>
       </w:tblGrid>
       <w:tr>
         <w:tc>
@@ -4299,7 +4351,7 @@
       <w:tr>
         <w:tc>
           <w:tcPr>
-            <w:tcW w:w="4141" w:type="dxa"/>
+            <w:tcW w:w="3256" w:type="dxa"/>
           </w:tcPr>
           <w:p>
             <w:pPr>
@@ -4326,21 +4378,22 @@
         </w:tc>
         <w:tc>
           <w:tcPr>
-            <w:tcW w:w="1056" w:type="dxa"/>
-          </w:tcPr>
-          <w:p>
-            <w:pPr>
-              <w:rPr>
-                <w:sz w:val="20"/>
-                <w:szCs w:val="20"/>
-              </w:rPr>
-            </w:pPr>
-            <w:r>
-              <w:rPr>
-                <w:sz w:val="20"/>
-                <w:szCs w:val="20"/>
-              </w:rPr>
-              <w:t>315</w:t>
+            <w:tcW w:w="1941" w:type="dxa"/>
+          </w:tcPr>
+          <w:p>
+            <w:pPr>
+              <w:jc w:val="center"/>
+              <w:rPr>
+                <w:sz w:val="20"/>
+                <w:szCs w:val="20"/>
+              </w:rPr>
+            </w:pPr>
+            <w:r>
+              <w:rPr>
+                <w:sz w:val="20"/>
+                <w:szCs w:val="20"/>
+              </w:rPr>
+              <w:t>335</w:t>
             </w:r>
             <w:r>
               <w:rPr>
@@ -4355,7 +4408,7 @@
       <w:tr>
         <w:tc>
           <w:tcPr>
-            <w:tcW w:w="4141" w:type="dxa"/>
+            <w:tcW w:w="3256" w:type="dxa"/>
           </w:tcPr>
           <w:p>
             <w:pPr>
@@ -4382,10 +4435,11 @@
         </w:tc>
         <w:tc>
           <w:tcPr>
-            <w:tcW w:w="1056" w:type="dxa"/>
-          </w:tcPr>
-          <w:p>
-            <w:pPr>
+            <w:tcW w:w="1941" w:type="dxa"/>
+          </w:tcPr>
+          <w:p>
+            <w:pPr>
+              <w:jc w:val="center"/>
               <w:rPr>
                 <w:sz w:val="20"/>
                 <w:szCs w:val="20"/>
@@ -4403,7 +4457,7 @@
                 <w:sz w:val="20"/>
                 <w:szCs w:val="20"/>
               </w:rPr>
-              <w:t>40</w:t>
+              <w:t>60</w:t>
             </w:r>
             <w:r>
               <w:rPr>
@@ -4418,7 +4472,7 @@
       <w:tr>
         <w:tc>
           <w:tcPr>
-            <w:tcW w:w="4141" w:type="dxa"/>
+            <w:tcW w:w="3256" w:type="dxa"/>
           </w:tcPr>
           <w:p>
             <w:pPr>
@@ -4445,21 +4499,22 @@
         </w:tc>
         <w:tc>
           <w:tcPr>
-            <w:tcW w:w="1056" w:type="dxa"/>
-          </w:tcPr>
-          <w:p>
-            <w:pPr>
-              <w:rPr>
-                <w:sz w:val="20"/>
-                <w:szCs w:val="20"/>
-              </w:rPr>
-            </w:pPr>
-            <w:r>
-              <w:rPr>
-                <w:sz w:val="20"/>
-                <w:szCs w:val="20"/>
-              </w:rPr>
-              <w:t>360</w:t>
+            <w:tcW w:w="1941" w:type="dxa"/>
+          </w:tcPr>
+          <w:p>
+            <w:pPr>
+              <w:jc w:val="center"/>
+              <w:rPr>
+                <w:sz w:val="20"/>
+                <w:szCs w:val="20"/>
+              </w:rPr>
+            </w:pPr>
+            <w:r>
+              <w:rPr>
+                <w:sz w:val="20"/>
+                <w:szCs w:val="20"/>
+              </w:rPr>
+              <w:t>380</w:t>
             </w:r>
             <w:r>
               <w:rPr>
@@ -4474,7 +4529,7 @@
       <w:tr>
         <w:tc>
           <w:tcPr>
-            <w:tcW w:w="4141" w:type="dxa"/>
+            <w:tcW w:w="3256" w:type="dxa"/>
           </w:tcPr>
           <w:p>
             <w:pPr>
@@ -4494,21 +4549,22 @@
         </w:tc>
         <w:tc>
           <w:tcPr>
-            <w:tcW w:w="1056" w:type="dxa"/>
-          </w:tcPr>
-          <w:p>
-            <w:pPr>
-              <w:rPr>
-                <w:sz w:val="20"/>
-                <w:szCs w:val="20"/>
-              </w:rPr>
-            </w:pPr>
-            <w:r>
-              <w:rPr>
-                <w:sz w:val="20"/>
-                <w:szCs w:val="20"/>
-              </w:rPr>
-              <w:t>425</w:t>
+            <w:tcW w:w="1941" w:type="dxa"/>
+          </w:tcPr>
+          <w:p>
+            <w:pPr>
+              <w:jc w:val="center"/>
+              <w:rPr>
+                <w:sz w:val="20"/>
+                <w:szCs w:val="20"/>
+              </w:rPr>
+            </w:pPr>
+            <w:r>
+              <w:rPr>
+                <w:sz w:val="20"/>
+                <w:szCs w:val="20"/>
+              </w:rPr>
+              <w:t>445</w:t>
             </w:r>
             <w:r>
               <w:rPr>
@@ -4523,41 +4579,108 @@
       <w:tr>
         <w:tc>
           <w:tcPr>
-            <w:tcW w:w="4141" w:type="dxa"/>
-          </w:tcPr>
-          <w:p>
-            <w:pPr>
-              <w:rPr>
-                <w:sz w:val="20"/>
-                <w:szCs w:val="20"/>
-              </w:rPr>
-            </w:pPr>
-            <w:r>
-              <w:rPr>
-                <w:sz w:val="20"/>
-                <w:szCs w:val="20"/>
-              </w:rPr>
-              <w:t>Ráfutófék (bármely típushoz)</w:t>
-            </w:r>
-          </w:p>
-        </w:tc>
-        <w:tc>
-          <w:tcPr>
-            <w:tcW w:w="1056" w:type="dxa"/>
-          </w:tcPr>
-          <w:p>
-            <w:pPr>
-              <w:rPr>
-                <w:sz w:val="20"/>
-                <w:szCs w:val="20"/>
-              </w:rPr>
-            </w:pPr>
-            <w:r>
-              <w:rPr>
-                <w:sz w:val="20"/>
-                <w:szCs w:val="20"/>
-              </w:rPr>
-              <w:t>130</w:t>
+            <w:tcW w:w="3256" w:type="dxa"/>
+          </w:tcPr>
+          <w:p>
+            <w:pPr>
+              <w:rPr>
+                <w:sz w:val="20"/>
+                <w:szCs w:val="20"/>
+              </w:rPr>
+            </w:pPr>
+            <w:r>
+              <w:rPr>
+                <w:sz w:val="20"/>
+                <w:szCs w:val="20"/>
+              </w:rPr>
+              <w:t>Ráfutófék</w:t>
+            </w:r>
+            <w:bookmarkStart w:id="0" w:name="_GoBack"/>
+            <w:bookmarkEnd w:id="0"/>
+          </w:p>
+        </w:tc>
+        <w:tc>
+          <w:tcPr>
+            <w:tcW w:w="1941" w:type="dxa"/>
+          </w:tcPr>
+          <w:p>
+            <w:pPr>
+              <w:jc w:val="center"/>
+              <w:rPr>
+                <w:sz w:val="20"/>
+                <w:szCs w:val="20"/>
+              </w:rPr>
+            </w:pPr>
+            <w:r>
+              <w:rPr>
+                <w:sz w:val="20"/>
+                <w:szCs w:val="20"/>
+              </w:rPr>
+              <w:t>120 </w:t>
+            </w:r>
+            <w:r>
+              <w:rPr>
+                <w:sz w:val="20"/>
+                <w:szCs w:val="20"/>
+              </w:rPr>
+              <w:t>000</w:t>
+            </w:r>
+            <w:r>
+              <w:rPr>
+                <w:sz w:val="20"/>
+                <w:szCs w:val="20"/>
+              </w:rPr>
+              <w:t xml:space="preserve"> - 200 000</w:t>
+            </w:r>
+            <w:r>
+              <w:rPr>
+                <w:sz w:val="20"/>
+                <w:szCs w:val="20"/>
+              </w:rPr>
+              <w:t>.-</w:t>
+            </w:r>
+          </w:p>
+        </w:tc>
+      </w:tr>
+      <w:tr>
+        <w:tc>
+          <w:tcPr>
+            <w:tcW w:w="3256" w:type="dxa"/>
+          </w:tcPr>
+          <w:p>
+            <w:pPr>
+              <w:rPr>
+                <w:sz w:val="20"/>
+                <w:szCs w:val="20"/>
+              </w:rPr>
+            </w:pPr>
+            <w:r>
+              <w:rPr>
+                <w:sz w:val="20"/>
+                <w:szCs w:val="20"/>
+              </w:rPr>
+              <w:t>Forgalomba helyezési díj</w:t>
+            </w:r>
+          </w:p>
+        </w:tc>
+        <w:tc>
+          <w:tcPr>
+            <w:tcW w:w="1941" w:type="dxa"/>
+          </w:tcPr>
+          <w:p>
+            <w:pPr>
+              <w:jc w:val="center"/>
+              <w:rPr>
+                <w:sz w:val="20"/>
+                <w:szCs w:val="20"/>
+              </w:rPr>
+            </w:pPr>
+            <w:r>
+              <w:rPr>
+                <w:sz w:val="20"/>
+                <w:szCs w:val="20"/>
+              </w:rPr>
+              <w:t>45</w:t>
             </w:r>
             <w:r>
               <w:rPr>
@@ -4565,48 +4688,6 @@
                 <w:szCs w:val="20"/>
               </w:rPr>
               <w:t> 000.-</w:t>
-            </w:r>
-          </w:p>
-        </w:tc>
-      </w:tr>
-      <w:tr>
-        <w:tc>
-          <w:tcPr>
-            <w:tcW w:w="4141" w:type="dxa"/>
-          </w:tcPr>
-          <w:p>
-            <w:pPr>
-              <w:rPr>
-                <w:sz w:val="20"/>
-                <w:szCs w:val="20"/>
-              </w:rPr>
-            </w:pPr>
-            <w:r>
-              <w:rPr>
-                <w:sz w:val="20"/>
-                <w:szCs w:val="20"/>
-              </w:rPr>
-              <w:t>Forgalomba helyezési díj</w:t>
-            </w:r>
-          </w:p>
-        </w:tc>
-        <w:tc>
-          <w:tcPr>
-            <w:tcW w:w="1056" w:type="dxa"/>
-          </w:tcPr>
-          <w:p>
-            <w:pPr>
-              <w:rPr>
-                <w:sz w:val="20"/>
-                <w:szCs w:val="20"/>
-              </w:rPr>
-            </w:pPr>
-            <w:r>
-              <w:rPr>
-                <w:sz w:val="20"/>
-                <w:szCs w:val="20"/>
-              </w:rPr>
-              <w:t>40 000.-</w:t>
             </w:r>
           </w:p>
         </w:tc>

</xml_diff>

<commit_message>
New fitting and year date change
</commit_message>
<xml_diff>
--- a/resources/text/arlista.docx
+++ b/resources/text/arlista.docx
@@ -2718,6 +2718,51 @@
           </w:p>
         </w:tc>
       </w:tr>
+      <w:tr>
+        <w:tc>
+          <w:tcPr>
+            <w:tcW w:w="3823" w:type="dxa"/>
+          </w:tcPr>
+          <w:p>
+            <w:pPr>
+              <w:rPr>
+                <w:sz w:val="20"/>
+                <w:szCs w:val="20"/>
+              </w:rPr>
+            </w:pPr>
+            <w:r>
+              <w:rPr>
+                <w:sz w:val="20"/>
+                <w:szCs w:val="20"/>
+              </w:rPr>
+              <w:t>KMaxxi hátsó doboz jobb és baloldalra</w:t>
+            </w:r>
+          </w:p>
+        </w:tc>
+        <w:tc>
+          <w:tcPr>
+            <w:tcW w:w="1374" w:type="dxa"/>
+          </w:tcPr>
+          <w:p>
+            <w:pPr>
+              <w:jc w:val="right"/>
+              <w:rPr>
+                <w:sz w:val="20"/>
+                <w:szCs w:val="20"/>
+              </w:rPr>
+            </w:pPr>
+            <w:r>
+              <w:rPr>
+                <w:sz w:val="20"/>
+                <w:szCs w:val="20"/>
+              </w:rPr>
+              <w:t>55 000.- / db</w:t>
+            </w:r>
+            <w:bookmarkStart w:id="0" w:name="_GoBack"/>
+            <w:bookmarkEnd w:id="0"/>
+          </w:p>
+        </w:tc>
+      </w:tr>
     </w:tbl>
     <w:p>
       <w:pPr>
@@ -4595,8 +4640,6 @@
               </w:rPr>
               <w:t>Ráfutófék</w:t>
             </w:r>
-            <w:bookmarkStart w:id="0" w:name="_GoBack"/>
-            <w:bookmarkEnd w:id="0"/>
           </w:p>
         </w:tc>
         <w:tc>

</xml_diff>

<commit_message>
Updated apr 2nd prices
</commit_message>
<xml_diff>
--- a/resources/text/arlista.docx
+++ b/resources/text/arlista.docx
@@ -1,6 +1,6 @@
 
 <file path=word/document.xml><?xml version="1.0" encoding="utf-8"?>
-<w:document xmlns:wpc="http://schemas.microsoft.com/office/word/2010/wordprocessingCanvas" xmlns:cx="http://schemas.microsoft.com/office/drawing/2014/chartex" xmlns:mc="http://schemas.openxmlformats.org/markup-compatibility/2006" xmlns:o="urn:schemas-microsoft-com:office:office" xmlns:r="http://schemas.openxmlformats.org/officeDocument/2006/relationships" xmlns:m="http://schemas.openxmlformats.org/officeDocument/2006/math" xmlns:v="urn:schemas-microsoft-com:vml" xmlns:wp14="http://schemas.microsoft.com/office/word/2010/wordprocessingDrawing" xmlns:wp="http://schemas.openxmlformats.org/drawingml/2006/wordprocessingDrawing" xmlns:w10="urn:schemas-microsoft-com:office:word" xmlns:w="http://schemas.openxmlformats.org/wordprocessingml/2006/main" xmlns:w14="http://schemas.microsoft.com/office/word/2010/wordml" xmlns:w15="http://schemas.microsoft.com/office/word/2012/wordml" xmlns:w16se="http://schemas.microsoft.com/office/word/2015/wordml/symex" xmlns:wpg="http://schemas.microsoft.com/office/word/2010/wordprocessingGroup" xmlns:wpi="http://schemas.microsoft.com/office/word/2010/wordprocessingInk" xmlns:wne="http://schemas.microsoft.com/office/word/2006/wordml" xmlns:wps="http://schemas.microsoft.com/office/word/2010/wordprocessingShape" mc:Ignorable="w14 w15 w16se wp14">
+<w:document xmlns:wpc="http://schemas.microsoft.com/office/word/2010/wordprocessingCanvas" xmlns:mc="http://schemas.openxmlformats.org/markup-compatibility/2006" xmlns:o="urn:schemas-microsoft-com:office:office" xmlns:r="http://schemas.openxmlformats.org/officeDocument/2006/relationships" xmlns:m="http://schemas.openxmlformats.org/officeDocument/2006/math" xmlns:v="urn:schemas-microsoft-com:vml" xmlns:wp14="http://schemas.microsoft.com/office/word/2010/wordprocessingDrawing" xmlns:wp="http://schemas.openxmlformats.org/drawingml/2006/wordprocessingDrawing" xmlns:w10="urn:schemas-microsoft-com:office:word" xmlns:w="http://schemas.openxmlformats.org/wordprocessingml/2006/main" xmlns:w14="http://schemas.microsoft.com/office/word/2010/wordml" xmlns:w15="http://schemas.microsoft.com/office/word/2012/wordml" xmlns:wpg="http://schemas.microsoft.com/office/word/2010/wordprocessingGroup" xmlns:wpi="http://schemas.microsoft.com/office/word/2010/wordprocessingInk" xmlns:wne="http://schemas.microsoft.com/office/word/2006/wordml" xmlns:wps="http://schemas.microsoft.com/office/word/2010/wordprocessingShape" mc:Ignorable="w14 w15 wp14">
   <w:body>
     <w:p>
       <w:pPr>
@@ -21,7 +21,7 @@
         <mc:AlternateContent>
           <mc:Choice Requires="wps">
             <w:drawing>
-              <wp:anchor distT="0" distB="0" distL="114300" distR="114300" simplePos="0" relativeHeight="251660288" behindDoc="0" locked="0" layoutInCell="1" allowOverlap="1">
+              <wp:anchor distT="0" distB="0" distL="114300" distR="114300" simplePos="0" relativeHeight="251660288" behindDoc="0" locked="0" layoutInCell="1" allowOverlap="1" wp14:anchorId="41AC7F9E" wp14:editId="11A8AB5D">
                 <wp:simplePos x="0" y="0"/>
                 <wp:positionH relativeFrom="column">
                   <wp:posOffset>3913505</wp:posOffset>
@@ -83,7 +83,7 @@
                                 <w:lang w:eastAsia="hu-HU"/>
                               </w:rPr>
                               <w:drawing>
-                                <wp:inline distT="0" distB="0" distL="0" distR="0">
+                                <wp:inline distT="0" distB="0" distL="0" distR="0" wp14:anchorId="07095F26" wp14:editId="0D93E2D0">
                                   <wp:extent cx="1630176" cy="790575"/>
                                   <wp:effectExtent l="19050" t="0" r="8124" b="0"/>
                                   <wp:docPr id="2" name="Kép 2" descr="D:\imibacsi\kepek\hiroslogo.jpg"/>
@@ -148,7 +148,7 @@
           </mc:Choice>
           <mc:Fallback>
             <w:pict>
-              <v:shapetype id="_x0000_t202" coordsize="21600,21600" o:spt="202" path="m,l,21600r21600,l21600,xe">
+              <v:shapetype w14:anchorId="41AC7F9E" id="_x0000_t202" coordsize="21600,21600" o:spt="202" path="m,l,21600r21600,l21600,xe">
                 <v:stroke joinstyle="miter"/>
                 <v:path gradientshapeok="t" o:connecttype="rect"/>
               </v:shapetype>
@@ -162,7 +162,7 @@
                           <w:lang w:eastAsia="hu-HU"/>
                         </w:rPr>
                         <w:drawing>
-                          <wp:inline distT="0" distB="0" distL="0" distR="0">
+                          <wp:inline distT="0" distB="0" distL="0" distR="0" wp14:anchorId="07095F26" wp14:editId="0D93E2D0">
                             <wp:extent cx="1630176" cy="790575"/>
                             <wp:effectExtent l="19050" t="0" r="8124" b="0"/>
                             <wp:docPr id="2" name="Kép 2" descr="D:\imibacsi\kepek\hiroslogo.jpg"/>
@@ -179,7 +179,7 @@
                                     </pic:cNvPicPr>
                                   </pic:nvPicPr>
                                   <pic:blipFill>
-                                    <a:blip r:embed="rId7"/>
+                                    <a:blip r:embed="rId6"/>
                                     <a:srcRect/>
                                     <a:stretch>
                                       <a:fillRect/>
@@ -232,6 +232,143 @@
           <w:szCs w:val="48"/>
         </w:rPr>
       </w:pPr>
+      <w:r>
+        <w:rPr>
+          <w:noProof/>
+          <w:sz w:val="48"/>
+          <w:szCs w:val="48"/>
+        </w:rPr>
+        <mc:AlternateContent>
+          <mc:Choice Requires="wps">
+            <w:drawing>
+              <wp:anchor distT="45720" distB="45720" distL="114300" distR="114300" simplePos="0" relativeHeight="251664384" behindDoc="0" locked="0" layoutInCell="1" allowOverlap="1" wp14:anchorId="03FA4714" wp14:editId="33857A85">
+                <wp:simplePos x="0" y="0"/>
+                <wp:positionH relativeFrom="column">
+                  <wp:posOffset>11430</wp:posOffset>
+                </wp:positionH>
+                <wp:positionV relativeFrom="paragraph">
+                  <wp:posOffset>12065</wp:posOffset>
+                </wp:positionV>
+                <wp:extent cx="3276600" cy="1404620"/>
+                <wp:effectExtent l="0" t="0" r="0" b="0"/>
+                <wp:wrapNone/>
+                <wp:docPr id="1" name="Szövegdoboz 2"/>
+                <wp:cNvGraphicFramePr>
+                  <a:graphicFrameLocks xmlns:a="http://schemas.openxmlformats.org/drawingml/2006/main"/>
+                </wp:cNvGraphicFramePr>
+                <a:graphic xmlns:a="http://schemas.openxmlformats.org/drawingml/2006/main">
+                  <a:graphicData uri="http://schemas.microsoft.com/office/word/2010/wordprocessingShape">
+                    <wps:wsp>
+                      <wps:cNvSpPr txBox="1">
+                        <a:spLocks noChangeArrowheads="1"/>
+                      </wps:cNvSpPr>
+                      <wps:spPr bwMode="auto">
+                        <a:xfrm>
+                          <a:off x="0" y="0"/>
+                          <a:ext cx="3276600" cy="1404620"/>
+                        </a:xfrm>
+                        <a:prstGeom prst="rect">
+                          <a:avLst/>
+                        </a:prstGeom>
+                        <a:noFill/>
+                        <a:ln w="9525">
+                          <a:noFill/>
+                          <a:miter lim="800000"/>
+                          <a:headEnd/>
+                          <a:tailEnd/>
+                        </a:ln>
+                      </wps:spPr>
+                      <wps:txbx>
+                        <w:txbxContent>
+                          <w:p>
+                            <w:pPr>
+                              <w:jc w:val="center"/>
+                              <w:rPr>
+                                <w:b/>
+                                <w:sz w:val="24"/>
+                              </w:rPr>
+                            </w:pPr>
+                            <w:r>
+                              <w:rPr>
+                                <w:b/>
+                                <w:sz w:val="24"/>
+                              </w:rPr>
+                              <w:t>2021</w:t>
+                            </w:r>
+                            <w:r>
+                              <w:rPr>
+                                <w:b/>
+                                <w:sz w:val="24"/>
+                              </w:rPr>
+                              <w:t>.</w:t>
+                            </w:r>
+                            <w:r>
+                              <w:rPr>
+                                <w:b/>
+                                <w:sz w:val="24"/>
+                              </w:rPr>
+                              <w:t xml:space="preserve"> április 2-tól</w:t>
+                            </w:r>
+                          </w:p>
+                        </w:txbxContent>
+                      </wps:txbx>
+                      <wps:bodyPr rot="0" vert="horz" wrap="square" lIns="91440" tIns="45720" rIns="91440" bIns="45720" anchor="t" anchorCtr="0">
+                        <a:spAutoFit/>
+                      </wps:bodyPr>
+                    </wps:wsp>
+                  </a:graphicData>
+                </a:graphic>
+                <wp14:sizeRelH relativeFrom="margin">
+                  <wp14:pctWidth>0</wp14:pctWidth>
+                </wp14:sizeRelH>
+                <wp14:sizeRelV relativeFrom="margin">
+                  <wp14:pctHeight>20000</wp14:pctHeight>
+                </wp14:sizeRelV>
+              </wp:anchor>
+            </w:drawing>
+          </mc:Choice>
+          <mc:Fallback>
+            <w:pict>
+              <v:shape w14:anchorId="03FA4714" id="Szövegdoboz 2" o:spid="_x0000_s1027" type="#_x0000_t202" style="position:absolute;left:0;text-align:left;margin-left:.9pt;margin-top:.95pt;width:258pt;height:110.6pt;z-index:251664384;visibility:visible;mso-wrap-style:square;mso-width-percent:0;mso-height-percent:200;mso-wrap-distance-left:9pt;mso-wrap-distance-top:3.6pt;mso-wrap-distance-right:9pt;mso-wrap-distance-bottom:3.6pt;mso-position-horizontal:absolute;mso-position-horizontal-relative:text;mso-position-vertical:absolute;mso-position-vertical-relative:text;mso-width-percent:0;mso-height-percent:200;mso-width-relative:margin;mso-height-relative:margin;v-text-anchor:top" o:gfxdata="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" filled="f" stroked="f">
+                <v:textbox style="mso-fit-shape-to-text:t">
+                  <w:txbxContent>
+                    <w:p>
+                      <w:pPr>
+                        <w:jc w:val="center"/>
+                        <w:rPr>
+                          <w:b/>
+                          <w:sz w:val="24"/>
+                        </w:rPr>
+                      </w:pPr>
+                      <w:r>
+                        <w:rPr>
+                          <w:b/>
+                          <w:sz w:val="24"/>
+                        </w:rPr>
+                        <w:t>2021</w:t>
+                      </w:r>
+                      <w:r>
+                        <w:rPr>
+                          <w:b/>
+                          <w:sz w:val="24"/>
+                        </w:rPr>
+                        <w:t>.</w:t>
+                      </w:r>
+                      <w:r>
+                        <w:rPr>
+                          <w:b/>
+                          <w:sz w:val="24"/>
+                        </w:rPr>
+                        <w:t xml:space="preserve"> április 2-tól</w:t>
+                      </w:r>
+                    </w:p>
+                  </w:txbxContent>
+                </v:textbox>
+              </v:shape>
+            </w:pict>
+          </mc:Fallback>
+        </mc:AlternateContent>
+      </w:r>
     </w:p>
     <w:p>
       <w:pPr>
@@ -345,15 +482,15 @@
                 <w:sz w:val="24"/>
                 <w:szCs w:val="24"/>
               </w:rPr>
-              <w:t>435</w:t>
-            </w:r>
-            <w:r>
-              <w:rPr>
-                <w:b/>
-                <w:sz w:val="24"/>
-                <w:szCs w:val="24"/>
-              </w:rPr>
-              <w:t xml:space="preserve"> 000.-</w:t>
+              <w:t xml:space="preserve">495 </w:t>
+            </w:r>
+            <w:r>
+              <w:rPr>
+                <w:b/>
+                <w:sz w:val="24"/>
+                <w:szCs w:val="24"/>
+              </w:rPr>
+              <w:t>000.-</w:t>
             </w:r>
           </w:p>
         </w:tc>
@@ -411,7 +548,7 @@
                 <w:sz w:val="24"/>
                 <w:szCs w:val="24"/>
               </w:rPr>
-              <w:t>490</w:t>
+              <w:t>560</w:t>
             </w:r>
             <w:r>
               <w:rPr>
@@ -469,7 +606,7 @@
                 <w:sz w:val="24"/>
                 <w:szCs w:val="24"/>
               </w:rPr>
-              <w:t>1 040</w:t>
+              <w:t>1 186</w:t>
             </w:r>
             <w:r>
               <w:rPr>
@@ -527,7 +664,15 @@
                 <w:sz w:val="24"/>
                 <w:szCs w:val="24"/>
               </w:rPr>
-              <w:t>690</w:t>
+              <w:t>7</w:t>
+            </w:r>
+            <w:r>
+              <w:rPr>
+                <w:b/>
+                <w:sz w:val="24"/>
+                <w:szCs w:val="24"/>
+              </w:rPr>
+              <w:t>90</w:t>
             </w:r>
             <w:r>
               <w:rPr>
@@ -601,7 +746,15 @@
                 <w:sz w:val="24"/>
                 <w:szCs w:val="24"/>
               </w:rPr>
-              <w:t>1 080</w:t>
+              <w:t xml:space="preserve">1 </w:t>
+            </w:r>
+            <w:r>
+              <w:rPr>
+                <w:b/>
+                <w:sz w:val="24"/>
+                <w:szCs w:val="24"/>
+              </w:rPr>
+              <w:t>250</w:t>
             </w:r>
             <w:r>
               <w:rPr>
@@ -667,7 +820,7 @@
                 <w:sz w:val="24"/>
                 <w:szCs w:val="24"/>
               </w:rPr>
-              <w:t>34</w:t>
+              <w:t>38</w:t>
             </w:r>
             <w:r>
               <w:rPr>
@@ -733,7 +886,7 @@
                 <w:sz w:val="24"/>
                 <w:szCs w:val="24"/>
               </w:rPr>
-              <w:t>775</w:t>
+              <w:t>884</w:t>
             </w:r>
             <w:r>
               <w:rPr>
@@ -791,7 +944,15 @@
                 <w:sz w:val="24"/>
                 <w:szCs w:val="24"/>
               </w:rPr>
-              <w:t>1 220</w:t>
+              <w:t>1 40</w:t>
+            </w:r>
+            <w:r>
+              <w:rPr>
+                <w:b/>
+                <w:sz w:val="24"/>
+                <w:szCs w:val="24"/>
+              </w:rPr>
+              <w:t>0</w:t>
             </w:r>
             <w:r>
               <w:rPr>
@@ -865,7 +1026,7 @@
                 <w:sz w:val="24"/>
                 <w:szCs w:val="24"/>
               </w:rPr>
-              <w:t>47</w:t>
+              <w:t>53</w:t>
             </w:r>
             <w:r>
               <w:rPr>
@@ -947,7 +1108,7 @@
                 <w:sz w:val="24"/>
                 <w:szCs w:val="24"/>
               </w:rPr>
-              <w:t>50</w:t>
+              <w:t>58</w:t>
             </w:r>
             <w:r>
               <w:rPr>
@@ -1013,7 +1174,15 @@
                 <w:sz w:val="24"/>
                 <w:szCs w:val="24"/>
               </w:rPr>
-              <w:t>12</w:t>
+              <w:t>1</w:t>
+            </w:r>
+            <w:r>
+              <w:rPr>
+                <w:b/>
+                <w:sz w:val="24"/>
+                <w:szCs w:val="24"/>
+              </w:rPr>
+              <w:t>4</w:t>
             </w:r>
             <w:r>
               <w:rPr>
@@ -1148,7 +1317,7 @@
                 <w:sz w:val="20"/>
                 <w:szCs w:val="20"/>
               </w:rPr>
-              <w:t>40</w:t>
+              <w:t>45</w:t>
             </w:r>
             <w:r>
               <w:rPr>
@@ -1198,7 +1367,7 @@
                 <w:sz w:val="20"/>
                 <w:szCs w:val="20"/>
               </w:rPr>
-              <w:t>50</w:t>
+              <w:t>57</w:t>
             </w:r>
             <w:r>
               <w:rPr>
@@ -1262,7 +1431,7 @@
                 <w:sz w:val="20"/>
                 <w:szCs w:val="20"/>
               </w:rPr>
-              <w:t>78</w:t>
+              <w:t>89</w:t>
             </w:r>
             <w:r>
               <w:rPr>
@@ -1312,7 +1481,7 @@
                 <w:sz w:val="20"/>
                 <w:szCs w:val="20"/>
               </w:rPr>
-              <w:t>50</w:t>
+              <w:t>57</w:t>
             </w:r>
             <w:r>
               <w:rPr>
@@ -1362,6 +1531,156 @@
                 <w:sz w:val="20"/>
                 <w:szCs w:val="20"/>
               </w:rPr>
+              <w:t>84</w:t>
+            </w:r>
+            <w:r>
+              <w:rPr>
+                <w:sz w:val="20"/>
+                <w:szCs w:val="20"/>
+              </w:rPr>
+              <w:t> 000.-</w:t>
+            </w:r>
+          </w:p>
+        </w:tc>
+      </w:tr>
+      <w:tr>
+        <w:tc>
+          <w:tcPr>
+            <w:tcW w:w="4008" w:type="dxa"/>
+          </w:tcPr>
+          <w:p>
+            <w:pPr>
+              <w:rPr>
+                <w:sz w:val="20"/>
+                <w:szCs w:val="20"/>
+              </w:rPr>
+            </w:pPr>
+            <w:r>
+              <w:rPr>
+                <w:sz w:val="20"/>
+                <w:szCs w:val="20"/>
+              </w:rPr>
+              <w:t>Belépő K1-re</w:t>
+            </w:r>
+          </w:p>
+        </w:tc>
+        <w:tc>
+          <w:tcPr>
+            <w:tcW w:w="1189" w:type="dxa"/>
+          </w:tcPr>
+          <w:p>
+            <w:pPr>
+              <w:jc w:val="right"/>
+              <w:rPr>
+                <w:sz w:val="20"/>
+                <w:szCs w:val="20"/>
+              </w:rPr>
+            </w:pPr>
+            <w:r>
+              <w:rPr>
+                <w:sz w:val="20"/>
+                <w:szCs w:val="20"/>
+              </w:rPr>
+              <w:t>41</w:t>
+            </w:r>
+            <w:r>
+              <w:rPr>
+                <w:sz w:val="20"/>
+                <w:szCs w:val="20"/>
+              </w:rPr>
+              <w:t> 000.-</w:t>
+            </w:r>
+          </w:p>
+        </w:tc>
+      </w:tr>
+      <w:tr>
+        <w:tc>
+          <w:tcPr>
+            <w:tcW w:w="4008" w:type="dxa"/>
+          </w:tcPr>
+          <w:p>
+            <w:pPr>
+              <w:rPr>
+                <w:sz w:val="20"/>
+                <w:szCs w:val="20"/>
+              </w:rPr>
+            </w:pPr>
+            <w:r>
+              <w:rPr>
+                <w:sz w:val="20"/>
+                <w:szCs w:val="20"/>
+              </w:rPr>
+              <w:t>Belépő lezárás gumi kötéllel</w:t>
+            </w:r>
+          </w:p>
+        </w:tc>
+        <w:tc>
+          <w:tcPr>
+            <w:tcW w:w="1189" w:type="dxa"/>
+          </w:tcPr>
+          <w:p>
+            <w:pPr>
+              <w:jc w:val="right"/>
+              <w:rPr>
+                <w:sz w:val="20"/>
+                <w:szCs w:val="20"/>
+              </w:rPr>
+            </w:pPr>
+            <w:r>
+              <w:rPr>
+                <w:sz w:val="20"/>
+                <w:szCs w:val="20"/>
+              </w:rPr>
+              <w:t>9</w:t>
+            </w:r>
+            <w:r>
+              <w:rPr>
+                <w:sz w:val="20"/>
+                <w:szCs w:val="20"/>
+              </w:rPr>
+              <w:t> 000.-</w:t>
+            </w:r>
+          </w:p>
+        </w:tc>
+      </w:tr>
+      <w:tr>
+        <w:tc>
+          <w:tcPr>
+            <w:tcW w:w="4008" w:type="dxa"/>
+          </w:tcPr>
+          <w:p>
+            <w:pPr>
+              <w:rPr>
+                <w:sz w:val="20"/>
+                <w:szCs w:val="20"/>
+              </w:rPr>
+            </w:pPr>
+            <w:r>
+              <w:rPr>
+                <w:sz w:val="20"/>
+                <w:szCs w:val="20"/>
+              </w:rPr>
+              <w:t>Első tároló doboz K1-re</w:t>
+            </w:r>
+          </w:p>
+        </w:tc>
+        <w:tc>
+          <w:tcPr>
+            <w:tcW w:w="1189" w:type="dxa"/>
+          </w:tcPr>
+          <w:p>
+            <w:pPr>
+              <w:jc w:val="right"/>
+              <w:rPr>
+                <w:sz w:val="20"/>
+                <w:szCs w:val="20"/>
+              </w:rPr>
+            </w:pPr>
+            <w:r>
+              <w:rPr>
+                <w:sz w:val="20"/>
+                <w:szCs w:val="20"/>
+              </w:rPr>
               <w:t>73</w:t>
             </w:r>
             <w:r>
@@ -1391,7 +1710,7 @@
                 <w:sz w:val="20"/>
                 <w:szCs w:val="20"/>
               </w:rPr>
-              <w:t>Belépő K1-re</w:t>
+              <w:t>XXL zárható orrlefedés</w:t>
             </w:r>
           </w:p>
         </w:tc>
@@ -1412,7 +1731,7 @@
                 <w:sz w:val="20"/>
                 <w:szCs w:val="20"/>
               </w:rPr>
-              <w:t>36</w:t>
+              <w:t>107</w:t>
             </w:r>
             <w:r>
               <w:rPr>
@@ -1441,7 +1760,7 @@
                 <w:sz w:val="20"/>
                 <w:szCs w:val="20"/>
               </w:rPr>
-              <w:t>Belépő lezárás gumi kötéllel</w:t>
+              <w:t>XXL zárható orrlefedés 220cm 3 ajtóval</w:t>
             </w:r>
           </w:p>
         </w:tc>
@@ -1462,157 +1781,7 @@
                 <w:sz w:val="20"/>
                 <w:szCs w:val="20"/>
               </w:rPr>
-              <w:t>8</w:t>
-            </w:r>
-            <w:r>
-              <w:rPr>
-                <w:sz w:val="20"/>
-                <w:szCs w:val="20"/>
-              </w:rPr>
-              <w:t> 000.-</w:t>
-            </w:r>
-          </w:p>
-        </w:tc>
-      </w:tr>
-      <w:tr>
-        <w:tc>
-          <w:tcPr>
-            <w:tcW w:w="4008" w:type="dxa"/>
-          </w:tcPr>
-          <w:p>
-            <w:pPr>
-              <w:rPr>
-                <w:sz w:val="20"/>
-                <w:szCs w:val="20"/>
-              </w:rPr>
-            </w:pPr>
-            <w:r>
-              <w:rPr>
-                <w:sz w:val="20"/>
-                <w:szCs w:val="20"/>
-              </w:rPr>
-              <w:t>Első tároló doboz K1-re</w:t>
-            </w:r>
-          </w:p>
-        </w:tc>
-        <w:tc>
-          <w:tcPr>
-            <w:tcW w:w="1189" w:type="dxa"/>
-          </w:tcPr>
-          <w:p>
-            <w:pPr>
-              <w:jc w:val="right"/>
-              <w:rPr>
-                <w:sz w:val="20"/>
-                <w:szCs w:val="20"/>
-              </w:rPr>
-            </w:pPr>
-            <w:r>
-              <w:rPr>
-                <w:sz w:val="20"/>
-                <w:szCs w:val="20"/>
-              </w:rPr>
-              <w:t>64</w:t>
-            </w:r>
-            <w:r>
-              <w:rPr>
-                <w:sz w:val="20"/>
-                <w:szCs w:val="20"/>
-              </w:rPr>
-              <w:t> 000.-</w:t>
-            </w:r>
-          </w:p>
-        </w:tc>
-      </w:tr>
-      <w:tr>
-        <w:tc>
-          <w:tcPr>
-            <w:tcW w:w="4008" w:type="dxa"/>
-          </w:tcPr>
-          <w:p>
-            <w:pPr>
-              <w:rPr>
-                <w:sz w:val="20"/>
-                <w:szCs w:val="20"/>
-              </w:rPr>
-            </w:pPr>
-            <w:r>
-              <w:rPr>
-                <w:sz w:val="20"/>
-                <w:szCs w:val="20"/>
-              </w:rPr>
-              <w:t>XXL zárható orrlefedés</w:t>
-            </w:r>
-          </w:p>
-        </w:tc>
-        <w:tc>
-          <w:tcPr>
-            <w:tcW w:w="1189" w:type="dxa"/>
-          </w:tcPr>
-          <w:p>
-            <w:pPr>
-              <w:jc w:val="right"/>
-              <w:rPr>
-                <w:sz w:val="20"/>
-                <w:szCs w:val="20"/>
-              </w:rPr>
-            </w:pPr>
-            <w:r>
-              <w:rPr>
-                <w:sz w:val="20"/>
-                <w:szCs w:val="20"/>
-              </w:rPr>
-              <w:t>94</w:t>
-            </w:r>
-            <w:r>
-              <w:rPr>
-                <w:sz w:val="20"/>
-                <w:szCs w:val="20"/>
-              </w:rPr>
-              <w:t> 000.-</w:t>
-            </w:r>
-          </w:p>
-        </w:tc>
-      </w:tr>
-      <w:tr>
-        <w:tc>
-          <w:tcPr>
-            <w:tcW w:w="4008" w:type="dxa"/>
-          </w:tcPr>
-          <w:p>
-            <w:pPr>
-              <w:rPr>
-                <w:sz w:val="20"/>
-                <w:szCs w:val="20"/>
-              </w:rPr>
-            </w:pPr>
-            <w:r>
-              <w:rPr>
-                <w:sz w:val="20"/>
-                <w:szCs w:val="20"/>
-              </w:rPr>
-              <w:t>XXL zárható orrlefedés 220cm 3 ajtóval</w:t>
-            </w:r>
-          </w:p>
-        </w:tc>
-        <w:tc>
-          <w:tcPr>
-            <w:tcW w:w="1189" w:type="dxa"/>
-          </w:tcPr>
-          <w:p>
-            <w:pPr>
-              <w:jc w:val="right"/>
-              <w:rPr>
-                <w:sz w:val="20"/>
-                <w:szCs w:val="20"/>
-              </w:rPr>
-            </w:pPr>
-            <w:r>
-              <w:rPr>
-                <w:sz w:val="20"/>
-                <w:szCs w:val="20"/>
-              </w:rPr>
-              <w:t>169</w:t>
+              <w:t>192</w:t>
             </w:r>
             <w:r>
               <w:rPr>
@@ -1641,8 +1810,8 @@
         <w:tblLook w:val="04A0" w:firstRow="1" w:lastRow="0" w:firstColumn="1" w:lastColumn="0" w:noHBand="0" w:noVBand="1"/>
       </w:tblPr>
       <w:tblGrid>
-        <w:gridCol w:w="4018"/>
-        <w:gridCol w:w="1179"/>
+        <w:gridCol w:w="4011"/>
+        <w:gridCol w:w="1186"/>
       </w:tblGrid>
       <w:tr>
         <w:tc>
@@ -1708,7 +1877,7 @@
                 <w:sz w:val="20"/>
                 <w:szCs w:val="20"/>
               </w:rPr>
-              <w:t>32</w:t>
+              <w:t>36</w:t>
             </w:r>
             <w:r>
               <w:rPr>
@@ -1772,7 +1941,7 @@
                 <w:sz w:val="20"/>
                 <w:szCs w:val="20"/>
               </w:rPr>
-              <w:t>16</w:t>
+              <w:t>21</w:t>
             </w:r>
             <w:r>
               <w:rPr>
@@ -1822,7 +1991,7 @@
                 <w:sz w:val="20"/>
                 <w:szCs w:val="20"/>
               </w:rPr>
-              <w:t>42</w:t>
+              <w:t>48</w:t>
             </w:r>
             <w:r>
               <w:rPr>
@@ -1872,7 +2041,7 @@
                 <w:sz w:val="20"/>
                 <w:szCs w:val="20"/>
               </w:rPr>
-              <w:t>95</w:t>
+              <w:t>108</w:t>
             </w:r>
             <w:r>
               <w:rPr>
@@ -1922,7 +2091,7 @@
                 <w:sz w:val="20"/>
                 <w:szCs w:val="20"/>
               </w:rPr>
-              <w:t>72</w:t>
+              <w:t>82</w:t>
             </w:r>
             <w:r>
               <w:rPr>
@@ -1972,7 +2141,7 @@
                 <w:sz w:val="20"/>
                 <w:szCs w:val="20"/>
               </w:rPr>
-              <w:t>41</w:t>
+              <w:t>47</w:t>
             </w:r>
             <w:r>
               <w:rPr>
@@ -2278,6 +2447,56 @@
                 <w:sz w:val="20"/>
                 <w:szCs w:val="20"/>
               </w:rPr>
+              <w:t>48</w:t>
+            </w:r>
+            <w:r>
+              <w:rPr>
+                <w:sz w:val="20"/>
+                <w:szCs w:val="20"/>
+              </w:rPr>
+              <w:t xml:space="preserve"> 000.-</w:t>
+            </w:r>
+          </w:p>
+        </w:tc>
+      </w:tr>
+      <w:tr>
+        <w:tc>
+          <w:tcPr>
+            <w:tcW w:w="3823" w:type="dxa"/>
+          </w:tcPr>
+          <w:p>
+            <w:pPr>
+              <w:rPr>
+                <w:sz w:val="20"/>
+                <w:szCs w:val="20"/>
+              </w:rPr>
+            </w:pPr>
+            <w:r>
+              <w:rPr>
+                <w:sz w:val="20"/>
+                <w:szCs w:val="20"/>
+              </w:rPr>
+              <w:t>K1 Fisherman hátsó műanyag pad</w:t>
+            </w:r>
+          </w:p>
+        </w:tc>
+        <w:tc>
+          <w:tcPr>
+            <w:tcW w:w="1374" w:type="dxa"/>
+          </w:tcPr>
+          <w:p>
+            <w:pPr>
+              <w:jc w:val="right"/>
+              <w:rPr>
+                <w:sz w:val="20"/>
+                <w:szCs w:val="20"/>
+              </w:rPr>
+            </w:pPr>
+            <w:r>
+              <w:rPr>
+                <w:sz w:val="20"/>
+                <w:szCs w:val="20"/>
+              </w:rPr>
               <w:t>42</w:t>
             </w:r>
             <w:r>
@@ -2285,7 +2504,7 @@
                 <w:sz w:val="20"/>
                 <w:szCs w:val="20"/>
               </w:rPr>
-              <w:t xml:space="preserve"> 000.-</w:t>
+              <w:t> 000.-</w:t>
             </w:r>
           </w:p>
         </w:tc>
@@ -2307,7 +2526,7 @@
                 <w:sz w:val="20"/>
                 <w:szCs w:val="20"/>
               </w:rPr>
-              <w:t>K1 Fisherman hátsó műanyag pad</w:t>
+              <w:t>Műanyag hajósszék</w:t>
             </w:r>
           </w:p>
         </w:tc>
@@ -2328,7 +2547,7 @@
                 <w:sz w:val="20"/>
                 <w:szCs w:val="20"/>
               </w:rPr>
-              <w:t>37</w:t>
+              <w:t>38</w:t>
             </w:r>
             <w:r>
               <w:rPr>
@@ -2357,7 +2576,7 @@
                 <w:sz w:val="20"/>
                 <w:szCs w:val="20"/>
               </w:rPr>
-              <w:t>Műanyag hajósszék</w:t>
+              <w:t>Forgó műanyag hajósszék</w:t>
             </w:r>
           </w:p>
         </w:tc>
@@ -2378,7 +2597,7 @@
                 <w:sz w:val="20"/>
                 <w:szCs w:val="20"/>
               </w:rPr>
-              <w:t>33</w:t>
+              <w:t>53</w:t>
             </w:r>
             <w:r>
               <w:rPr>
@@ -2407,7 +2626,7 @@
                 <w:sz w:val="20"/>
                 <w:szCs w:val="20"/>
               </w:rPr>
-              <w:t>Forgó műanyag hajósszék</w:t>
+              <w:t>Kárpitozott hajósszék</w:t>
             </w:r>
           </w:p>
         </w:tc>
@@ -2428,7 +2647,7 @@
                 <w:sz w:val="20"/>
                 <w:szCs w:val="20"/>
               </w:rPr>
-              <w:t>43</w:t>
+              <w:t>58</w:t>
             </w:r>
             <w:r>
               <w:rPr>
@@ -2457,7 +2676,7 @@
                 <w:sz w:val="20"/>
                 <w:szCs w:val="20"/>
               </w:rPr>
-              <w:t>Kárpitozott hajósszék</w:t>
+              <w:t>Forgó kárpitozott szék</w:t>
             </w:r>
           </w:p>
         </w:tc>
@@ -2478,7 +2697,7 @@
                 <w:sz w:val="20"/>
                 <w:szCs w:val="20"/>
               </w:rPr>
-              <w:t>45</w:t>
+              <w:t>73</w:t>
             </w:r>
             <w:r>
               <w:rPr>
@@ -2507,7 +2726,21 @@
                 <w:sz w:val="20"/>
                 <w:szCs w:val="20"/>
               </w:rPr>
-              <w:t>Forgó kárpitozott szék</w:t>
+              <w:t>100l-es kárpitozott</w:t>
+            </w:r>
+            <w:r>
+              <w:rPr>
+                <w:sz w:val="20"/>
+                <w:szCs w:val="20"/>
+              </w:rPr>
+              <w:t>/keménytetős</w:t>
+            </w:r>
+            <w:r>
+              <w:rPr>
+                <w:sz w:val="20"/>
+                <w:szCs w:val="20"/>
+              </w:rPr>
+              <w:t xml:space="preserve"> ülődoboz</w:t>
             </w:r>
           </w:p>
         </w:tc>
@@ -2528,7 +2761,7 @@
                 <w:sz w:val="20"/>
                 <w:szCs w:val="20"/>
               </w:rPr>
-              <w:t>55</w:t>
+              <w:t>58</w:t>
             </w:r>
             <w:r>
               <w:rPr>
@@ -2557,21 +2790,21 @@
                 <w:sz w:val="20"/>
                 <w:szCs w:val="20"/>
               </w:rPr>
-              <w:t>100l-es kárpitozott</w:t>
-            </w:r>
-            <w:r>
-              <w:rPr>
-                <w:sz w:val="20"/>
-                <w:szCs w:val="20"/>
-              </w:rPr>
-              <w:t>/keménytetős</w:t>
-            </w:r>
-            <w:r>
-              <w:rPr>
-                <w:sz w:val="20"/>
-                <w:szCs w:val="20"/>
-              </w:rPr>
-              <w:t xml:space="preserve"> ülődoboz</w:t>
+              <w:t>200l-es kárpitozott</w:t>
+            </w:r>
+            <w:r>
+              <w:rPr>
+                <w:sz w:val="20"/>
+                <w:szCs w:val="20"/>
+              </w:rPr>
+              <w:t xml:space="preserve">/keménytetős </w:t>
+            </w:r>
+            <w:r>
+              <w:rPr>
+                <w:sz w:val="20"/>
+                <w:szCs w:val="20"/>
+              </w:rPr>
+              <w:t>ülődoboz</w:t>
             </w:r>
           </w:p>
         </w:tc>
@@ -2592,7 +2825,7 @@
                 <w:sz w:val="20"/>
                 <w:szCs w:val="20"/>
               </w:rPr>
-              <w:t>51</w:t>
+              <w:t>80</w:t>
             </w:r>
             <w:r>
               <w:rPr>
@@ -2621,21 +2854,7 @@
                 <w:sz w:val="20"/>
                 <w:szCs w:val="20"/>
               </w:rPr>
-              <w:t>200l-es kárpitozott</w:t>
-            </w:r>
-            <w:r>
-              <w:rPr>
-                <w:sz w:val="20"/>
-                <w:szCs w:val="20"/>
-              </w:rPr>
-              <w:t xml:space="preserve">/keménytetős </w:t>
-            </w:r>
-            <w:r>
-              <w:rPr>
-                <w:sz w:val="20"/>
-                <w:szCs w:val="20"/>
-              </w:rPr>
-              <w:t>ülődoboz</w:t>
+              <w:t>XXL hátsó doboz jobb és baldoldalra</w:t>
             </w:r>
           </w:p>
         </w:tc>
@@ -2656,14 +2875,14 @@
                 <w:sz w:val="20"/>
                 <w:szCs w:val="20"/>
               </w:rPr>
-              <w:t>70</w:t>
-            </w:r>
-            <w:r>
-              <w:rPr>
-                <w:sz w:val="20"/>
-                <w:szCs w:val="20"/>
-              </w:rPr>
-              <w:t> 000.-</w:t>
+              <w:t>80</w:t>
+            </w:r>
+            <w:r>
+              <w:rPr>
+                <w:sz w:val="20"/>
+                <w:szCs w:val="20"/>
+              </w:rPr>
+              <w:t> 000.- / db</w:t>
             </w:r>
           </w:p>
         </w:tc>
@@ -2685,7 +2904,7 @@
                 <w:sz w:val="20"/>
                 <w:szCs w:val="20"/>
               </w:rPr>
-              <w:t>XXL hátsó doboz jobb és baldoldalra</w:t>
+              <w:t>KMaxxi hátsó doboz jobb és baloldalra</w:t>
             </w:r>
           </w:p>
         </w:tc>
@@ -2706,7 +2925,7 @@
                 <w:sz w:val="20"/>
                 <w:szCs w:val="20"/>
               </w:rPr>
-              <w:t>70</w:t>
+              <w:t>62</w:t>
             </w:r>
             <w:r>
               <w:rPr>
@@ -2715,51 +2934,6 @@
               </w:rPr>
               <w:t> 000.- / db</w:t>
             </w:r>
-          </w:p>
-        </w:tc>
-      </w:tr>
-      <w:tr>
-        <w:tc>
-          <w:tcPr>
-            <w:tcW w:w="3823" w:type="dxa"/>
-          </w:tcPr>
-          <w:p>
-            <w:pPr>
-              <w:rPr>
-                <w:sz w:val="20"/>
-                <w:szCs w:val="20"/>
-              </w:rPr>
-            </w:pPr>
-            <w:r>
-              <w:rPr>
-                <w:sz w:val="20"/>
-                <w:szCs w:val="20"/>
-              </w:rPr>
-              <w:t>KMaxxi hátsó doboz jobb és baloldalra</w:t>
-            </w:r>
-          </w:p>
-        </w:tc>
-        <w:tc>
-          <w:tcPr>
-            <w:tcW w:w="1374" w:type="dxa"/>
-          </w:tcPr>
-          <w:p>
-            <w:pPr>
-              <w:jc w:val="right"/>
-              <w:rPr>
-                <w:sz w:val="20"/>
-                <w:szCs w:val="20"/>
-              </w:rPr>
-            </w:pPr>
-            <w:r>
-              <w:rPr>
-                <w:sz w:val="20"/>
-                <w:szCs w:val="20"/>
-              </w:rPr>
-              <w:t>55 000.- / db</w:t>
-            </w:r>
-            <w:bookmarkStart w:id="0" w:name="_GoBack"/>
-            <w:bookmarkEnd w:id="0"/>
           </w:p>
         </w:tc>
       </w:tr>
@@ -2856,7 +3030,7 @@
                 <w:sz w:val="20"/>
                 <w:szCs w:val="20"/>
               </w:rPr>
-              <w:t>7</w:t>
+              <w:t>9</w:t>
             </w:r>
             <w:r>
               <w:rPr>
@@ -2977,7 +3151,7 @@
                 <w:sz w:val="20"/>
                 <w:szCs w:val="20"/>
               </w:rPr>
-              <w:t>49</w:t>
+              <w:t>60</w:t>
             </w:r>
             <w:r>
               <w:rPr>
@@ -3027,7 +3201,7 @@
                 <w:sz w:val="20"/>
                 <w:szCs w:val="20"/>
               </w:rPr>
-              <w:t>16</w:t>
+              <w:t>22</w:t>
             </w:r>
             <w:r>
               <w:rPr>
@@ -3077,7 +3251,7 @@
                 <w:sz w:val="20"/>
                 <w:szCs w:val="20"/>
               </w:rPr>
-              <w:t>23</w:t>
+              <w:t>27</w:t>
             </w:r>
             <w:r>
               <w:rPr>
@@ -3177,7 +3351,7 @@
                 <w:sz w:val="20"/>
                 <w:szCs w:val="20"/>
               </w:rPr>
-              <w:t>68</w:t>
+              <w:t>80</w:t>
             </w:r>
             <w:r>
               <w:rPr>
@@ -3227,7 +3401,7 @@
                 <w:sz w:val="20"/>
                 <w:szCs w:val="20"/>
               </w:rPr>
-              <w:t>79</w:t>
+              <w:t>95</w:t>
             </w:r>
             <w:r>
               <w:rPr>
@@ -3277,7 +3451,14 @@
                 <w:sz w:val="20"/>
                 <w:szCs w:val="20"/>
               </w:rPr>
-              <w:t>220</w:t>
+              <w:t>26</w:t>
+            </w:r>
+            <w:r>
+              <w:rPr>
+                <w:sz w:val="20"/>
+                <w:szCs w:val="20"/>
+              </w:rPr>
+              <w:t>0</w:t>
             </w:r>
             <w:r>
               <w:rPr>
@@ -3327,7 +3508,7 @@
                 <w:sz w:val="20"/>
                 <w:szCs w:val="20"/>
               </w:rPr>
-              <w:t>18</w:t>
+              <w:t>20</w:t>
             </w:r>
             <w:r>
               <w:rPr>
@@ -3377,7 +3558,7 @@
                 <w:sz w:val="20"/>
                 <w:szCs w:val="20"/>
               </w:rPr>
-              <w:t>19</w:t>
+              <w:t>22</w:t>
             </w:r>
             <w:r>
               <w:rPr>
@@ -3441,7 +3622,7 @@
                 <w:sz w:val="20"/>
                 <w:szCs w:val="20"/>
               </w:rPr>
-              <w:t>35</w:t>
+              <w:t>38</w:t>
             </w:r>
             <w:r>
               <w:rPr>
@@ -3505,7 +3686,7 @@
                 <w:sz w:val="20"/>
                 <w:szCs w:val="20"/>
               </w:rPr>
-              <w:t>38</w:t>
+              <w:t>43</w:t>
             </w:r>
             <w:r>
               <w:rPr>
@@ -3555,7 +3736,7 @@
                 <w:sz w:val="20"/>
                 <w:szCs w:val="20"/>
               </w:rPr>
-              <w:t>7</w:t>
+              <w:t>8</w:t>
             </w:r>
             <w:r>
               <w:rPr>
@@ -3569,7 +3750,7 @@
                 <w:sz w:val="20"/>
                 <w:szCs w:val="20"/>
               </w:rPr>
-              <w:t>5</w:t>
+              <w:t>0</w:t>
             </w:r>
             <w:r>
               <w:rPr>
@@ -3672,7 +3853,7 @@
                 <w:sz w:val="20"/>
                 <w:szCs w:val="20"/>
               </w:rPr>
-              <w:t>106</w:t>
+              <w:t>110</w:t>
             </w:r>
             <w:r>
               <w:rPr>
@@ -4773,15 +4954,6 @@
     </w:p>
     <w:p>
       <w:pPr>
-        <w:spacing w:after="0" w:line="240" w:lineRule="auto"/>
-        <w:rPr>
-          <w:sz w:val="20"/>
-          <w:szCs w:val="20"/>
-        </w:rPr>
-      </w:pPr>
-    </w:p>
-    <w:p>
-      <w:pPr>
         <w:pStyle w:val="llb"/>
         <w:jc w:val="right"/>
         <w:rPr>
@@ -4789,6 +4961,173 @@
           <w:i/>
         </w:rPr>
       </w:pPr>
+      <w:r>
+        <w:rPr>
+          <w:b/>
+          <w:noProof/>
+          <w:sz w:val="16"/>
+          <w:szCs w:val="16"/>
+        </w:rPr>
+        <mc:AlternateContent>
+          <mc:Choice Requires="wps">
+            <w:drawing>
+              <wp:anchor distT="45720" distB="45720" distL="114300" distR="114300" simplePos="0" relativeHeight="251662336" behindDoc="0" locked="0" layoutInCell="1" allowOverlap="0" wp14:anchorId="079CAC8A" wp14:editId="2093DFDC">
+                <wp:simplePos x="0" y="0"/>
+                <wp:positionH relativeFrom="column">
+                  <wp:align>left</wp:align>
+                </wp:positionH>
+                <wp:positionV relativeFrom="page">
+                  <wp:posOffset>9534525</wp:posOffset>
+                </wp:positionV>
+                <wp:extent cx="2360930" cy="1404620"/>
+                <wp:effectExtent l="0" t="0" r="0" b="0"/>
+                <wp:wrapNone/>
+                <wp:docPr id="217" name="Szövegdoboz 2"/>
+                <wp:cNvGraphicFramePr>
+                  <a:graphicFrameLocks xmlns:a="http://schemas.openxmlformats.org/drawingml/2006/main"/>
+                </wp:cNvGraphicFramePr>
+                <a:graphic xmlns:a="http://schemas.openxmlformats.org/drawingml/2006/main">
+                  <a:graphicData uri="http://schemas.microsoft.com/office/word/2010/wordprocessingShape">
+                    <wps:wsp>
+                      <wps:cNvSpPr txBox="1">
+                        <a:spLocks noChangeArrowheads="1"/>
+                      </wps:cNvSpPr>
+                      <wps:spPr bwMode="auto">
+                        <a:xfrm>
+                          <a:off x="0" y="0"/>
+                          <a:ext cx="2360930" cy="1404620"/>
+                        </a:xfrm>
+                        <a:prstGeom prst="rect">
+                          <a:avLst/>
+                        </a:prstGeom>
+                        <a:noFill/>
+                        <a:ln w="9525">
+                          <a:noFill/>
+                          <a:miter lim="800000"/>
+                          <a:headEnd/>
+                          <a:tailEnd/>
+                        </a:ln>
+                      </wps:spPr>
+                      <wps:txbx>
+                        <w:txbxContent>
+                          <w:p>
+                            <w:pPr>
+                              <w:pStyle w:val="llb"/>
+                              <w:rPr>
+                                <w:b/>
+                                <w:sz w:val="18"/>
+                                <w:szCs w:val="16"/>
+                              </w:rPr>
+                            </w:pPr>
+                            <w:r>
+                              <w:rPr>
+                                <w:b/>
+                                <w:sz w:val="18"/>
+                                <w:szCs w:val="16"/>
+                              </w:rPr>
+                              <w:t xml:space="preserve">Sajnálattal közöljük, hogy </w:t>
+                            </w:r>
+                            <w:r>
+                              <w:rPr>
+                                <w:b/>
+                                <w:sz w:val="18"/>
+                                <w:szCs w:val="16"/>
+                              </w:rPr>
+                              <w:t>2021. április 2-tól a poliészter műgyanták ára 50%-al, a rozsdamentes termékek ára 40%-al emelke</w:t>
+                            </w:r>
+                            <w:bookmarkStart w:id="0" w:name="_GoBack"/>
+                            <w:bookmarkEnd w:id="0"/>
+                            <w:r>
+                              <w:rPr>
+                                <w:b/>
+                                <w:sz w:val="18"/>
+                                <w:szCs w:val="16"/>
+                              </w:rPr>
+                              <w:t>dett.</w:t>
+                            </w:r>
+                            <w:r>
+                              <w:rPr>
+                                <w:b/>
+                                <w:sz w:val="18"/>
+                                <w:szCs w:val="16"/>
+                              </w:rPr>
+                              <w:t xml:space="preserve"> </w:t>
+                            </w:r>
+                          </w:p>
+                        </w:txbxContent>
+                      </wps:txbx>
+                      <wps:bodyPr rot="0" vert="horz" wrap="square" lIns="91440" tIns="45720" rIns="91440" bIns="45720" anchor="t" anchorCtr="0">
+                        <a:spAutoFit/>
+                      </wps:bodyPr>
+                    </wps:wsp>
+                  </a:graphicData>
+                </a:graphic>
+                <wp14:sizeRelH relativeFrom="margin">
+                  <wp14:pctWidth>40000</wp14:pctWidth>
+                </wp14:sizeRelH>
+                <wp14:sizeRelV relativeFrom="margin">
+                  <wp14:pctHeight>20000</wp14:pctHeight>
+                </wp14:sizeRelV>
+              </wp:anchor>
+            </w:drawing>
+          </mc:Choice>
+          <mc:Fallback>
+            <w:pict>
+              <v:shape w14:anchorId="079CAC8A" id="_x0000_s1028" type="#_x0000_t202" style="position:absolute;left:0;text-align:left;margin-left:0;margin-top:750.75pt;width:185.9pt;height:110.6pt;z-index:251662336;visibility:visible;mso-wrap-style:square;mso-width-percent:400;mso-height-percent:200;mso-wrap-distance-left:9pt;mso-wrap-distance-top:3.6pt;mso-wrap-distance-right:9pt;mso-wrap-distance-bottom:3.6pt;mso-position-horizontal:left;mso-position-horizontal-relative:text;mso-position-vertical:absolute;mso-position-vertical-relative:page;mso-width-percent:400;mso-height-percent:200;mso-width-relative:margin;mso-height-relative:margin;v-text-anchor:top" o:gfxdata="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" o:allowoverlap="f" filled="f" stroked="f">
+                <v:textbox style="mso-fit-shape-to-text:t">
+                  <w:txbxContent>
+                    <w:p>
+                      <w:pPr>
+                        <w:pStyle w:val="llb"/>
+                        <w:rPr>
+                          <w:b/>
+                          <w:sz w:val="18"/>
+                          <w:szCs w:val="16"/>
+                        </w:rPr>
+                      </w:pPr>
+                      <w:r>
+                        <w:rPr>
+                          <w:b/>
+                          <w:sz w:val="18"/>
+                          <w:szCs w:val="16"/>
+                        </w:rPr>
+                        <w:t xml:space="preserve">Sajnálattal közöljük, hogy </w:t>
+                      </w:r>
+                      <w:r>
+                        <w:rPr>
+                          <w:b/>
+                          <w:sz w:val="18"/>
+                          <w:szCs w:val="16"/>
+                        </w:rPr>
+                        <w:t>2021. április 2-tól a poliészter műgyanták ára 50%-al, a rozsdamentes termékek ára 40%-al emelke</w:t>
+                      </w:r>
+                      <w:bookmarkStart w:id="1" w:name="_GoBack"/>
+                      <w:bookmarkEnd w:id="1"/>
+                      <w:r>
+                        <w:rPr>
+                          <w:b/>
+                          <w:sz w:val="18"/>
+                          <w:szCs w:val="16"/>
+                        </w:rPr>
+                        <w:t>dett.</w:t>
+                      </w:r>
+                      <w:r>
+                        <w:rPr>
+                          <w:b/>
+                          <w:sz w:val="18"/>
+                          <w:szCs w:val="16"/>
+                        </w:rPr>
+                        <w:t xml:space="preserve"> </w:t>
+                      </w:r>
+                    </w:p>
+                  </w:txbxContent>
+                </v:textbox>
+                <w10:wrap anchory="page"/>
+              </v:shape>
+            </w:pict>
+          </mc:Fallback>
+        </mc:AlternateContent>
+      </w:r>
       <w:r>
         <w:rPr>
           <w:b/>
@@ -4825,7 +5164,7 @@
 </file>
 
 <file path=word/endnotes.xml><?xml version="1.0" encoding="utf-8"?>
-<w:endnotes xmlns:wpc="http://schemas.microsoft.com/office/word/2010/wordprocessingCanvas" xmlns:cx="http://schemas.microsoft.com/office/drawing/2014/chartex" xmlns:mc="http://schemas.openxmlformats.org/markup-compatibility/2006" xmlns:o="urn:schemas-microsoft-com:office:office" xmlns:r="http://schemas.openxmlformats.org/officeDocument/2006/relationships" xmlns:m="http://schemas.openxmlformats.org/officeDocument/2006/math" xmlns:v="urn:schemas-microsoft-com:vml" xmlns:wp14="http://schemas.microsoft.com/office/word/2010/wordprocessingDrawing" xmlns:wp="http://schemas.openxmlformats.org/drawingml/2006/wordprocessingDrawing" xmlns:w10="urn:schemas-microsoft-com:office:word" xmlns:w="http://schemas.openxmlformats.org/wordprocessingml/2006/main" xmlns:w14="http://schemas.microsoft.com/office/word/2010/wordml" xmlns:w15="http://schemas.microsoft.com/office/word/2012/wordml" xmlns:w16se="http://schemas.microsoft.com/office/word/2015/wordml/symex" xmlns:wpg="http://schemas.microsoft.com/office/word/2010/wordprocessingGroup" xmlns:wpi="http://schemas.microsoft.com/office/word/2010/wordprocessingInk" xmlns:wne="http://schemas.microsoft.com/office/word/2006/wordml" xmlns:wps="http://schemas.microsoft.com/office/word/2010/wordprocessingShape" mc:Ignorable="w14 w15 w16se wp14">
+<w:endnotes xmlns:wpc="http://schemas.microsoft.com/office/word/2010/wordprocessingCanvas" xmlns:mc="http://schemas.openxmlformats.org/markup-compatibility/2006" xmlns:o="urn:schemas-microsoft-com:office:office" xmlns:r="http://schemas.openxmlformats.org/officeDocument/2006/relationships" xmlns:m="http://schemas.openxmlformats.org/officeDocument/2006/math" xmlns:v="urn:schemas-microsoft-com:vml" xmlns:wp14="http://schemas.microsoft.com/office/word/2010/wordprocessingDrawing" xmlns:wp="http://schemas.openxmlformats.org/drawingml/2006/wordprocessingDrawing" xmlns:w10="urn:schemas-microsoft-com:office:word" xmlns:w="http://schemas.openxmlformats.org/wordprocessingml/2006/main" xmlns:w14="http://schemas.microsoft.com/office/word/2010/wordml" xmlns:w15="http://schemas.microsoft.com/office/word/2012/wordml" xmlns:wpg="http://schemas.microsoft.com/office/word/2010/wordprocessingGroup" xmlns:wpi="http://schemas.microsoft.com/office/word/2010/wordprocessingInk" xmlns:wne="http://schemas.microsoft.com/office/word/2006/wordml" xmlns:wps="http://schemas.microsoft.com/office/word/2010/wordprocessingShape" mc:Ignorable="w14 w15 wp14">
   <w:endnote w:type="separator" w:id="-1">
     <w:p>
       <w:pPr>
@@ -4850,7 +5189,7 @@
 </file>
 
 <file path=word/footnotes.xml><?xml version="1.0" encoding="utf-8"?>
-<w:footnotes xmlns:wpc="http://schemas.microsoft.com/office/word/2010/wordprocessingCanvas" xmlns:cx="http://schemas.microsoft.com/office/drawing/2014/chartex" xmlns:mc="http://schemas.openxmlformats.org/markup-compatibility/2006" xmlns:o="urn:schemas-microsoft-com:office:office" xmlns:r="http://schemas.openxmlformats.org/officeDocument/2006/relationships" xmlns:m="http://schemas.openxmlformats.org/officeDocument/2006/math" xmlns:v="urn:schemas-microsoft-com:vml" xmlns:wp14="http://schemas.microsoft.com/office/word/2010/wordprocessingDrawing" xmlns:wp="http://schemas.openxmlformats.org/drawingml/2006/wordprocessingDrawing" xmlns:w10="urn:schemas-microsoft-com:office:word" xmlns:w="http://schemas.openxmlformats.org/wordprocessingml/2006/main" xmlns:w14="http://schemas.microsoft.com/office/word/2010/wordml" xmlns:w15="http://schemas.microsoft.com/office/word/2012/wordml" xmlns:w16se="http://schemas.microsoft.com/office/word/2015/wordml/symex" xmlns:wpg="http://schemas.microsoft.com/office/word/2010/wordprocessingGroup" xmlns:wpi="http://schemas.microsoft.com/office/word/2010/wordprocessingInk" xmlns:wne="http://schemas.microsoft.com/office/word/2006/wordml" xmlns:wps="http://schemas.microsoft.com/office/word/2010/wordprocessingShape" mc:Ignorable="w14 w15 w16se wp14">
+<w:footnotes xmlns:wpc="http://schemas.microsoft.com/office/word/2010/wordprocessingCanvas" xmlns:mc="http://schemas.openxmlformats.org/markup-compatibility/2006" xmlns:o="urn:schemas-microsoft-com:office:office" xmlns:r="http://schemas.openxmlformats.org/officeDocument/2006/relationships" xmlns:m="http://schemas.openxmlformats.org/officeDocument/2006/math" xmlns:v="urn:schemas-microsoft-com:vml" xmlns:wp14="http://schemas.microsoft.com/office/word/2010/wordprocessingDrawing" xmlns:wp="http://schemas.openxmlformats.org/drawingml/2006/wordprocessingDrawing" xmlns:w10="urn:schemas-microsoft-com:office:word" xmlns:w="http://schemas.openxmlformats.org/wordprocessingml/2006/main" xmlns:w14="http://schemas.microsoft.com/office/word/2010/wordml" xmlns:w15="http://schemas.microsoft.com/office/word/2012/wordml" xmlns:wpg="http://schemas.microsoft.com/office/word/2010/wordprocessingGroup" xmlns:wpi="http://schemas.microsoft.com/office/word/2010/wordprocessingInk" xmlns:wne="http://schemas.microsoft.com/office/word/2006/wordml" xmlns:wps="http://schemas.microsoft.com/office/word/2010/wordprocessingShape" mc:Ignorable="w14 w15 wp14">
   <w:footnote w:type="separator" w:id="-1">
     <w:p>
       <w:pPr>
@@ -4875,7 +5214,7 @@
 </file>
 
 <file path=word/styles.xml><?xml version="1.0" encoding="utf-8"?>
-<w:styles xmlns:mc="http://schemas.openxmlformats.org/markup-compatibility/2006" xmlns:r="http://schemas.openxmlformats.org/officeDocument/2006/relationships" xmlns:w="http://schemas.openxmlformats.org/wordprocessingml/2006/main" xmlns:w14="http://schemas.microsoft.com/office/word/2010/wordml" xmlns:w15="http://schemas.microsoft.com/office/word/2012/wordml" xmlns:w16se="http://schemas.microsoft.com/office/word/2015/wordml/symex" mc:Ignorable="w14 w15 w16se">
+<w:styles xmlns:mc="http://schemas.openxmlformats.org/markup-compatibility/2006" xmlns:r="http://schemas.openxmlformats.org/officeDocument/2006/relationships" xmlns:w="http://schemas.openxmlformats.org/wordprocessingml/2006/main" xmlns:w14="http://schemas.microsoft.com/office/word/2010/wordml" xmlns:w15="http://schemas.microsoft.com/office/word/2012/wordml" mc:Ignorable="w14 w15">
   <w:docDefaults>
     <w:rPrDefault>
       <w:rPr>
@@ -5335,6 +5674,7 @@
       <w:spacing w:after="0" w:line="240" w:lineRule="auto"/>
     </w:pPr>
     <w:tblPr>
+      <w:tblInd w:w="0" w:type="dxa"/>
       <w:tblBorders>
         <w:top w:val="single" w:sz="4" w:space="0" w:color="auto"/>
         <w:left w:val="single" w:sz="4" w:space="0" w:color="auto"/>
@@ -5343,6 +5683,12 @@
         <w:insideH w:val="single" w:sz="4" w:space="0" w:color="auto"/>
         <w:insideV w:val="single" w:sz="4" w:space="0" w:color="auto"/>
       </w:tblBorders>
+      <w:tblCellMar>
+        <w:top w:w="0" w:type="dxa"/>
+        <w:left w:w="108" w:type="dxa"/>
+        <w:bottom w:w="0" w:type="dxa"/>
+        <w:right w:w="108" w:type="dxa"/>
+      </w:tblCellMar>
     </w:tblPr>
   </w:style>
   <w:style w:type="paragraph" w:styleId="lfej">

</xml_diff>

<commit_message>
Update prices and bathing ladder and address change
</commit_message>
<xml_diff>
--- a/resources/text/arlista.docx
+++ b/resources/text/arlista.docx
@@ -1,6 +1,6 @@
 
 <file path=word/document.xml><?xml version="1.0" encoding="utf-8"?>
-<w:document xmlns:wpc="http://schemas.microsoft.com/office/word/2010/wordprocessingCanvas" xmlns:cx="http://schemas.microsoft.com/office/drawing/2014/chartex" xmlns:mc="http://schemas.openxmlformats.org/markup-compatibility/2006" xmlns:o="urn:schemas-microsoft-com:office:office" xmlns:r="http://schemas.openxmlformats.org/officeDocument/2006/relationships" xmlns:m="http://schemas.openxmlformats.org/officeDocument/2006/math" xmlns:v="urn:schemas-microsoft-com:vml" xmlns:wp14="http://schemas.microsoft.com/office/word/2010/wordprocessingDrawing" xmlns:wp="http://schemas.openxmlformats.org/drawingml/2006/wordprocessingDrawing" xmlns:w10="urn:schemas-microsoft-com:office:word" xmlns:w="http://schemas.openxmlformats.org/wordprocessingml/2006/main" xmlns:w14="http://schemas.microsoft.com/office/word/2010/wordml" xmlns:w15="http://schemas.microsoft.com/office/word/2012/wordml" xmlns:w16se="http://schemas.microsoft.com/office/word/2015/wordml/symex" xmlns:wpg="http://schemas.microsoft.com/office/word/2010/wordprocessingGroup" xmlns:wpi="http://schemas.microsoft.com/office/word/2010/wordprocessingInk" xmlns:wne="http://schemas.microsoft.com/office/word/2006/wordml" xmlns:wps="http://schemas.microsoft.com/office/word/2010/wordprocessingShape" mc:Ignorable="w14 w15 w16se wp14">
+<w:document xmlns:wpc="http://schemas.microsoft.com/office/word/2010/wordprocessingCanvas" xmlns:mc="http://schemas.openxmlformats.org/markup-compatibility/2006" xmlns:o="urn:schemas-microsoft-com:office:office" xmlns:r="http://schemas.openxmlformats.org/officeDocument/2006/relationships" xmlns:m="http://schemas.openxmlformats.org/officeDocument/2006/math" xmlns:v="urn:schemas-microsoft-com:vml" xmlns:wp14="http://schemas.microsoft.com/office/word/2010/wordprocessingDrawing" xmlns:wp="http://schemas.openxmlformats.org/drawingml/2006/wordprocessingDrawing" xmlns:w10="urn:schemas-microsoft-com:office:word" xmlns:w="http://schemas.openxmlformats.org/wordprocessingml/2006/main" xmlns:w14="http://schemas.microsoft.com/office/word/2010/wordml" xmlns:w15="http://schemas.microsoft.com/office/word/2012/wordml" xmlns:wpg="http://schemas.microsoft.com/office/word/2010/wordprocessingGroup" xmlns:wpi="http://schemas.microsoft.com/office/word/2010/wordprocessingInk" xmlns:wne="http://schemas.microsoft.com/office/word/2006/wordml" xmlns:wps="http://schemas.microsoft.com/office/word/2010/wordprocessingShape" mc:Ignorable="w14 w15 wp14">
   <w:body>
     <w:p>
       <w:pPr>
@@ -146,7 +146,7 @@
               </wp:anchor>
             </w:drawing>
           </mc:Choice>
-          <mc:Fallback>
+          <mc:Fallback xmlns:cx="http://schemas.microsoft.com/office/drawing/2014/chartex" xmlns:w16se="http://schemas.microsoft.com/office/word/2015/wordml/symex">
             <w:pict>
               <v:shapetype w14:anchorId="41AC7F9E" id="_x0000_t202" coordsize="21600,21600" o:spt="202" path="m,l,21600r21600,l21600,xe">
                 <v:stroke joinstyle="miter"/>
@@ -370,7 +370,7 @@
               </wp:anchor>
             </w:drawing>
           </mc:Choice>
-          <mc:Fallback>
+          <mc:Fallback xmlns:cx="http://schemas.microsoft.com/office/drawing/2014/chartex" xmlns:w16se="http://schemas.microsoft.com/office/word/2015/wordml/symex">
             <w:pict>
               <v:shapetype w14:anchorId="03FA4714" id="_x0000_t202" coordsize="21600,21600" o:spt="202" path="m,l,21600r21600,l21600,xe">
                 <v:stroke joinstyle="miter"/>
@@ -3225,7 +3225,14 @@
                 <w:sz w:val="20"/>
                 <w:szCs w:val="20"/>
               </w:rPr>
-              <w:t>Fürdőlétra</w:t>
+              <w:t>F</w:t>
+            </w:r>
+            <w:r>
+              <w:rPr>
+                <w:sz w:val="20"/>
+                <w:szCs w:val="20"/>
+              </w:rPr>
+              <w:t>ürdőlétra</w:t>
             </w:r>
           </w:p>
         </w:tc>
@@ -3246,7 +3253,14 @@
                 <w:sz w:val="20"/>
                 <w:szCs w:val="20"/>
               </w:rPr>
-              <w:t>60</w:t>
+              <w:t>6</w:t>
+            </w:r>
+            <w:r>
+              <w:rPr>
+                <w:sz w:val="20"/>
+                <w:szCs w:val="20"/>
+              </w:rPr>
+              <w:t>5</w:t>
             </w:r>
             <w:r>
               <w:rPr>
@@ -3275,6 +3289,101 @@
                 <w:sz w:val="20"/>
                 <w:szCs w:val="20"/>
               </w:rPr>
+              <w:t>F</w:t>
+            </w:r>
+            <w:bookmarkStart w:id="0" w:name="_GoBack"/>
+            <w:bookmarkEnd w:id="0"/>
+            <w:r>
+              <w:rPr>
+                <w:sz w:val="20"/>
+                <w:szCs w:val="20"/>
+              </w:rPr>
+              <w:t>ürdőlétra strand platformra</w:t>
+            </w:r>
+          </w:p>
+        </w:tc>
+        <w:tc>
+          <w:tcPr>
+            <w:tcW w:w="1055" w:type="dxa"/>
+          </w:tcPr>
+          <w:p>
+            <w:pPr>
+              <w:jc w:val="right"/>
+              <w:rPr>
+                <w:sz w:val="20"/>
+                <w:szCs w:val="20"/>
+              </w:rPr>
+            </w:pPr>
+            <w:r>
+              <w:rPr>
+                <w:sz w:val="20"/>
+                <w:szCs w:val="20"/>
+              </w:rPr>
+              <w:t>75 000.-</w:t>
+            </w:r>
+          </w:p>
+        </w:tc>
+      </w:tr>
+      <w:tr>
+        <w:tc>
+          <w:tcPr>
+            <w:tcW w:w="4142" w:type="dxa"/>
+          </w:tcPr>
+          <w:p>
+            <w:pPr>
+              <w:rPr>
+                <w:sz w:val="20"/>
+                <w:szCs w:val="20"/>
+              </w:rPr>
+            </w:pPr>
+            <w:r>
+              <w:rPr>
+                <w:sz w:val="20"/>
+                <w:szCs w:val="20"/>
+              </w:rPr>
+              <w:t>Strand platform</w:t>
+            </w:r>
+          </w:p>
+        </w:tc>
+        <w:tc>
+          <w:tcPr>
+            <w:tcW w:w="1055" w:type="dxa"/>
+          </w:tcPr>
+          <w:p>
+            <w:pPr>
+              <w:jc w:val="right"/>
+              <w:rPr>
+                <w:sz w:val="20"/>
+                <w:szCs w:val="20"/>
+              </w:rPr>
+            </w:pPr>
+            <w:r>
+              <w:rPr>
+                <w:sz w:val="20"/>
+                <w:szCs w:val="20"/>
+              </w:rPr>
+              <w:t>30 000.-</w:t>
+            </w:r>
+          </w:p>
+        </w:tc>
+      </w:tr>
+      <w:tr>
+        <w:tc>
+          <w:tcPr>
+            <w:tcW w:w="4142" w:type="dxa"/>
+          </w:tcPr>
+          <w:p>
+            <w:pPr>
+              <w:rPr>
+                <w:sz w:val="20"/>
+                <w:szCs w:val="20"/>
+              </w:rPr>
+            </w:pPr>
+            <w:r>
+              <w:rPr>
+                <w:sz w:val="20"/>
+                <w:szCs w:val="20"/>
+              </w:rPr>
               <w:t>Villanymotortartó</w:t>
             </w:r>
           </w:p>
@@ -3717,7 +3826,7 @@
                 <w:sz w:val="20"/>
                 <w:szCs w:val="20"/>
               </w:rPr>
-              <w:t>38</w:t>
+              <w:t>48</w:t>
             </w:r>
             <w:r>
               <w:rPr>
@@ -3781,7 +3890,7 @@
                 <w:sz w:val="20"/>
                 <w:szCs w:val="20"/>
               </w:rPr>
-              <w:t>43</w:t>
+              <w:t>53</w:t>
             </w:r>
             <w:r>
               <w:rPr>
@@ -5158,17 +5267,7 @@
                                 <w:sz w:val="18"/>
                                 <w:szCs w:val="16"/>
                               </w:rPr>
-                              <w:t>Az árváltozás jogát fenntartjuk!</w:t>
-                            </w:r>
-                            <w:bookmarkStart w:id="0" w:name="_GoBack"/>
-                            <w:bookmarkEnd w:id="0"/>
-                            <w:r>
-                              <w:rPr>
-                                <w:b/>
-                                <w:sz w:val="18"/>
-                                <w:szCs w:val="16"/>
-                              </w:rPr>
-                              <w:t xml:space="preserve"> </w:t>
+                              <w:t xml:space="preserve">Az árváltozás jogát fenntartjuk! </w:t>
                             </w:r>
                           </w:p>
                         </w:txbxContent>
@@ -5188,7 +5287,7 @@
               </wp:anchor>
             </w:drawing>
           </mc:Choice>
-          <mc:Fallback>
+          <mc:Fallback xmlns:cx="http://schemas.microsoft.com/office/drawing/2014/chartex" xmlns:w16se="http://schemas.microsoft.com/office/word/2015/wordml/symex">
             <w:pict>
               <v:shape w14:anchorId="079CAC8A" id="_x0000_s1028" type="#_x0000_t202" style="position:absolute;left:0;text-align:left;margin-left:0;margin-top:750.75pt;width:185.9pt;height:110.6pt;z-index:251662336;visibility:visible;mso-wrap-style:square;mso-width-percent:400;mso-height-percent:200;mso-wrap-distance-left:9pt;mso-wrap-distance-top:3.6pt;mso-wrap-distance-right:9pt;mso-wrap-distance-bottom:3.6pt;mso-position-horizontal:left;mso-position-horizontal-relative:text;mso-position-vertical:absolute;mso-position-vertical-relative:page;mso-width-percent:400;mso-height-percent:200;mso-width-relative:margin;mso-height-relative:margin;v-text-anchor:top" o:gfxdata="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" o:allowoverlap="f" filled="f" stroked="f">
                 <v:textbox style="mso-fit-shape-to-text:t">
@@ -5265,7 +5364,7 @@
 </file>
 
 <file path=word/endnotes.xml><?xml version="1.0" encoding="utf-8"?>
-<w:endnotes xmlns:wpc="http://schemas.microsoft.com/office/word/2010/wordprocessingCanvas" xmlns:cx="http://schemas.microsoft.com/office/drawing/2014/chartex" xmlns:mc="http://schemas.openxmlformats.org/markup-compatibility/2006" xmlns:o="urn:schemas-microsoft-com:office:office" xmlns:r="http://schemas.openxmlformats.org/officeDocument/2006/relationships" xmlns:m="http://schemas.openxmlformats.org/officeDocument/2006/math" xmlns:v="urn:schemas-microsoft-com:vml" xmlns:wp14="http://schemas.microsoft.com/office/word/2010/wordprocessingDrawing" xmlns:wp="http://schemas.openxmlformats.org/drawingml/2006/wordprocessingDrawing" xmlns:w10="urn:schemas-microsoft-com:office:word" xmlns:w="http://schemas.openxmlformats.org/wordprocessingml/2006/main" xmlns:w14="http://schemas.microsoft.com/office/word/2010/wordml" xmlns:w15="http://schemas.microsoft.com/office/word/2012/wordml" xmlns:w16se="http://schemas.microsoft.com/office/word/2015/wordml/symex" xmlns:wpg="http://schemas.microsoft.com/office/word/2010/wordprocessingGroup" xmlns:wpi="http://schemas.microsoft.com/office/word/2010/wordprocessingInk" xmlns:wne="http://schemas.microsoft.com/office/word/2006/wordml" xmlns:wps="http://schemas.microsoft.com/office/word/2010/wordprocessingShape" mc:Ignorable="w14 w15 w16se wp14">
+<w:endnotes xmlns:wpc="http://schemas.microsoft.com/office/word/2010/wordprocessingCanvas" xmlns:mc="http://schemas.openxmlformats.org/markup-compatibility/2006" xmlns:o="urn:schemas-microsoft-com:office:office" xmlns:r="http://schemas.openxmlformats.org/officeDocument/2006/relationships" xmlns:m="http://schemas.openxmlformats.org/officeDocument/2006/math" xmlns:v="urn:schemas-microsoft-com:vml" xmlns:wp14="http://schemas.microsoft.com/office/word/2010/wordprocessingDrawing" xmlns:wp="http://schemas.openxmlformats.org/drawingml/2006/wordprocessingDrawing" xmlns:w10="urn:schemas-microsoft-com:office:word" xmlns:w="http://schemas.openxmlformats.org/wordprocessingml/2006/main" xmlns:w14="http://schemas.microsoft.com/office/word/2010/wordml" xmlns:w15="http://schemas.microsoft.com/office/word/2012/wordml" xmlns:wpg="http://schemas.microsoft.com/office/word/2010/wordprocessingGroup" xmlns:wpi="http://schemas.microsoft.com/office/word/2010/wordprocessingInk" xmlns:wne="http://schemas.microsoft.com/office/word/2006/wordml" xmlns:wps="http://schemas.microsoft.com/office/word/2010/wordprocessingShape" mc:Ignorable="w14 w15 wp14">
   <w:endnote w:type="separator" w:id="-1">
     <w:p>
       <w:pPr>
@@ -5290,7 +5389,7 @@
 </file>
 
 <file path=word/footnotes.xml><?xml version="1.0" encoding="utf-8"?>
-<w:footnotes xmlns:wpc="http://schemas.microsoft.com/office/word/2010/wordprocessingCanvas" xmlns:cx="http://schemas.microsoft.com/office/drawing/2014/chartex" xmlns:mc="http://schemas.openxmlformats.org/markup-compatibility/2006" xmlns:o="urn:schemas-microsoft-com:office:office" xmlns:r="http://schemas.openxmlformats.org/officeDocument/2006/relationships" xmlns:m="http://schemas.openxmlformats.org/officeDocument/2006/math" xmlns:v="urn:schemas-microsoft-com:vml" xmlns:wp14="http://schemas.microsoft.com/office/word/2010/wordprocessingDrawing" xmlns:wp="http://schemas.openxmlformats.org/drawingml/2006/wordprocessingDrawing" xmlns:w10="urn:schemas-microsoft-com:office:word" xmlns:w="http://schemas.openxmlformats.org/wordprocessingml/2006/main" xmlns:w14="http://schemas.microsoft.com/office/word/2010/wordml" xmlns:w15="http://schemas.microsoft.com/office/word/2012/wordml" xmlns:w16se="http://schemas.microsoft.com/office/word/2015/wordml/symex" xmlns:wpg="http://schemas.microsoft.com/office/word/2010/wordprocessingGroup" xmlns:wpi="http://schemas.microsoft.com/office/word/2010/wordprocessingInk" xmlns:wne="http://schemas.microsoft.com/office/word/2006/wordml" xmlns:wps="http://schemas.microsoft.com/office/word/2010/wordprocessingShape" mc:Ignorable="w14 w15 w16se wp14">
+<w:footnotes xmlns:wpc="http://schemas.microsoft.com/office/word/2010/wordprocessingCanvas" xmlns:mc="http://schemas.openxmlformats.org/markup-compatibility/2006" xmlns:o="urn:schemas-microsoft-com:office:office" xmlns:r="http://schemas.openxmlformats.org/officeDocument/2006/relationships" xmlns:m="http://schemas.openxmlformats.org/officeDocument/2006/math" xmlns:v="urn:schemas-microsoft-com:vml" xmlns:wp14="http://schemas.microsoft.com/office/word/2010/wordprocessingDrawing" xmlns:wp="http://schemas.openxmlformats.org/drawingml/2006/wordprocessingDrawing" xmlns:w10="urn:schemas-microsoft-com:office:word" xmlns:w="http://schemas.openxmlformats.org/wordprocessingml/2006/main" xmlns:w14="http://schemas.microsoft.com/office/word/2010/wordml" xmlns:w15="http://schemas.microsoft.com/office/word/2012/wordml" xmlns:wpg="http://schemas.microsoft.com/office/word/2010/wordprocessingGroup" xmlns:wpi="http://schemas.microsoft.com/office/word/2010/wordprocessingInk" xmlns:wne="http://schemas.microsoft.com/office/word/2006/wordml" xmlns:wps="http://schemas.microsoft.com/office/word/2010/wordprocessingShape" mc:Ignorable="w14 w15 wp14">
   <w:footnote w:type="separator" w:id="-1">
     <w:p>
       <w:pPr>
@@ -5315,7 +5414,7 @@
 </file>
 
 <file path=word/styles.xml><?xml version="1.0" encoding="utf-8"?>
-<w:styles xmlns:mc="http://schemas.openxmlformats.org/markup-compatibility/2006" xmlns:r="http://schemas.openxmlformats.org/officeDocument/2006/relationships" xmlns:w="http://schemas.openxmlformats.org/wordprocessingml/2006/main" xmlns:w14="http://schemas.microsoft.com/office/word/2010/wordml" xmlns:w15="http://schemas.microsoft.com/office/word/2012/wordml" xmlns:w16se="http://schemas.microsoft.com/office/word/2015/wordml/symex" mc:Ignorable="w14 w15 w16se">
+<w:styles xmlns:mc="http://schemas.openxmlformats.org/markup-compatibility/2006" xmlns:r="http://schemas.openxmlformats.org/officeDocument/2006/relationships" xmlns:w="http://schemas.openxmlformats.org/wordprocessingml/2006/main" xmlns:w14="http://schemas.microsoft.com/office/word/2010/wordml" xmlns:w15="http://schemas.microsoft.com/office/word/2012/wordml" mc:Ignorable="w14 w15">
   <w:docDefaults>
     <w:rPrDefault>
       <w:rPr>
@@ -5775,6 +5874,7 @@
       <w:spacing w:after="0" w:line="240" w:lineRule="auto"/>
     </w:pPr>
     <w:tblPr>
+      <w:tblInd w:w="0" w:type="dxa"/>
       <w:tblBorders>
         <w:top w:val="single" w:sz="4" w:space="0" w:color="auto"/>
         <w:left w:val="single" w:sz="4" w:space="0" w:color="auto"/>
@@ -5783,6 +5883,12 @@
         <w:insideH w:val="single" w:sz="4" w:space="0" w:color="auto"/>
         <w:insideV w:val="single" w:sz="4" w:space="0" w:color="auto"/>
       </w:tblBorders>
+      <w:tblCellMar>
+        <w:top w:w="0" w:type="dxa"/>
+        <w:left w:w="108" w:type="dxa"/>
+        <w:bottom w:w="0" w:type="dxa"/>
+        <w:right w:w="108" w:type="dxa"/>
+      </w:tblCellMar>
     </w:tblPr>
   </w:style>
   <w:style w:type="paragraph" w:styleId="lfej">

</xml_diff>

<commit_message>
Arlista update - boatnbox
</commit_message>
<xml_diff>
--- a/resources/text/arlista.docx
+++ b/resources/text/arlista.docx
@@ -1,6 +1,6 @@
 
 <file path=word/document.xml><?xml version="1.0" encoding="utf-8"?>
-<w:document xmlns:wpc="http://schemas.microsoft.com/office/word/2010/wordprocessingCanvas" xmlns:mc="http://schemas.openxmlformats.org/markup-compatibility/2006" xmlns:o="urn:schemas-microsoft-com:office:office" xmlns:r="http://schemas.openxmlformats.org/officeDocument/2006/relationships" xmlns:m="http://schemas.openxmlformats.org/officeDocument/2006/math" xmlns:v="urn:schemas-microsoft-com:vml" xmlns:wp14="http://schemas.microsoft.com/office/word/2010/wordprocessingDrawing" xmlns:wp="http://schemas.openxmlformats.org/drawingml/2006/wordprocessingDrawing" xmlns:w10="urn:schemas-microsoft-com:office:word" xmlns:w="http://schemas.openxmlformats.org/wordprocessingml/2006/main" xmlns:w14="http://schemas.microsoft.com/office/word/2010/wordml" xmlns:w15="http://schemas.microsoft.com/office/word/2012/wordml" xmlns:wpg="http://schemas.microsoft.com/office/word/2010/wordprocessingGroup" xmlns:wpi="http://schemas.microsoft.com/office/word/2010/wordprocessingInk" xmlns:wne="http://schemas.microsoft.com/office/word/2006/wordml" xmlns:wps="http://schemas.microsoft.com/office/word/2010/wordprocessingShape" mc:Ignorable="w14 w15 wp14">
+<w:document xmlns:wpc="http://schemas.microsoft.com/office/word/2010/wordprocessingCanvas" xmlns:cx="http://schemas.microsoft.com/office/drawing/2014/chartex" xmlns:mc="http://schemas.openxmlformats.org/markup-compatibility/2006" xmlns:o="urn:schemas-microsoft-com:office:office" xmlns:r="http://schemas.openxmlformats.org/officeDocument/2006/relationships" xmlns:m="http://schemas.openxmlformats.org/officeDocument/2006/math" xmlns:v="urn:schemas-microsoft-com:vml" xmlns:wp14="http://schemas.microsoft.com/office/word/2010/wordprocessingDrawing" xmlns:wp="http://schemas.openxmlformats.org/drawingml/2006/wordprocessingDrawing" xmlns:w10="urn:schemas-microsoft-com:office:word" xmlns:w="http://schemas.openxmlformats.org/wordprocessingml/2006/main" xmlns:w14="http://schemas.microsoft.com/office/word/2010/wordml" xmlns:w15="http://schemas.microsoft.com/office/word/2012/wordml" xmlns:w16se="http://schemas.microsoft.com/office/word/2015/wordml/symex" xmlns:wpg="http://schemas.microsoft.com/office/word/2010/wordprocessingGroup" xmlns:wpi="http://schemas.microsoft.com/office/word/2010/wordprocessingInk" xmlns:wne="http://schemas.microsoft.com/office/word/2006/wordml" xmlns:wps="http://schemas.microsoft.com/office/word/2010/wordprocessingShape" mc:Ignorable="w14 w15 w16se wp14">
   <w:body>
     <w:p>
       <w:pPr>
@@ -146,7 +146,7 @@
               </wp:anchor>
             </w:drawing>
           </mc:Choice>
-          <mc:Fallback xmlns:w16se="http://schemas.microsoft.com/office/word/2015/wordml/symex" xmlns:cx="http://schemas.microsoft.com/office/drawing/2014/chartex">
+          <mc:Fallback>
             <w:pict>
               <v:shapetype w14:anchorId="41AC7F9E" id="_x0000_t202" coordsize="21600,21600" o:spt="202" path="m,l,21600r21600,l21600,xe">
                 <v:stroke joinstyle="miter"/>
@@ -237,6 +237,7 @@
           <w:noProof/>
           <w:sz w:val="48"/>
           <w:szCs w:val="48"/>
+          <w:lang w:eastAsia="hu-HU"/>
         </w:rPr>
         <mc:AlternateContent>
           <mc:Choice Requires="wps">
@@ -244,10 +245,10 @@
               <wp:anchor distT="45720" distB="45720" distL="114300" distR="114300" simplePos="0" relativeHeight="251666432" behindDoc="0" locked="0" layoutInCell="1" allowOverlap="1" wp14:anchorId="5F6AC071" wp14:editId="1D65A7FD">
                 <wp:simplePos x="0" y="0"/>
                 <wp:positionH relativeFrom="margin">
-                  <wp:align>right</wp:align>
+                  <wp:posOffset>-93980</wp:posOffset>
                 </wp:positionH>
                 <wp:positionV relativeFrom="paragraph">
-                  <wp:posOffset>221615</wp:posOffset>
+                  <wp:posOffset>259715</wp:posOffset>
                 </wp:positionV>
                 <wp:extent cx="6934200" cy="257175"/>
                 <wp:effectExtent l="0" t="0" r="0" b="0"/>
@@ -368,7 +369,7 @@
                 <v:stroke joinstyle="miter"/>
                 <v:path gradientshapeok="t" o:connecttype="rect"/>
               </v:shapetype>
-              <v:shape id="Szövegdoboz 2" o:spid="_x0000_s1027" type="#_x0000_t202" style="position:absolute;left:0;text-align:left;margin-left:494.8pt;margin-top:17.45pt;width:546pt;height:20.25pt;z-index:251666432;visibility:visible;mso-wrap-style:square;mso-width-percent:0;mso-height-percent:0;mso-wrap-distance-left:9pt;mso-wrap-distance-top:3.6pt;mso-wrap-distance-right:9pt;mso-wrap-distance-bottom:3.6pt;mso-position-horizontal:right;mso-position-horizontal-relative:margin;mso-position-vertical:absolute;mso-position-vertical-relative:text;mso-width-percent:0;mso-height-percent:0;mso-width-relative:margin;mso-height-relative:margin;v-text-anchor:top" o:gfxdata="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" filled="f" stroked="f">
+              <v:shape id="Szövegdoboz 2" o:spid="_x0000_s1027" type="#_x0000_t202" style="position:absolute;left:0;text-align:left;margin-left:-7.4pt;margin-top:20.45pt;width:546pt;height:20.25pt;z-index:251666432;visibility:visible;mso-wrap-style:square;mso-width-percent:0;mso-height-percent:0;mso-wrap-distance-left:9pt;mso-wrap-distance-top:3.6pt;mso-wrap-distance-right:9pt;mso-wrap-distance-bottom:3.6pt;mso-position-horizontal:absolute;mso-position-horizontal-relative:margin;mso-position-vertical:absolute;mso-position-vertical-relative:text;mso-width-percent:0;mso-height-percent:0;mso-width-relative:margin;mso-height-relative:margin;v-text-anchor:top" o:gfxdata="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" filled="f" stroked="f">
                 <v:textbox>
                   <w:txbxContent>
                     <w:p>
@@ -515,6 +516,15 @@
                               </w:rPr>
                               <w:t xml:space="preserve"> árak</w:t>
                             </w:r>
+                            <w:r>
+                              <w:rPr>
+                                <w:b/>
+                                <w:sz w:val="24"/>
+                              </w:rPr>
+                              <w:t xml:space="preserve"> (tájékoztató jelleggel)</w:t>
+                            </w:r>
+                            <w:bookmarkStart w:id="0" w:name="_GoBack"/>
+                            <w:bookmarkEnd w:id="0"/>
                           </w:p>
                         </w:txbxContent>
                       </wps:txbx>
@@ -560,6 +570,15 @@
                         </w:rPr>
                         <w:t xml:space="preserve"> árak</w:t>
                       </w:r>
+                      <w:r>
+                        <w:rPr>
+                          <w:b/>
+                          <w:sz w:val="24"/>
+                        </w:rPr>
+                        <w:t xml:space="preserve"> (tájékoztató jelleggel)</w:t>
+                      </w:r>
+                      <w:bookmarkStart w:id="1" w:name="_GoBack"/>
+                      <w:bookmarkEnd w:id="1"/>
                     </w:p>
                   </w:txbxContent>
                 </v:textbox>
@@ -1055,6 +1074,56 @@
                 <w:sz w:val="24"/>
                 <w:szCs w:val="24"/>
               </w:rPr>
+              <w:t>K mini boat &amp; box</w:t>
+            </w:r>
+          </w:p>
+        </w:tc>
+        <w:tc>
+          <w:tcPr>
+            <w:tcW w:w="1941" w:type="dxa"/>
+          </w:tcPr>
+          <w:p>
+            <w:pPr>
+              <w:jc w:val="right"/>
+              <w:rPr>
+                <w:b/>
+                <w:sz w:val="24"/>
+                <w:szCs w:val="24"/>
+              </w:rPr>
+            </w:pPr>
+            <w:r>
+              <w:rPr>
+                <w:b/>
+                <w:sz w:val="24"/>
+                <w:szCs w:val="24"/>
+              </w:rPr>
+              <w:t>230 000.-</w:t>
+            </w:r>
+          </w:p>
+        </w:tc>
+      </w:tr>
+      <w:tr>
+        <w:trPr>
+          <w:trHeight w:val="20"/>
+        </w:trPr>
+        <w:tc>
+          <w:tcPr>
+            <w:tcW w:w="3256" w:type="dxa"/>
+          </w:tcPr>
+          <w:p>
+            <w:pPr>
+              <w:rPr>
+                <w:b/>
+                <w:sz w:val="24"/>
+                <w:szCs w:val="24"/>
+              </w:rPr>
+            </w:pPr>
+            <w:r>
+              <w:rPr>
+                <w:b/>
+                <w:sz w:val="24"/>
+                <w:szCs w:val="24"/>
+              </w:rPr>
               <w:t>K Maxxi XXL</w:t>
             </w:r>
           </w:p>
@@ -3190,7 +3259,6 @@
                 <w:sz w:val="20"/>
                 <w:szCs w:val="20"/>
               </w:rPr>
-              <w:lastRenderedPageBreak/>
               <w:br w:type="column"/>
             </w:r>
             <w:r>
@@ -3318,8 +3386,6 @@
             </w:r>
           </w:p>
         </w:tc>
-        <w:bookmarkStart w:id="0" w:name="_GoBack"/>
-        <w:bookmarkEnd w:id="0"/>
       </w:tr>
       <w:tr>
         <w:tc>
@@ -5412,7 +5478,7 @@
               </wp:anchor>
             </w:drawing>
           </mc:Choice>
-          <mc:Fallback xmlns:w16se="http://schemas.microsoft.com/office/word/2015/wordml/symex" xmlns:cx="http://schemas.microsoft.com/office/drawing/2014/chartex">
+          <mc:Fallback>
             <w:pict>
               <v:shape w14:anchorId="079CAC8A" id="_x0000_s1028" type="#_x0000_t202" style="position:absolute;left:0;text-align:left;margin-left:0;margin-top:750.75pt;width:185.9pt;height:110.6pt;z-index:251662336;visibility:visible;mso-wrap-style:square;mso-width-percent:400;mso-height-percent:200;mso-wrap-distance-left:9pt;mso-wrap-distance-top:3.6pt;mso-wrap-distance-right:9pt;mso-wrap-distance-bottom:3.6pt;mso-position-horizontal:left;mso-position-horizontal-relative:text;mso-position-vertical:absolute;mso-position-vertical-relative:page;mso-width-percent:400;mso-height-percent:200;mso-width-relative:margin;mso-height-relative:margin;v-text-anchor:top" o:gfxdata="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" o:allowoverlap="f" filled="f" stroked="f">
                 <v:textbox style="mso-fit-shape-to-text:t">
@@ -5489,7 +5555,7 @@
 </file>
 
 <file path=word/endnotes.xml><?xml version="1.0" encoding="utf-8"?>
-<w:endnotes xmlns:wpc="http://schemas.microsoft.com/office/word/2010/wordprocessingCanvas" xmlns:mc="http://schemas.openxmlformats.org/markup-compatibility/2006" xmlns:o="urn:schemas-microsoft-com:office:office" xmlns:r="http://schemas.openxmlformats.org/officeDocument/2006/relationships" xmlns:m="http://schemas.openxmlformats.org/officeDocument/2006/math" xmlns:v="urn:schemas-microsoft-com:vml" xmlns:wp14="http://schemas.microsoft.com/office/word/2010/wordprocessingDrawing" xmlns:wp="http://schemas.openxmlformats.org/drawingml/2006/wordprocessingDrawing" xmlns:w10="urn:schemas-microsoft-com:office:word" xmlns:w="http://schemas.openxmlformats.org/wordprocessingml/2006/main" xmlns:w14="http://schemas.microsoft.com/office/word/2010/wordml" xmlns:w15="http://schemas.microsoft.com/office/word/2012/wordml" xmlns:wpg="http://schemas.microsoft.com/office/word/2010/wordprocessingGroup" xmlns:wpi="http://schemas.microsoft.com/office/word/2010/wordprocessingInk" xmlns:wne="http://schemas.microsoft.com/office/word/2006/wordml" xmlns:wps="http://schemas.microsoft.com/office/word/2010/wordprocessingShape" mc:Ignorable="w14 w15 wp14">
+<w:endnotes xmlns:wpc="http://schemas.microsoft.com/office/word/2010/wordprocessingCanvas" xmlns:cx="http://schemas.microsoft.com/office/drawing/2014/chartex" xmlns:mc="http://schemas.openxmlformats.org/markup-compatibility/2006" xmlns:o="urn:schemas-microsoft-com:office:office" xmlns:r="http://schemas.openxmlformats.org/officeDocument/2006/relationships" xmlns:m="http://schemas.openxmlformats.org/officeDocument/2006/math" xmlns:v="urn:schemas-microsoft-com:vml" xmlns:wp14="http://schemas.microsoft.com/office/word/2010/wordprocessingDrawing" xmlns:wp="http://schemas.openxmlformats.org/drawingml/2006/wordprocessingDrawing" xmlns:w10="urn:schemas-microsoft-com:office:word" xmlns:w="http://schemas.openxmlformats.org/wordprocessingml/2006/main" xmlns:w14="http://schemas.microsoft.com/office/word/2010/wordml" xmlns:w15="http://schemas.microsoft.com/office/word/2012/wordml" xmlns:w16se="http://schemas.microsoft.com/office/word/2015/wordml/symex" xmlns:wpg="http://schemas.microsoft.com/office/word/2010/wordprocessingGroup" xmlns:wpi="http://schemas.microsoft.com/office/word/2010/wordprocessingInk" xmlns:wne="http://schemas.microsoft.com/office/word/2006/wordml" xmlns:wps="http://schemas.microsoft.com/office/word/2010/wordprocessingShape" mc:Ignorable="w14 w15 w16se wp14">
   <w:endnote w:type="separator" w:id="-1">
     <w:p>
       <w:pPr>
@@ -5514,7 +5580,7 @@
 </file>
 
 <file path=word/footnotes.xml><?xml version="1.0" encoding="utf-8"?>
-<w:footnotes xmlns:wpc="http://schemas.microsoft.com/office/word/2010/wordprocessingCanvas" xmlns:mc="http://schemas.openxmlformats.org/markup-compatibility/2006" xmlns:o="urn:schemas-microsoft-com:office:office" xmlns:r="http://schemas.openxmlformats.org/officeDocument/2006/relationships" xmlns:m="http://schemas.openxmlformats.org/officeDocument/2006/math" xmlns:v="urn:schemas-microsoft-com:vml" xmlns:wp14="http://schemas.microsoft.com/office/word/2010/wordprocessingDrawing" xmlns:wp="http://schemas.openxmlformats.org/drawingml/2006/wordprocessingDrawing" xmlns:w10="urn:schemas-microsoft-com:office:word" xmlns:w="http://schemas.openxmlformats.org/wordprocessingml/2006/main" xmlns:w14="http://schemas.microsoft.com/office/word/2010/wordml" xmlns:w15="http://schemas.microsoft.com/office/word/2012/wordml" xmlns:wpg="http://schemas.microsoft.com/office/word/2010/wordprocessingGroup" xmlns:wpi="http://schemas.microsoft.com/office/word/2010/wordprocessingInk" xmlns:wne="http://schemas.microsoft.com/office/word/2006/wordml" xmlns:wps="http://schemas.microsoft.com/office/word/2010/wordprocessingShape" mc:Ignorable="w14 w15 wp14">
+<w:footnotes xmlns:wpc="http://schemas.microsoft.com/office/word/2010/wordprocessingCanvas" xmlns:cx="http://schemas.microsoft.com/office/drawing/2014/chartex" xmlns:mc="http://schemas.openxmlformats.org/markup-compatibility/2006" xmlns:o="urn:schemas-microsoft-com:office:office" xmlns:r="http://schemas.openxmlformats.org/officeDocument/2006/relationships" xmlns:m="http://schemas.openxmlformats.org/officeDocument/2006/math" xmlns:v="urn:schemas-microsoft-com:vml" xmlns:wp14="http://schemas.microsoft.com/office/word/2010/wordprocessingDrawing" xmlns:wp="http://schemas.openxmlformats.org/drawingml/2006/wordprocessingDrawing" xmlns:w10="urn:schemas-microsoft-com:office:word" xmlns:w="http://schemas.openxmlformats.org/wordprocessingml/2006/main" xmlns:w14="http://schemas.microsoft.com/office/word/2010/wordml" xmlns:w15="http://schemas.microsoft.com/office/word/2012/wordml" xmlns:w16se="http://schemas.microsoft.com/office/word/2015/wordml/symex" xmlns:wpg="http://schemas.microsoft.com/office/word/2010/wordprocessingGroup" xmlns:wpi="http://schemas.microsoft.com/office/word/2010/wordprocessingInk" xmlns:wne="http://schemas.microsoft.com/office/word/2006/wordml" xmlns:wps="http://schemas.microsoft.com/office/word/2010/wordprocessingShape" mc:Ignorable="w14 w15 w16se wp14">
   <w:footnote w:type="separator" w:id="-1">
     <w:p>
       <w:pPr>
@@ -5539,7 +5605,7 @@
 </file>
 
 <file path=word/styles.xml><?xml version="1.0" encoding="utf-8"?>
-<w:styles xmlns:mc="http://schemas.openxmlformats.org/markup-compatibility/2006" xmlns:r="http://schemas.openxmlformats.org/officeDocument/2006/relationships" xmlns:w="http://schemas.openxmlformats.org/wordprocessingml/2006/main" xmlns:w14="http://schemas.microsoft.com/office/word/2010/wordml" xmlns:w15="http://schemas.microsoft.com/office/word/2012/wordml" mc:Ignorable="w14 w15">
+<w:styles xmlns:mc="http://schemas.openxmlformats.org/markup-compatibility/2006" xmlns:r="http://schemas.openxmlformats.org/officeDocument/2006/relationships" xmlns:w="http://schemas.openxmlformats.org/wordprocessingml/2006/main" xmlns:w14="http://schemas.microsoft.com/office/word/2010/wordml" xmlns:w15="http://schemas.microsoft.com/office/word/2012/wordml" xmlns:w16se="http://schemas.microsoft.com/office/word/2015/wordml/symex" mc:Ignorable="w14 w15 w16se">
   <w:docDefaults>
     <w:rPrDefault>
       <w:rPr>
@@ -5999,7 +6065,6 @@
       <w:spacing w:after="0" w:line="240" w:lineRule="auto"/>
     </w:pPr>
     <w:tblPr>
-      <w:tblInd w:w="0" w:type="dxa"/>
       <w:tblBorders>
         <w:top w:val="single" w:sz="4" w:space="0" w:color="auto"/>
         <w:left w:val="single" w:sz="4" w:space="0" w:color="auto"/>
@@ -6008,12 +6073,6 @@
         <w:insideH w:val="single" w:sz="4" w:space="0" w:color="auto"/>
         <w:insideV w:val="single" w:sz="4" w:space="0" w:color="auto"/>
       </w:tblBorders>
-      <w:tblCellMar>
-        <w:top w:w="0" w:type="dxa"/>
-        <w:left w:w="108" w:type="dxa"/>
-        <w:bottom w:w="0" w:type="dxa"/>
-        <w:right w:w="108" w:type="dxa"/>
-      </w:tblCellMar>
     </w:tblPr>
   </w:style>
   <w:style w:type="paragraph" w:styleId="lfej">

</xml_diff>